<commit_message>
Alterando erro ortográfico bizarro
</commit_message>
<xml_diff>
--- a/documentos/Trabalho 2 - Especificação de Software.docx
+++ b/documentos/Trabalho 2 - Especificação de Software.docx
@@ -548,15 +548,7 @@
           <w:sz w:val="28"/>
           <w:szCs w:val="28"/>
         </w:rPr>
-        <w:t xml:space="preserve">THÁLLYS LISBOA SIMÕES E IGOR </w:t>
-      </w:r>
-      <w:r>
-        <w:rPr>
-          <w:rFonts w:ascii="Times New Roman" w:hAnsi="Times New Roman" w:cs="Times New Roman"/>
-          <w:sz w:val="28"/>
-          <w:szCs w:val="28"/>
-        </w:rPr>
-        <w:t>PEREIRA DE ALMEIDA</w:t>
+        <w:t>THÁLLYS LISBOA SIMÕES E IGOR PEREIRA DE ALMEIDA</w:t>
       </w:r>
     </w:p>
     <w:p>
@@ -864,16 +856,20 @@
           <w:sz w:val="20"/>
           <w:szCs w:val="20"/>
         </w:rPr>
-        <w:t xml:space="preserve">Trabalho apresentado ao Curso (Tecnologia em Análise e Desenvolvimento de Sistemas)  do IFNMG – Instituto Federal do Norte de Minas Gerais – Campus Januária,  </w:t>
-      </w:r>
-      <w:r>
+        <w:t>Trabalho apresentado ao Curso (Tecnologia em Análise e Desenvolvimento de Sistemas)  do IFNMG – Instituto Federal do Norte de Minas Gerais – Campus Januária,  para a disciplina [Programação de Sistemas Corporativos].</w:t>
+      </w:r>
+    </w:p>
+    <w:p>
+      <w:pPr>
+        <w:pStyle w:val="Normal1"/>
+        <w:ind w:left="3969"/>
+        <w:jc w:val="both"/>
         <w:rPr>
           <w:rFonts w:ascii="Times New Roman" w:hAnsi="Times New Roman" w:cs="Times New Roman"/>
           <w:sz w:val="20"/>
           <w:szCs w:val="20"/>
         </w:rPr>
-        <w:t>para a disciplina [Programação de Sistemas Corporativos].</w:t>
-      </w:r>
+      </w:pPr>
     </w:p>
     <w:p>
       <w:pPr>
@@ -886,24 +882,12 @@
           <w:szCs w:val="20"/>
         </w:rPr>
       </w:pPr>
-    </w:p>
-    <w:p>
-      <w:pPr>
-        <w:pStyle w:val="Normal1"/>
-        <w:ind w:left="3969"/>
-        <w:jc w:val="both"/>
+      <w:r>
         <w:rPr>
           <w:rFonts w:ascii="Times New Roman" w:hAnsi="Times New Roman" w:cs="Times New Roman"/>
           <w:sz w:val="20"/>
           <w:szCs w:val="20"/>
         </w:rPr>
-      </w:pPr>
-      <w:r>
-        <w:rPr>
-          <w:rFonts w:ascii="Times New Roman" w:hAnsi="Times New Roman" w:cs="Times New Roman"/>
-          <w:sz w:val="20"/>
-          <w:szCs w:val="20"/>
-        </w:rPr>
         <w:t>Prof. Petrônio Cândido Silva</w:t>
       </w:r>
     </w:p>
@@ -1088,13 +1072,7 @@
         <w:rPr>
           <w:rFonts w:ascii="Times New Roman" w:hAnsi="Times New Roman" w:cs="Times New Roman"/>
         </w:rPr>
-        <w:t>1.MINIMUNDO...........................................................................................................</w:t>
-      </w:r>
-      <w:r>
-        <w:rPr>
-          <w:rFonts w:ascii="Times New Roman" w:hAnsi="Times New Roman" w:cs="Times New Roman"/>
-        </w:rPr>
-        <w:t>......................04</w:t>
+        <w:t>1.MINIMUNDO.................................................................................................................................04</w:t>
       </w:r>
     </w:p>
     <w:p>
@@ -1614,13 +1592,7 @@
         <w:rPr>
           <w:rFonts w:ascii="Times New Roman" w:hAnsi="Times New Roman" w:cs="Times New Roman"/>
         </w:rPr>
-        <w:t xml:space="preserve">Um clube de futebol deseja se modernizar e para tal, a implantação de um sistema capaz de gerenciar de forma eficaz e produtiva todas as dependências ... </w:t>
-      </w:r>
-      <w:r>
-        <w:rPr>
-          <w:rFonts w:ascii="Times New Roman" w:hAnsi="Times New Roman" w:cs="Times New Roman"/>
-        </w:rPr>
-        <w:t>"como um todo" se faz necessária.</w:t>
+        <w:t>Um clube de futebol deseja se modernizar e para tal, a implantação de um sistema capaz de gerenciar de forma eficaz e produtiva todas as dependências ... "como um todo" se faz necessária.</w:t>
       </w:r>
     </w:p>
     <w:p>
@@ -1636,19 +1608,7 @@
         <w:rPr>
           <w:rFonts w:ascii="Times New Roman" w:hAnsi="Times New Roman" w:cs="Times New Roman"/>
         </w:rPr>
-        <w:t>O clube de futebol deseja armazenar e manter o cadastro/informações de todos os funcionários do clube. Um funcionário possui um código que o identifica, nome, cargo, salário, endereço e RG. Um funcionário pode possuir um c</w:t>
-      </w:r>
-      <w:r>
-        <w:rPr>
-          <w:rFonts w:ascii="Times New Roman" w:hAnsi="Times New Roman" w:cs="Times New Roman"/>
-        </w:rPr>
-        <w:t>hefe, que por sua vez também é um funcionário. Este clube também possui várias dependências (Exemplo: campos, hotel, hospital, sala de jogos) que devem ser cadastradas no sistema. Desta maneira o sistema deve cadastrar quais dependências poderão ser alugad</w:t>
-      </w:r>
-      <w:r>
-        <w:rPr>
-          <w:rFonts w:ascii="Times New Roman" w:hAnsi="Times New Roman" w:cs="Times New Roman"/>
-        </w:rPr>
-        <w:t>as por outros clubes ou seleções de outros países. A dependência possui um código, nome e capacidade. Deve ser registrada a data das visitas de outras equipes ou pessoas para controle.</w:t>
+        <w:t>O clube de futebol deseja armazenar e manter o cadastro/informações de todos os funcionários do clube. Um funcionário possui um código que o identifica, nome, cargo, salário, endereço e RG. Um funcionário pode possuir um chefe, que por sua vez também é um funcionário. Este clube também possui várias dependências (Exemplo: campos, hotel, hospital, sala de jogos) que devem ser cadastradas no sistema. Desta maneira o sistema deve cadastrar quais dependências poderão ser alugadas por outros clubes ou seleções de outros países. A dependência possui um código, nome e capacidade. Deve ser registrada a data das visitas de outras equipes ou pessoas para controle.</w:t>
       </w:r>
     </w:p>
     <w:p>
@@ -1664,13 +1624,7 @@
         <w:rPr>
           <w:rFonts w:ascii="Times New Roman" w:hAnsi="Times New Roman" w:cs="Times New Roman"/>
         </w:rPr>
-        <w:t>O clube ainda guarda todas modalidades disponíveis (Exemplo: Sub-20, Ju</w:t>
-      </w:r>
-      <w:r>
-        <w:rPr>
-          <w:rFonts w:ascii="Times New Roman" w:hAnsi="Times New Roman" w:cs="Times New Roman"/>
-        </w:rPr>
-        <w:t>niores, Sub- 17). Cada modalidade tem código, nome e ainda possui um funcionário que o coordena por um determinado período. A modalidade esportiva tem descrição.</w:t>
+        <w:t>O clube ainda guarda todas modalidades disponíveis (Exemplo: Sub-20, Juniores, Sub- 17). Cada modalidade tem código, nome e ainda possui um funcionário que o coordena por um determinado período. A modalidade esportiva tem descrição.</w:t>
       </w:r>
     </w:p>
     <w:p>
@@ -1686,19 +1640,7 @@
         <w:rPr>
           <w:rFonts w:ascii="Times New Roman" w:hAnsi="Times New Roman" w:cs="Times New Roman"/>
         </w:rPr>
-        <w:t xml:space="preserve"> É necessário que se armazene ainda todos os atletas do clube. Cada atleta possui um código, n</w:t>
-      </w:r>
-      <w:r>
-        <w:rPr>
-          <w:rFonts w:ascii="Times New Roman" w:hAnsi="Times New Roman" w:cs="Times New Roman"/>
-        </w:rPr>
-        <w:t>ome, RG, endereço, código da federação e foto. Cada atleta pode participar de um ou mais equipes e é registrado o período que um atleta fez parte de uma equipe. As equipes estão relacionadas com as modalidades e podem conter um ou vários atletas. Uma equip</w:t>
-      </w:r>
-      <w:r>
-        <w:rPr>
-          <w:rFonts w:ascii="Times New Roman" w:hAnsi="Times New Roman" w:cs="Times New Roman"/>
-        </w:rPr>
-        <w:t>e possui código e descrição.</w:t>
+        <w:t xml:space="preserve"> É necessário que se armazene ainda todos os atletas do clube. Cada atleta possui um código, nome, RG, endereço, código da federação e foto. Cada atleta pode participar de um ou mais equipes e é registrado o período que um atleta fez parte de uma equipe. As equipes estão relacionadas com as modalidades e podem conter um ou vários atletas. Uma equipe possui código e descrição.</w:t>
       </w:r>
     </w:p>
     <w:p>
@@ -1714,13 +1656,7 @@
         <w:rPr>
           <w:rFonts w:ascii="Times New Roman" w:hAnsi="Times New Roman" w:cs="Times New Roman"/>
         </w:rPr>
-        <w:t xml:space="preserve">Uma equipe disputa campeonatos, os quais possuem um código e descrição. O clube armazena os seus títulos conquistados em cada campeonato. São guardados o código e a data do título. A participação de uma equipe em um campeonato </w:t>
-      </w:r>
-      <w:r>
-        <w:rPr>
-          <w:rFonts w:ascii="Times New Roman" w:hAnsi="Times New Roman" w:cs="Times New Roman"/>
-        </w:rPr>
-        <w:t>recebe patrocínio. Um patrocinador pode patrocinar várias equipes em vários campeonatos. Um patrocinador deve ter código, nome e logomarca.</w:t>
+        <w:t>Uma equipe disputa campeonatos, os quais possuem um código e descrição. O clube armazena os seus títulos conquistados em cada campeonato. São guardados o código e a data do título. A participação de uma equipe em um campeonato recebe patrocínio. Um patrocinador pode patrocinar várias equipes em vários campeonatos. Um patrocinador deve ter código, nome e logomarca.</w:t>
       </w:r>
     </w:p>
     <w:p>
@@ -1736,13 +1672,7 @@
         <w:rPr>
           <w:rFonts w:ascii="Times New Roman" w:hAnsi="Times New Roman" w:cs="Times New Roman"/>
         </w:rPr>
-        <w:t xml:space="preserve">Todas as finanças e rendas do clube serão cadastradas afim de realizar um controle de gastos e gestão de todo clube </w:t>
-      </w:r>
-      <w:r>
-        <w:rPr>
-          <w:rFonts w:ascii="Times New Roman" w:hAnsi="Times New Roman" w:cs="Times New Roman"/>
-        </w:rPr>
-        <w:t>(contratações, venda de atletas, empréstimos,).</w:t>
+        <w:t>Todas as finanças e rendas do clube serão cadastradas afim de realizar um controle de gastos e gestão de todo clube (contratações, venda de atletas, empréstimos,).</w:t>
       </w:r>
     </w:p>
     <w:p>
@@ -1835,14 +1765,7 @@
           <w:rFonts w:ascii="Times New Roman" w:hAnsi="Times New Roman" w:cs="Times New Roman"/>
           <w:b/>
         </w:rPr>
-        <w:t>2.2</w:t>
-      </w:r>
-      <w:r>
-        <w:rPr>
-          <w:rFonts w:ascii="Times New Roman" w:hAnsi="Times New Roman" w:cs="Times New Roman"/>
-          <w:b/>
-        </w:rPr>
-        <w:t xml:space="preserve"> OBJETIVOS ESPECÍFICOS</w:t>
+        <w:t>2.2 OBJETIVOS ESPECÍFICOS</w:t>
       </w:r>
     </w:p>
     <w:p>
@@ -1982,25 +1905,33 @@
           <w:b/>
           <w:bCs/>
         </w:rPr>
-        <w:t>3.</w:t>
-      </w:r>
-      <w:r>
+        <w:t>3.1 Proposta do documento</w:t>
+      </w:r>
+    </w:p>
+    <w:p>
+      <w:pPr>
+        <w:pStyle w:val="Normal1"/>
         <w:rPr>
           <w:rFonts w:ascii="Times New Roman" w:hAnsi="Times New Roman" w:cs="Times New Roman"/>
           <w:b/>
           <w:bCs/>
         </w:rPr>
-        <w:t>1 Proposta do documento</w:t>
-      </w:r>
-    </w:p>
-    <w:p>
-      <w:pPr>
-        <w:pStyle w:val="Normal1"/>
+      </w:pPr>
+      <w:r>
         <w:rPr>
           <w:rFonts w:ascii="Times New Roman" w:hAnsi="Times New Roman" w:cs="Times New Roman"/>
           <w:b/>
           <w:bCs/>
         </w:rPr>
+        <w:t>3.1.1 Proposito do documento</w:t>
+      </w:r>
+    </w:p>
+    <w:p>
+      <w:pPr>
+        <w:pStyle w:val="Normal1"/>
+        <w:rPr>
+          <w:rFonts w:ascii="Times New Roman" w:hAnsi="Times New Roman" w:cs="Times New Roman"/>
+        </w:rPr>
       </w:pPr>
       <w:r>
         <w:rPr>
@@ -2008,64 +1939,70 @@
           <w:b/>
           <w:bCs/>
         </w:rPr>
-        <w:t>3.1.1 Proposito do documento</w:t>
-      </w:r>
-    </w:p>
-    <w:p>
-      <w:pPr>
-        <w:pStyle w:val="Normal1"/>
-        <w:rPr>
-          <w:rFonts w:ascii="Times New Roman" w:hAnsi="Times New Roman" w:cs="Times New Roman"/>
-        </w:rPr>
-      </w:pPr>
-      <w:r>
+        <w:tab/>
+      </w:r>
+      <w:r>
+        <w:rPr>
+          <w:rFonts w:ascii="Times New Roman" w:hAnsi="Times New Roman" w:cs="Times New Roman"/>
+        </w:rPr>
+        <w:t>A proposta desse documento é a especificação dos re</w:t>
+      </w:r>
+      <w:r>
+        <w:rPr>
+          <w:rFonts w:ascii="Times New Roman" w:hAnsi="Times New Roman" w:cs="Times New Roman"/>
+        </w:rPr>
+        <w:t>quisitos para o sistema Master C</w:t>
+      </w:r>
+      <w:r>
+        <w:rPr>
+          <w:rFonts w:ascii="Times New Roman" w:hAnsi="Times New Roman" w:cs="Times New Roman"/>
+        </w:rPr>
+        <w:t>lub. O Master Club é um s</w:t>
+      </w:r>
+      <w:r>
+        <w:rPr>
+          <w:rFonts w:ascii="Times New Roman" w:hAnsi="Times New Roman" w:cs="Times New Roman"/>
+        </w:rPr>
+        <w:t>istema que auxiliará as</w:t>
+      </w:r>
+      <w:r>
+        <w:rPr>
+          <w:rFonts w:ascii="Times New Roman" w:hAnsi="Times New Roman" w:cs="Times New Roman"/>
+        </w:rPr>
+        <w:t xml:space="preserve"> principais tarefas para o funcionamento de um clube de acordo com as suas necessidades. Os documentos serão armazenados em um banco de dados, onde apenas os usuários só terão acesso se os mesmos estiverem devidamente cadastrados.</w:t>
+      </w:r>
+    </w:p>
+    <w:p>
+      <w:pPr>
+        <w:pStyle w:val="Normal1"/>
+      </w:pPr>
+      <w:bookmarkStart w:id="0" w:name="_GoBack"/>
+      <w:bookmarkEnd w:id="0"/>
+    </w:p>
+    <w:p>
+      <w:pPr>
+        <w:pStyle w:val="Normal1"/>
         <w:rPr>
           <w:rFonts w:ascii="Times New Roman" w:hAnsi="Times New Roman" w:cs="Times New Roman"/>
           <w:b/>
           <w:bCs/>
         </w:rPr>
-        <w:tab/>
-      </w:r>
-      <w:r>
-        <w:rPr>
-          <w:rFonts w:ascii="Times New Roman" w:hAnsi="Times New Roman" w:cs="Times New Roman"/>
-        </w:rPr>
-        <w:t xml:space="preserve">A proposta desse documento é a especificação dos requisitos para o sistema Master </w:t>
-      </w:r>
-      <w:proofErr w:type="spellStart"/>
-      <w:r>
-        <w:rPr>
-          <w:rFonts w:ascii="Times New Roman" w:hAnsi="Times New Roman" w:cs="Times New Roman"/>
-        </w:rPr>
-        <w:t>club</w:t>
-      </w:r>
-      <w:proofErr w:type="spellEnd"/>
-      <w:r>
-        <w:rPr>
-          <w:rFonts w:ascii="Times New Roman" w:hAnsi="Times New Roman" w:cs="Times New Roman"/>
-        </w:rPr>
-        <w:t>. O Master Club é um sistema que auxiliara a facilitar as principais tarefas para o funcionamento de um clube de aco</w:t>
-      </w:r>
-      <w:r>
-        <w:rPr>
-          <w:rFonts w:ascii="Times New Roman" w:hAnsi="Times New Roman" w:cs="Times New Roman"/>
-        </w:rPr>
-        <w:t>rdo com as suas necessidades. Os documentos serão armazenados em um banco de dados, onde apenas os usuários só terão acesso se os mesmos estiverem devidamente cadastrados.</w:t>
-      </w:r>
-    </w:p>
-    <w:p>
-      <w:pPr>
-        <w:pStyle w:val="Normal1"/>
-      </w:pPr>
-    </w:p>
-    <w:p>
-      <w:pPr>
-        <w:pStyle w:val="Normal1"/>
+      </w:pPr>
+      <w:r>
         <w:rPr>
           <w:rFonts w:ascii="Times New Roman" w:hAnsi="Times New Roman" w:cs="Times New Roman"/>
           <w:b/>
           <w:bCs/>
         </w:rPr>
+        <w:t>3.1.2 Escopo do produto</w:t>
+      </w:r>
+    </w:p>
+    <w:p>
+      <w:pPr>
+        <w:pStyle w:val="Normal1"/>
+        <w:rPr>
+          <w:rFonts w:ascii="Times New Roman" w:hAnsi="Times New Roman" w:cs="Times New Roman"/>
+        </w:rPr>
       </w:pPr>
       <w:r>
         <w:rPr>
@@ -2073,36 +2010,23 @@
           <w:b/>
           <w:bCs/>
         </w:rPr>
-        <w:t>3.1.2 Escopo do produto</w:t>
-      </w:r>
-    </w:p>
-    <w:p>
-      <w:pPr>
-        <w:pStyle w:val="Normal1"/>
-        <w:rPr>
-          <w:rFonts w:ascii="Times New Roman" w:hAnsi="Times New Roman" w:cs="Times New Roman"/>
-        </w:rPr>
-      </w:pPr>
-      <w:r>
-        <w:rPr>
-          <w:rFonts w:ascii="Times New Roman" w:hAnsi="Times New Roman" w:cs="Times New Roman"/>
+        <w:tab/>
+      </w:r>
+      <w:r>
+        <w:rPr>
+          <w:rFonts w:ascii="Times New Roman" w:hAnsi="Times New Roman" w:cs="Times New Roman"/>
+        </w:rPr>
+        <w:t>O sistema deve auxiliar de maneira eficaz no gerenciamento do clube, fazendo tarefas como: Cadastro de funcionários, Cadastro de dependências, fazer exclusão de dados que não são mais necessários, Atualizações, Modificações de informações, Consultar, gerar relatórios e resgatar.</w:t>
+      </w:r>
+    </w:p>
+    <w:p>
+      <w:pPr>
+        <w:pStyle w:val="Normal1"/>
+        <w:rPr>
           <w:b/>
           <w:bCs/>
         </w:rPr>
-        <w:tab/>
-      </w:r>
-      <w:r>
-        <w:rPr>
-          <w:rFonts w:ascii="Times New Roman" w:hAnsi="Times New Roman" w:cs="Times New Roman"/>
-        </w:rPr>
-        <w:t>O sistema deve auxiliar de maneira eficaz no gerenciamento</w:t>
-      </w:r>
-      <w:r>
-        <w:rPr>
-          <w:rFonts w:ascii="Times New Roman" w:hAnsi="Times New Roman" w:cs="Times New Roman"/>
-        </w:rPr>
-        <w:t xml:space="preserve"> do clube, fazendo tarefas como: Cadastro de funcionários, Cadastro de dependências, fazer exclusão de dados que não são mais necessários, Atualizações, Modificações de informações, Consultar, gerar relatórios e resgatar.</w:t>
-      </w:r>
+      </w:pPr>
     </w:p>
     <w:p>
       <w:pPr>
@@ -2112,39 +2036,27 @@
           <w:bCs/>
         </w:rPr>
       </w:pPr>
-    </w:p>
-    <w:p>
-      <w:pPr>
-        <w:pStyle w:val="Normal1"/>
+      <w:r>
         <w:rPr>
           <w:b/>
           <w:bCs/>
         </w:rPr>
+        <w:t>3.1.3 Abreviações</w:t>
+      </w:r>
+    </w:p>
+    <w:p>
+      <w:pPr>
+        <w:pStyle w:val="Normal1"/>
       </w:pPr>
       <w:r>
         <w:rPr>
           <w:b/>
           <w:bCs/>
         </w:rPr>
-        <w:t>3.1.3 Abreviações</w:t>
-      </w:r>
-    </w:p>
-    <w:p>
-      <w:pPr>
-        <w:pStyle w:val="Normal1"/>
-      </w:pPr>
-      <w:r>
-        <w:rPr>
-          <w:b/>
-          <w:bCs/>
-        </w:rPr>
         <w:tab/>
       </w:r>
       <w:r>
-        <w:t>Durante  a apr</w:t>
-      </w:r>
-      <w:r>
-        <w:t>esentação do documento algumas abreviações serão utilizadas.</w:t>
+        <w:t>Durante  a apresentação do documento algumas abreviações serão utilizadas.</w:t>
       </w:r>
     </w:p>
     <w:p>
@@ -2404,13 +2316,8 @@
             <w:pPr>
               <w:pStyle w:val="Contedodatabela"/>
             </w:pPr>
-            <w:proofErr w:type="spellStart"/>
-            <w:r>
-              <w:t>Thállys</w:t>
-            </w:r>
-            <w:proofErr w:type="spellEnd"/>
-            <w:r>
-              <w:t xml:space="preserve"> Lisboa</w:t>
+            <w:r>
+              <w:t>Thállys Lisboa</w:t>
             </w:r>
           </w:p>
         </w:tc>
@@ -2432,11 +2339,9 @@
             <w:pPr>
               <w:pStyle w:val="Contedodatabela"/>
             </w:pPr>
-            <w:proofErr w:type="spellStart"/>
             <w:r>
               <w:t>Thállys</w:t>
             </w:r>
-            <w:proofErr w:type="spellEnd"/>
           </w:p>
         </w:tc>
       </w:tr>
@@ -2561,10 +2466,7 @@
             </w:r>
             <w:proofErr w:type="spellEnd"/>
             <w:r>
-              <w:t xml:space="preserve"> (O administrador </w:t>
-            </w:r>
-            <w:r>
-              <w:t>não terá acesso a alguns dados que o gerente tem e vice-versa).</w:t>
+              <w:t xml:space="preserve"> (O administrador não terá acesso a alguns dados que o gerente tem e vice-versa).</w:t>
             </w:r>
           </w:p>
         </w:tc>
@@ -3835,8 +3737,6 @@
             <w:r>
               <w:t>O usuário irá usar esse menu para cadastrar os campeonatos em que o clube será acionado para o uso das suas localidades.</w:t>
             </w:r>
-            <w:bookmarkStart w:id="0" w:name="_GoBack"/>
-            <w:bookmarkEnd w:id="0"/>
           </w:p>
         </w:tc>
         <w:tc>

</xml_diff>

<commit_message>
Inserindo Diagramas de Caso de Uso
</commit_message>
<xml_diff>
--- a/documentos/Trabalho 2 - Especificação de Software.docx
+++ b/documentos/Trabalho 2 - Especificação de Software.docx
@@ -1088,6 +1088,12 @@
         </w:rPr>
         <w:t>2.Obje</w:t>
       </w:r>
+      <w:r>
+        <w:rPr>
+          <w:rFonts w:ascii="Times New Roman" w:hAnsi="Times New Roman" w:cs="Times New Roman"/>
+        </w:rPr>
+        <w:t>tivo Geral e Específicos</w:t>
+      </w:r>
     </w:p>
     <w:p>
       <w:pPr>
@@ -1134,6 +1140,70 @@
         </w:rPr>
         <w:t xml:space="preserve"> </w:t>
       </w:r>
+    </w:p>
+    <w:p>
+      <w:pPr>
+        <w:pStyle w:val="Normal1"/>
+        <w:rPr>
+          <w:rFonts w:ascii="Times New Roman" w:hAnsi="Times New Roman" w:cs="Times New Roman"/>
+        </w:rPr>
+      </w:pPr>
+    </w:p>
+    <w:p>
+      <w:pPr>
+        <w:pStyle w:val="Normal1"/>
+        <w:rPr>
+          <w:rFonts w:ascii="Times New Roman" w:hAnsi="Times New Roman" w:cs="Times New Roman"/>
+        </w:rPr>
+      </w:pPr>
+    </w:p>
+    <w:p>
+      <w:pPr>
+        <w:pStyle w:val="Normal1"/>
+        <w:rPr>
+          <w:rFonts w:ascii="Times New Roman" w:hAnsi="Times New Roman" w:cs="Times New Roman"/>
+        </w:rPr>
+      </w:pPr>
+    </w:p>
+    <w:p>
+      <w:pPr>
+        <w:pStyle w:val="Normal1"/>
+        <w:rPr>
+          <w:rFonts w:ascii="Times New Roman" w:hAnsi="Times New Roman" w:cs="Times New Roman"/>
+        </w:rPr>
+      </w:pPr>
+    </w:p>
+    <w:p>
+      <w:pPr>
+        <w:pStyle w:val="Normal1"/>
+        <w:rPr>
+          <w:rFonts w:ascii="Times New Roman" w:hAnsi="Times New Roman" w:cs="Times New Roman"/>
+        </w:rPr>
+      </w:pPr>
+    </w:p>
+    <w:p>
+      <w:pPr>
+        <w:pStyle w:val="Normal1"/>
+        <w:rPr>
+          <w:rFonts w:ascii="Times New Roman" w:hAnsi="Times New Roman" w:cs="Times New Roman"/>
+        </w:rPr>
+      </w:pPr>
+    </w:p>
+    <w:p>
+      <w:pPr>
+        <w:pStyle w:val="Normal1"/>
+        <w:rPr>
+          <w:rFonts w:ascii="Times New Roman" w:hAnsi="Times New Roman" w:cs="Times New Roman"/>
+        </w:rPr>
+      </w:pPr>
+    </w:p>
+    <w:p>
+      <w:pPr>
+        <w:pStyle w:val="Normal1"/>
+        <w:rPr>
+          <w:rFonts w:ascii="Times New Roman" w:hAnsi="Times New Roman" w:cs="Times New Roman"/>
+        </w:rPr>
+      </w:pPr>
     </w:p>
     <w:p>
       <w:pPr>
@@ -1428,6 +1498,7 @@
           <w:noProof/>
           <w:lang w:eastAsia="pt-BR" w:bidi="ar-SA"/>
         </w:rPr>
+        <w:lastRenderedPageBreak/>
         <w:drawing>
           <wp:anchor distT="0" distB="0" distL="114300" distR="114300" simplePos="0" relativeHeight="251658240" behindDoc="0" locked="0" layoutInCell="1" allowOverlap="1">
             <wp:simplePos x="0" y="0"/>
@@ -1976,8 +2047,6 @@
       <w:pPr>
         <w:pStyle w:val="Normal1"/>
       </w:pPr>
-      <w:bookmarkStart w:id="0" w:name="_GoBack"/>
-      <w:bookmarkEnd w:id="0"/>
     </w:p>
     <w:p>
       <w:pPr>
@@ -3001,7 +3070,11 @@
             </w:r>
             <w:proofErr w:type="spellEnd"/>
             <w:r>
-              <w:t xml:space="preserve"> não podem ficar em branco ( se isso ocorrer o usuário deverá receber uma mensagem mostrando que os campos estão em branco e que para continuar ele necessita de preenche-los).</w:t>
+              <w:t xml:space="preserve"> não podem ficar em branco ( se isso ocorrer o usuário deverá receber uma mensagem mostrando que os campos estão em branco e que para continuar </w:t>
+            </w:r>
+            <w:r>
+              <w:lastRenderedPageBreak/>
+              <w:t>ele necessita de preenche-los).</w:t>
             </w:r>
           </w:p>
         </w:tc>
@@ -3189,11 +3262,7 @@
               <w:pStyle w:val="Contedodatabela"/>
             </w:pPr>
             <w:r>
-              <w:t xml:space="preserve">RNF-1.6-Mensagem </w:t>
-            </w:r>
-            <w:r>
-              <w:lastRenderedPageBreak/>
-              <w:t>de sucesso</w:t>
+              <w:t>RNF-1.6-Mensagem de sucesso</w:t>
             </w:r>
           </w:p>
         </w:tc>
@@ -3213,18 +3282,13 @@
               <w:pStyle w:val="Contedodatabela"/>
             </w:pPr>
             <w:r>
-              <w:lastRenderedPageBreak/>
               <w:t>O</w:t>
             </w:r>
             <w:r>
               <w:t xml:space="preserve"> usuário ao clicar no botão entrar o</w:t>
             </w:r>
             <w:r>
-              <w:t xml:space="preserve"> </w:t>
-            </w:r>
-            <w:r>
-              <w:lastRenderedPageBreak/>
-              <w:t>sistema</w:t>
+              <w:t xml:space="preserve"> sistema</w:t>
             </w:r>
             <w:r>
               <w:t xml:space="preserve"> deve antes de deixar </w:t>
@@ -3849,15 +3913,6 @@
     <w:p>
       <w:pPr>
         <w:pStyle w:val="Normal1"/>
-        <w:jc w:val="both"/>
-        <w:rPr>
-          <w:rFonts w:ascii="Times New Roman" w:hAnsi="Times New Roman" w:cs="Times New Roman"/>
-        </w:rPr>
-      </w:pPr>
-    </w:p>
-    <w:p>
-      <w:pPr>
-        <w:pStyle w:val="Normal1"/>
         <w:ind w:firstLine="720"/>
         <w:jc w:val="both"/>
         <w:rPr>
@@ -3868,66 +3923,2763 @@
     <w:p>
       <w:pPr>
         <w:pStyle w:val="Normal1"/>
-        <w:ind w:firstLine="720"/>
-        <w:jc w:val="both"/>
-        <w:rPr>
-          <w:rFonts w:ascii="Times New Roman" w:hAnsi="Times New Roman" w:cs="Times New Roman"/>
-        </w:rPr>
-      </w:pPr>
-    </w:p>
-    <w:p>
-      <w:pPr>
-        <w:pStyle w:val="Normal1"/>
-        <w:jc w:val="both"/>
-        <w:rPr>
-          <w:rFonts w:ascii="Times New Roman" w:hAnsi="Times New Roman" w:cs="Times New Roman"/>
-        </w:rPr>
-      </w:pPr>
-    </w:p>
-    <w:p>
-      <w:pPr>
-        <w:pStyle w:val="Normal1"/>
-        <w:jc w:val="both"/>
-        <w:rPr>
-          <w:rFonts w:ascii="Times New Roman" w:hAnsi="Times New Roman" w:cs="Times New Roman"/>
-        </w:rPr>
-      </w:pPr>
-    </w:p>
-    <w:p>
-      <w:pPr>
-        <w:pStyle w:val="Normal1"/>
-        <w:jc w:val="both"/>
-        <w:rPr>
-          <w:rFonts w:ascii="Times New Roman" w:hAnsi="Times New Roman" w:cs="Times New Roman"/>
-        </w:rPr>
-      </w:pPr>
-    </w:p>
-    <w:p>
-      <w:pPr>
-        <w:pStyle w:val="Normal1"/>
-        <w:jc w:val="both"/>
-        <w:rPr>
-          <w:rFonts w:ascii="Times New Roman" w:hAnsi="Times New Roman" w:cs="Times New Roman"/>
-        </w:rPr>
-      </w:pPr>
-    </w:p>
-    <w:p>
-      <w:pPr>
-        <w:pStyle w:val="Normal1"/>
-        <w:jc w:val="both"/>
-        <w:rPr>
-          <w:rFonts w:ascii="Times New Roman" w:hAnsi="Times New Roman" w:cs="Times New Roman"/>
-        </w:rPr>
-      </w:pPr>
-    </w:p>
-    <w:p>
-      <w:pPr>
-        <w:pStyle w:val="Normal1"/>
-        <w:jc w:val="both"/>
-        <w:rPr>
-          <w:rFonts w:ascii="Times New Roman" w:hAnsi="Times New Roman" w:cs="Times New Roman"/>
-        </w:rPr>
-      </w:pPr>
+        <w:jc w:val="both"/>
+        <w:rPr>
+          <w:rFonts w:ascii="Times New Roman" w:hAnsi="Times New Roman" w:cs="Times New Roman"/>
+        </w:rPr>
+      </w:pPr>
+    </w:p>
+    <w:p>
+      <w:pPr>
+        <w:pStyle w:val="Normal1"/>
+        <w:jc w:val="both"/>
+        <w:rPr>
+          <w:rFonts w:ascii="Times New Roman" w:hAnsi="Times New Roman" w:cs="Times New Roman"/>
+        </w:rPr>
+      </w:pPr>
+    </w:p>
+    <w:p>
+      <w:pPr>
+        <w:pStyle w:val="Normal1"/>
+        <w:jc w:val="both"/>
+        <w:rPr>
+          <w:rFonts w:ascii="Times New Roman" w:hAnsi="Times New Roman" w:cs="Times New Roman"/>
+        </w:rPr>
+      </w:pPr>
+    </w:p>
+    <w:p>
+      <w:pPr>
+        <w:pStyle w:val="Normal1"/>
+        <w:jc w:val="both"/>
+        <w:rPr>
+          <w:rFonts w:ascii="Times New Roman" w:hAnsi="Times New Roman" w:cs="Times New Roman"/>
+        </w:rPr>
+      </w:pPr>
+      <w:bookmarkStart w:id="0" w:name="_GoBack"/>
+      <w:bookmarkEnd w:id="0"/>
+    </w:p>
+    <w:p>
+      <w:pPr>
+        <w:pStyle w:val="Normal1"/>
+        <w:jc w:val="both"/>
+        <w:rPr>
+          <w:rFonts w:ascii="Times New Roman" w:hAnsi="Times New Roman" w:cs="Times New Roman"/>
+        </w:rPr>
+      </w:pPr>
+    </w:p>
+    <w:p>
+      <w:pPr>
+        <w:pStyle w:val="Standard"/>
+        <w:rPr>
+          <w:b/>
+          <w:bCs/>
+        </w:rPr>
+      </w:pPr>
+      <w:r>
+        <w:rPr>
+          <w:b/>
+          <w:bCs/>
+        </w:rPr>
+        <w:t>6.</w:t>
+      </w:r>
+      <w:r>
+        <w:rPr>
+          <w:b/>
+          <w:bCs/>
+        </w:rPr>
+        <w:t xml:space="preserve"> DIAGRAMAS DE CASO DE USO</w:t>
+      </w:r>
+    </w:p>
+    <w:p>
+      <w:pPr>
+        <w:pStyle w:val="Standard"/>
+      </w:pPr>
+      <w:r>
+        <w:rPr>
+          <w:noProof/>
+          <w:lang w:eastAsia="pt-BR" w:bidi="ar-SA"/>
+        </w:rPr>
+        <w:drawing>
+          <wp:anchor distT="0" distB="0" distL="114300" distR="114300" simplePos="0" relativeHeight="251666432" behindDoc="0" locked="0" layoutInCell="1" allowOverlap="1">
+            <wp:simplePos x="0" y="0"/>
+            <wp:positionH relativeFrom="column">
+              <wp:posOffset>721360</wp:posOffset>
+            </wp:positionH>
+            <wp:positionV relativeFrom="paragraph">
+              <wp:posOffset>405130</wp:posOffset>
+            </wp:positionV>
+            <wp:extent cx="4591050" cy="2400300"/>
+            <wp:effectExtent l="0" t="0" r="0" b="0"/>
+            <wp:wrapSquare wrapText="bothSides"/>
+            <wp:docPr id="27" name="Imagem 27"/>
+            <wp:cNvGraphicFramePr>
+              <a:graphicFrameLocks xmlns:a="http://schemas.openxmlformats.org/drawingml/2006/main" noChangeAspect="1"/>
+            </wp:cNvGraphicFramePr>
+            <a:graphic xmlns:a="http://schemas.openxmlformats.org/drawingml/2006/main">
+              <a:graphicData uri="http://schemas.openxmlformats.org/drawingml/2006/picture">
+                <pic:pic xmlns:pic="http://schemas.openxmlformats.org/drawingml/2006/picture">
+                  <pic:nvPicPr>
+                    <pic:cNvPr id="0" name="Imagem9"/>
+                    <pic:cNvPicPr>
+                      <a:picLocks noChangeAspect="1" noChangeArrowheads="1"/>
+                    </pic:cNvPicPr>
+                  </pic:nvPicPr>
+                  <pic:blipFill>
+                    <a:blip r:embed="rId6">
+                      <a:extLst>
+                        <a:ext uri="{28A0092B-C50C-407E-A947-70E740481C1C}">
+                          <a14:useLocalDpi xmlns:a14="http://schemas.microsoft.com/office/drawing/2010/main" val="0"/>
+                        </a:ext>
+                      </a:extLst>
+                    </a:blip>
+                    <a:srcRect/>
+                    <a:stretch>
+                      <a:fillRect/>
+                    </a:stretch>
+                  </pic:blipFill>
+                  <pic:spPr bwMode="auto">
+                    <a:xfrm>
+                      <a:off x="0" y="0"/>
+                      <a:ext cx="4591050" cy="2400300"/>
+                    </a:xfrm>
+                    <a:prstGeom prst="rect">
+                      <a:avLst/>
+                    </a:prstGeom>
+                    <a:noFill/>
+                  </pic:spPr>
+                </pic:pic>
+              </a:graphicData>
+            </a:graphic>
+            <wp14:sizeRelH relativeFrom="page">
+              <wp14:pctWidth>0</wp14:pctWidth>
+            </wp14:sizeRelH>
+            <wp14:sizeRelV relativeFrom="page">
+              <wp14:pctHeight>0</wp14:pctHeight>
+            </wp14:sizeRelV>
+          </wp:anchor>
+        </w:drawing>
+      </w:r>
+      <w:r>
+        <w:t>UC 1 Gerenciado de funcionários</w:t>
+      </w:r>
+    </w:p>
+    <w:p>
+      <w:pPr>
+        <w:pStyle w:val="Standard"/>
+      </w:pPr>
+      <w:r>
+        <w:t>UC 1.1 Cadastrar funcionário</w:t>
+      </w:r>
+    </w:p>
+    <w:p>
+      <w:pPr>
+        <w:pStyle w:val="Standard"/>
+      </w:pPr>
+    </w:p>
+    <w:p>
+      <w:pPr>
+        <w:pStyle w:val="Standard"/>
+      </w:pPr>
+    </w:p>
+    <w:p>
+      <w:pPr>
+        <w:pStyle w:val="Standard"/>
+      </w:pPr>
+    </w:p>
+    <w:p>
+      <w:pPr>
+        <w:pStyle w:val="Standard"/>
+      </w:pPr>
+    </w:p>
+    <w:p>
+      <w:pPr>
+        <w:pStyle w:val="Standard"/>
+      </w:pPr>
+    </w:p>
+    <w:p>
+      <w:pPr>
+        <w:pStyle w:val="Standard"/>
+      </w:pPr>
+    </w:p>
+    <w:p>
+      <w:pPr>
+        <w:pStyle w:val="Standard"/>
+      </w:pPr>
+    </w:p>
+    <w:p>
+      <w:pPr>
+        <w:pStyle w:val="Standard"/>
+      </w:pPr>
+    </w:p>
+    <w:p>
+      <w:pPr>
+        <w:pStyle w:val="Standard"/>
+      </w:pPr>
+    </w:p>
+    <w:p>
+      <w:pPr>
+        <w:pStyle w:val="Standard"/>
+      </w:pPr>
+    </w:p>
+    <w:p>
+      <w:pPr>
+        <w:pStyle w:val="Standard"/>
+      </w:pPr>
+    </w:p>
+    <w:p>
+      <w:pPr>
+        <w:pStyle w:val="Standard"/>
+      </w:pPr>
+    </w:p>
+    <w:p>
+      <w:pPr>
+        <w:pStyle w:val="Standard"/>
+      </w:pPr>
+    </w:p>
+    <w:p>
+      <w:pPr>
+        <w:pStyle w:val="Standard"/>
+      </w:pPr>
+    </w:p>
+    <w:p>
+      <w:pPr>
+        <w:pStyle w:val="Standard"/>
+      </w:pPr>
+    </w:p>
+    <w:p>
+      <w:pPr>
+        <w:pStyle w:val="Standard"/>
+      </w:pPr>
+    </w:p>
+    <w:p>
+      <w:pPr>
+        <w:pStyle w:val="Standard"/>
+      </w:pPr>
+    </w:p>
+    <w:p>
+      <w:pPr>
+        <w:pStyle w:val="Standard"/>
+      </w:pPr>
+    </w:p>
+    <w:p>
+      <w:pPr>
+        <w:pStyle w:val="Standard"/>
+      </w:pPr>
+    </w:p>
+    <w:p>
+      <w:pPr>
+        <w:pStyle w:val="Standard"/>
+      </w:pPr>
+    </w:p>
+    <w:p>
+      <w:pPr>
+        <w:pStyle w:val="Standard"/>
+      </w:pPr>
+    </w:p>
+    <w:p>
+      <w:pPr>
+        <w:pStyle w:val="Standard"/>
+      </w:pPr>
+    </w:p>
+    <w:p>
+      <w:pPr>
+        <w:pStyle w:val="Standard"/>
+      </w:pPr>
+    </w:p>
+    <w:p>
+      <w:pPr>
+        <w:pStyle w:val="Standard"/>
+      </w:pPr>
+    </w:p>
+    <w:p>
+      <w:pPr>
+        <w:pStyle w:val="Standard"/>
+      </w:pPr>
+    </w:p>
+    <w:p>
+      <w:pPr>
+        <w:pStyle w:val="Standard"/>
+      </w:pPr>
+    </w:p>
+    <w:p>
+      <w:pPr>
+        <w:pStyle w:val="Standard"/>
+      </w:pPr>
+      <w:r>
+        <w:t>UC 1.2 Alterar funcionário</w:t>
+      </w:r>
+    </w:p>
+    <w:p>
+      <w:pPr>
+        <w:pStyle w:val="Standard"/>
+      </w:pPr>
+      <w:r>
+        <w:rPr>
+          <w:noProof/>
+          <w:lang w:eastAsia="pt-BR" w:bidi="ar-SA"/>
+        </w:rPr>
+        <w:drawing>
+          <wp:anchor distT="0" distB="0" distL="114300" distR="114300" simplePos="0" relativeHeight="251660288" behindDoc="0" locked="0" layoutInCell="1" allowOverlap="1">
+            <wp:simplePos x="0" y="0"/>
+            <wp:positionH relativeFrom="column">
+              <wp:align>center</wp:align>
+            </wp:positionH>
+            <wp:positionV relativeFrom="paragraph">
+              <wp:align>top</wp:align>
+            </wp:positionV>
+            <wp:extent cx="4714875" cy="2743200"/>
+            <wp:effectExtent l="0" t="0" r="0" b="0"/>
+            <wp:wrapSquare wrapText="bothSides"/>
+            <wp:docPr id="26" name="Imagem 26"/>
+            <wp:cNvGraphicFramePr>
+              <a:graphicFrameLocks xmlns:a="http://schemas.openxmlformats.org/drawingml/2006/main" noChangeAspect="1"/>
+            </wp:cNvGraphicFramePr>
+            <a:graphic xmlns:a="http://schemas.openxmlformats.org/drawingml/2006/main">
+              <a:graphicData uri="http://schemas.openxmlformats.org/drawingml/2006/picture">
+                <pic:pic xmlns:pic="http://schemas.openxmlformats.org/drawingml/2006/picture">
+                  <pic:nvPicPr>
+                    <pic:cNvPr id="0" name="Imagem2"/>
+                    <pic:cNvPicPr>
+                      <a:picLocks noChangeAspect="1" noChangeArrowheads="1"/>
+                    </pic:cNvPicPr>
+                  </pic:nvPicPr>
+                  <pic:blipFill>
+                    <a:blip r:embed="rId7">
+                      <a:extLst>
+                        <a:ext uri="{28A0092B-C50C-407E-A947-70E740481C1C}">
+                          <a14:useLocalDpi xmlns:a14="http://schemas.microsoft.com/office/drawing/2010/main" val="0"/>
+                        </a:ext>
+                      </a:extLst>
+                    </a:blip>
+                    <a:srcRect/>
+                    <a:stretch>
+                      <a:fillRect/>
+                    </a:stretch>
+                  </pic:blipFill>
+                  <pic:spPr bwMode="auto">
+                    <a:xfrm>
+                      <a:off x="0" y="0"/>
+                      <a:ext cx="4714875" cy="2743200"/>
+                    </a:xfrm>
+                    <a:prstGeom prst="rect">
+                      <a:avLst/>
+                    </a:prstGeom>
+                    <a:noFill/>
+                  </pic:spPr>
+                </pic:pic>
+              </a:graphicData>
+            </a:graphic>
+            <wp14:sizeRelH relativeFrom="page">
+              <wp14:pctWidth>0</wp14:pctWidth>
+            </wp14:sizeRelH>
+            <wp14:sizeRelV relativeFrom="page">
+              <wp14:pctHeight>0</wp14:pctHeight>
+            </wp14:sizeRelV>
+          </wp:anchor>
+        </w:drawing>
+      </w:r>
+      <w:r>
+        <w:t>UC 1.3 Excluir funcionário</w:t>
+      </w:r>
+    </w:p>
+    <w:p>
+      <w:pPr>
+        <w:pStyle w:val="Standard"/>
+      </w:pPr>
+      <w:r>
+        <w:rPr>
+          <w:noProof/>
+          <w:lang w:eastAsia="pt-BR" w:bidi="ar-SA"/>
+        </w:rPr>
+        <w:drawing>
+          <wp:anchor distT="0" distB="0" distL="114300" distR="114300" simplePos="0" relativeHeight="251661312" behindDoc="0" locked="0" layoutInCell="1" allowOverlap="1">
+            <wp:simplePos x="0" y="0"/>
+            <wp:positionH relativeFrom="column">
+              <wp:posOffset>512445</wp:posOffset>
+            </wp:positionH>
+            <wp:positionV relativeFrom="paragraph">
+              <wp:posOffset>0</wp:posOffset>
+            </wp:positionV>
+            <wp:extent cx="5095875" cy="2019300"/>
+            <wp:effectExtent l="0" t="0" r="0" b="0"/>
+            <wp:wrapSquare wrapText="bothSides"/>
+            <wp:docPr id="25" name="Imagem 25"/>
+            <wp:cNvGraphicFramePr>
+              <a:graphicFrameLocks xmlns:a="http://schemas.openxmlformats.org/drawingml/2006/main" noChangeAspect="1"/>
+            </wp:cNvGraphicFramePr>
+            <a:graphic xmlns:a="http://schemas.openxmlformats.org/drawingml/2006/main">
+              <a:graphicData uri="http://schemas.openxmlformats.org/drawingml/2006/picture">
+                <pic:pic xmlns:pic="http://schemas.openxmlformats.org/drawingml/2006/picture">
+                  <pic:nvPicPr>
+                    <pic:cNvPr id="0" name="Imagem3"/>
+                    <pic:cNvPicPr>
+                      <a:picLocks noChangeAspect="1" noChangeArrowheads="1"/>
+                    </pic:cNvPicPr>
+                  </pic:nvPicPr>
+                  <pic:blipFill>
+                    <a:blip r:embed="rId8">
+                      <a:extLst>
+                        <a:ext uri="{28A0092B-C50C-407E-A947-70E740481C1C}">
+                          <a14:useLocalDpi xmlns:a14="http://schemas.microsoft.com/office/drawing/2010/main" val="0"/>
+                        </a:ext>
+                      </a:extLst>
+                    </a:blip>
+                    <a:srcRect/>
+                    <a:stretch>
+                      <a:fillRect/>
+                    </a:stretch>
+                  </pic:blipFill>
+                  <pic:spPr bwMode="auto">
+                    <a:xfrm>
+                      <a:off x="0" y="0"/>
+                      <a:ext cx="5095875" cy="2019300"/>
+                    </a:xfrm>
+                    <a:prstGeom prst="rect">
+                      <a:avLst/>
+                    </a:prstGeom>
+                    <a:noFill/>
+                  </pic:spPr>
+                </pic:pic>
+              </a:graphicData>
+            </a:graphic>
+            <wp14:sizeRelH relativeFrom="page">
+              <wp14:pctWidth>0</wp14:pctWidth>
+            </wp14:sizeRelH>
+            <wp14:sizeRelV relativeFrom="page">
+              <wp14:pctHeight>0</wp14:pctHeight>
+            </wp14:sizeRelV>
+          </wp:anchor>
+        </w:drawing>
+      </w:r>
+    </w:p>
+    <w:p>
+      <w:pPr>
+        <w:pStyle w:val="Standard"/>
+      </w:pPr>
+      <w:r>
+        <w:rPr>
+          <w:noProof/>
+          <w:lang w:eastAsia="pt-BR" w:bidi="ar-SA"/>
+        </w:rPr>
+        <w:drawing>
+          <wp:anchor distT="0" distB="0" distL="114300" distR="114300" simplePos="0" relativeHeight="251685888" behindDoc="0" locked="0" layoutInCell="1" allowOverlap="1">
+            <wp:simplePos x="0" y="0"/>
+            <wp:positionH relativeFrom="column">
+              <wp:posOffset>266700</wp:posOffset>
+            </wp:positionH>
+            <wp:positionV relativeFrom="paragraph">
+              <wp:posOffset>309880</wp:posOffset>
+            </wp:positionV>
+            <wp:extent cx="5429250" cy="2838450"/>
+            <wp:effectExtent l="0" t="0" r="0" b="0"/>
+            <wp:wrapSquare wrapText="bothSides"/>
+            <wp:docPr id="24" name="Imagem 24"/>
+            <wp:cNvGraphicFramePr>
+              <a:graphicFrameLocks xmlns:a="http://schemas.openxmlformats.org/drawingml/2006/main" noChangeAspect="1"/>
+            </wp:cNvGraphicFramePr>
+            <a:graphic xmlns:a="http://schemas.openxmlformats.org/drawingml/2006/main">
+              <a:graphicData uri="http://schemas.openxmlformats.org/drawingml/2006/picture">
+                <pic:pic xmlns:pic="http://schemas.openxmlformats.org/drawingml/2006/picture">
+                  <pic:nvPicPr>
+                    <pic:cNvPr id="0" name="Imagem4"/>
+                    <pic:cNvPicPr>
+                      <a:picLocks noChangeAspect="1" noChangeArrowheads="1"/>
+                    </pic:cNvPicPr>
+                  </pic:nvPicPr>
+                  <pic:blipFill>
+                    <a:blip r:embed="rId9">
+                      <a:extLst>
+                        <a:ext uri="{28A0092B-C50C-407E-A947-70E740481C1C}">
+                          <a14:useLocalDpi xmlns:a14="http://schemas.microsoft.com/office/drawing/2010/main" val="0"/>
+                        </a:ext>
+                      </a:extLst>
+                    </a:blip>
+                    <a:srcRect/>
+                    <a:stretch>
+                      <a:fillRect/>
+                    </a:stretch>
+                  </pic:blipFill>
+                  <pic:spPr bwMode="auto">
+                    <a:xfrm>
+                      <a:off x="0" y="0"/>
+                      <a:ext cx="5429250" cy="2838450"/>
+                    </a:xfrm>
+                    <a:prstGeom prst="rect">
+                      <a:avLst/>
+                    </a:prstGeom>
+                    <a:noFill/>
+                  </pic:spPr>
+                </pic:pic>
+              </a:graphicData>
+            </a:graphic>
+            <wp14:sizeRelH relativeFrom="page">
+              <wp14:pctWidth>0</wp14:pctWidth>
+            </wp14:sizeRelH>
+            <wp14:sizeRelV relativeFrom="page">
+              <wp14:pctHeight>0</wp14:pctHeight>
+            </wp14:sizeRelV>
+          </wp:anchor>
+        </w:drawing>
+      </w:r>
+      <w:r>
+        <w:t>UC 1.4 Informações do func</w:t>
+      </w:r>
+      <w:r>
+        <w:lastRenderedPageBreak/>
+        <w:t>ionário</w:t>
+      </w:r>
+    </w:p>
+    <w:p>
+      <w:pPr>
+        <w:pStyle w:val="Standard"/>
+      </w:pPr>
+    </w:p>
+    <w:p>
+      <w:pPr>
+        <w:pStyle w:val="Standard"/>
+      </w:pPr>
+    </w:p>
+    <w:p>
+      <w:pPr>
+        <w:pStyle w:val="Standard"/>
+      </w:pPr>
+    </w:p>
+    <w:p>
+      <w:pPr>
+        <w:pStyle w:val="Standard"/>
+      </w:pPr>
+    </w:p>
+    <w:p>
+      <w:pPr>
+        <w:pStyle w:val="Standard"/>
+      </w:pPr>
+      <w:r>
+        <w:t>UC 2 Controle de finanças</w:t>
+      </w:r>
+    </w:p>
+    <w:p>
+      <w:pPr>
+        <w:pStyle w:val="Standard"/>
+      </w:pPr>
+      <w:r>
+        <w:t>UC 2.1 Verificar mensalidades das dependências</w:t>
+      </w:r>
+    </w:p>
+    <w:p>
+      <w:pPr>
+        <w:pStyle w:val="Standard"/>
+      </w:pPr>
+      <w:r>
+        <w:rPr>
+          <w:noProof/>
+          <w:lang w:eastAsia="pt-BR" w:bidi="ar-SA"/>
+        </w:rPr>
+        <w:drawing>
+          <wp:anchor distT="0" distB="0" distL="114300" distR="114300" simplePos="0" relativeHeight="251662336" behindDoc="0" locked="0" layoutInCell="1" allowOverlap="1">
+            <wp:simplePos x="0" y="0"/>
+            <wp:positionH relativeFrom="column">
+              <wp:posOffset>0</wp:posOffset>
+            </wp:positionH>
+            <wp:positionV relativeFrom="paragraph">
+              <wp:posOffset>0</wp:posOffset>
+            </wp:positionV>
+            <wp:extent cx="6120130" cy="2324735"/>
+            <wp:effectExtent l="0" t="0" r="0" b="0"/>
+            <wp:wrapSquare wrapText="bothSides"/>
+            <wp:docPr id="23" name="Imagem 23"/>
+            <wp:cNvGraphicFramePr>
+              <a:graphicFrameLocks xmlns:a="http://schemas.openxmlformats.org/drawingml/2006/main" noChangeAspect="1"/>
+            </wp:cNvGraphicFramePr>
+            <a:graphic xmlns:a="http://schemas.openxmlformats.org/drawingml/2006/main">
+              <a:graphicData uri="http://schemas.openxmlformats.org/drawingml/2006/picture">
+                <pic:pic xmlns:pic="http://schemas.openxmlformats.org/drawingml/2006/picture">
+                  <pic:nvPicPr>
+                    <pic:cNvPr id="0" name="Imagem5"/>
+                    <pic:cNvPicPr>
+                      <a:picLocks noChangeAspect="1" noChangeArrowheads="1"/>
+                    </pic:cNvPicPr>
+                  </pic:nvPicPr>
+                  <pic:blipFill>
+                    <a:blip r:embed="rId10">
+                      <a:extLst>
+                        <a:ext uri="{28A0092B-C50C-407E-A947-70E740481C1C}">
+                          <a14:useLocalDpi xmlns:a14="http://schemas.microsoft.com/office/drawing/2010/main" val="0"/>
+                        </a:ext>
+                      </a:extLst>
+                    </a:blip>
+                    <a:srcRect/>
+                    <a:stretch>
+                      <a:fillRect/>
+                    </a:stretch>
+                  </pic:blipFill>
+                  <pic:spPr bwMode="auto">
+                    <a:xfrm>
+                      <a:off x="0" y="0"/>
+                      <a:ext cx="6120130" cy="2324735"/>
+                    </a:xfrm>
+                    <a:prstGeom prst="rect">
+                      <a:avLst/>
+                    </a:prstGeom>
+                    <a:noFill/>
+                  </pic:spPr>
+                </pic:pic>
+              </a:graphicData>
+            </a:graphic>
+            <wp14:sizeRelH relativeFrom="page">
+              <wp14:pctWidth>0</wp14:pctWidth>
+            </wp14:sizeRelH>
+            <wp14:sizeRelV relativeFrom="page">
+              <wp14:pctHeight>0</wp14:pctHeight>
+            </wp14:sizeRelV>
+          </wp:anchor>
+        </w:drawing>
+      </w:r>
+      <w:r>
+        <w:t>UC 2.2 Contas a pagar</w:t>
+      </w:r>
+    </w:p>
+    <w:p>
+      <w:pPr>
+        <w:pStyle w:val="Standard"/>
+      </w:pPr>
+      <w:r>
+        <w:rPr>
+          <w:noProof/>
+          <w:lang w:eastAsia="pt-BR" w:bidi="ar-SA"/>
+        </w:rPr>
+        <w:drawing>
+          <wp:anchor distT="0" distB="0" distL="114300" distR="114300" simplePos="0" relativeHeight="251663360" behindDoc="0" locked="0" layoutInCell="1" allowOverlap="1">
+            <wp:simplePos x="0" y="0"/>
+            <wp:positionH relativeFrom="column">
+              <wp:align>center</wp:align>
+            </wp:positionH>
+            <wp:positionV relativeFrom="paragraph">
+              <wp:align>top</wp:align>
+            </wp:positionV>
+            <wp:extent cx="6120130" cy="2825750"/>
+            <wp:effectExtent l="0" t="0" r="0" b="0"/>
+            <wp:wrapSquare wrapText="bothSides"/>
+            <wp:docPr id="22" name="Imagem 22"/>
+            <wp:cNvGraphicFramePr>
+              <a:graphicFrameLocks xmlns:a="http://schemas.openxmlformats.org/drawingml/2006/main" noChangeAspect="1"/>
+            </wp:cNvGraphicFramePr>
+            <a:graphic xmlns:a="http://schemas.openxmlformats.org/drawingml/2006/main">
+              <a:graphicData uri="http://schemas.openxmlformats.org/drawingml/2006/picture">
+                <pic:pic xmlns:pic="http://schemas.openxmlformats.org/drawingml/2006/picture">
+                  <pic:nvPicPr>
+                    <pic:cNvPr id="0" name="Imagem6"/>
+                    <pic:cNvPicPr>
+                      <a:picLocks noChangeAspect="1" noChangeArrowheads="1"/>
+                    </pic:cNvPicPr>
+                  </pic:nvPicPr>
+                  <pic:blipFill>
+                    <a:blip r:embed="rId11">
+                      <a:extLst>
+                        <a:ext uri="{28A0092B-C50C-407E-A947-70E740481C1C}">
+                          <a14:useLocalDpi xmlns:a14="http://schemas.microsoft.com/office/drawing/2010/main" val="0"/>
+                        </a:ext>
+                      </a:extLst>
+                    </a:blip>
+                    <a:srcRect/>
+                    <a:stretch>
+                      <a:fillRect/>
+                    </a:stretch>
+                  </pic:blipFill>
+                  <pic:spPr bwMode="auto">
+                    <a:xfrm>
+                      <a:off x="0" y="0"/>
+                      <a:ext cx="6120130" cy="2825750"/>
+                    </a:xfrm>
+                    <a:prstGeom prst="rect">
+                      <a:avLst/>
+                    </a:prstGeom>
+                    <a:noFill/>
+                  </pic:spPr>
+                </pic:pic>
+              </a:graphicData>
+            </a:graphic>
+            <wp14:sizeRelH relativeFrom="page">
+              <wp14:pctWidth>0</wp14:pctWidth>
+            </wp14:sizeRelH>
+            <wp14:sizeRelV relativeFrom="page">
+              <wp14:pctHeight>0</wp14:pctHeight>
+            </wp14:sizeRelV>
+          </wp:anchor>
+        </w:drawing>
+      </w:r>
+    </w:p>
+    <w:p>
+      <w:pPr>
+        <w:pStyle w:val="Standard"/>
+      </w:pPr>
+    </w:p>
+    <w:p>
+      <w:pPr>
+        <w:pStyle w:val="Standard"/>
+      </w:pPr>
+      <w:r>
+        <w:t>UC 2.3 Caixa</w:t>
+      </w:r>
+    </w:p>
+    <w:p>
+      <w:pPr>
+        <w:pStyle w:val="Standard"/>
+      </w:pPr>
+      <w:r>
+        <w:rPr>
+          <w:noProof/>
+          <w:lang w:eastAsia="pt-BR" w:bidi="ar-SA"/>
+        </w:rPr>
+        <w:drawing>
+          <wp:anchor distT="0" distB="0" distL="114300" distR="114300" simplePos="0" relativeHeight="251664384" behindDoc="0" locked="0" layoutInCell="1" allowOverlap="1">
+            <wp:simplePos x="0" y="0"/>
+            <wp:positionH relativeFrom="column">
+              <wp:posOffset>55245</wp:posOffset>
+            </wp:positionH>
+            <wp:positionV relativeFrom="paragraph">
+              <wp:posOffset>0</wp:posOffset>
+            </wp:positionV>
+            <wp:extent cx="5248275" cy="2571750"/>
+            <wp:effectExtent l="0" t="0" r="0" b="0"/>
+            <wp:wrapSquare wrapText="bothSides"/>
+            <wp:docPr id="21" name="Imagem 21"/>
+            <wp:cNvGraphicFramePr>
+              <a:graphicFrameLocks xmlns:a="http://schemas.openxmlformats.org/drawingml/2006/main" noChangeAspect="1"/>
+            </wp:cNvGraphicFramePr>
+            <a:graphic xmlns:a="http://schemas.openxmlformats.org/drawingml/2006/main">
+              <a:graphicData uri="http://schemas.openxmlformats.org/drawingml/2006/picture">
+                <pic:pic xmlns:pic="http://schemas.openxmlformats.org/drawingml/2006/picture">
+                  <pic:nvPicPr>
+                    <pic:cNvPr id="0" name="Imagem7"/>
+                    <pic:cNvPicPr>
+                      <a:picLocks noChangeAspect="1" noChangeArrowheads="1"/>
+                    </pic:cNvPicPr>
+                  </pic:nvPicPr>
+                  <pic:blipFill>
+                    <a:blip r:embed="rId12">
+                      <a:extLst>
+                        <a:ext uri="{28A0092B-C50C-407E-A947-70E740481C1C}">
+                          <a14:useLocalDpi xmlns:a14="http://schemas.microsoft.com/office/drawing/2010/main" val="0"/>
+                        </a:ext>
+                      </a:extLst>
+                    </a:blip>
+                    <a:srcRect/>
+                    <a:stretch>
+                      <a:fillRect/>
+                    </a:stretch>
+                  </pic:blipFill>
+                  <pic:spPr bwMode="auto">
+                    <a:xfrm>
+                      <a:off x="0" y="0"/>
+                      <a:ext cx="5248275" cy="2571750"/>
+                    </a:xfrm>
+                    <a:prstGeom prst="rect">
+                      <a:avLst/>
+                    </a:prstGeom>
+                    <a:noFill/>
+                  </pic:spPr>
+                </pic:pic>
+              </a:graphicData>
+            </a:graphic>
+            <wp14:sizeRelH relativeFrom="page">
+              <wp14:pctWidth>0</wp14:pctWidth>
+            </wp14:sizeRelH>
+            <wp14:sizeRelV relativeFrom="page">
+              <wp14:pctHeight>0</wp14:pctHeight>
+            </wp14:sizeRelV>
+          </wp:anchor>
+        </w:drawing>
+      </w:r>
+    </w:p>
+    <w:p>
+      <w:pPr>
+        <w:pStyle w:val="Standard"/>
+      </w:pPr>
+    </w:p>
+    <w:p>
+      <w:pPr>
+        <w:pStyle w:val="Standard"/>
+      </w:pPr>
+    </w:p>
+    <w:p>
+      <w:pPr>
+        <w:pStyle w:val="Standard"/>
+      </w:pPr>
+    </w:p>
+    <w:p>
+      <w:pPr>
+        <w:pStyle w:val="Standard"/>
+      </w:pPr>
+    </w:p>
+    <w:p>
+      <w:pPr>
+        <w:pStyle w:val="Standard"/>
+      </w:pPr>
+    </w:p>
+    <w:p>
+      <w:pPr>
+        <w:pStyle w:val="Standard"/>
+      </w:pPr>
+    </w:p>
+    <w:p>
+      <w:pPr>
+        <w:pStyle w:val="Standard"/>
+      </w:pPr>
+    </w:p>
+    <w:p>
+      <w:pPr>
+        <w:pStyle w:val="Standard"/>
+      </w:pPr>
+    </w:p>
+    <w:p>
+      <w:pPr>
+        <w:pStyle w:val="Standard"/>
+      </w:pPr>
+    </w:p>
+    <w:p>
+      <w:pPr>
+        <w:pStyle w:val="Standard"/>
+      </w:pPr>
+    </w:p>
+    <w:p>
+      <w:pPr>
+        <w:pStyle w:val="Standard"/>
+      </w:pPr>
+    </w:p>
+    <w:p>
+      <w:pPr>
+        <w:pStyle w:val="Standard"/>
+      </w:pPr>
+    </w:p>
+    <w:p>
+      <w:pPr>
+        <w:pStyle w:val="Standard"/>
+      </w:pPr>
+    </w:p>
+    <w:p>
+      <w:pPr>
+        <w:pStyle w:val="Standard"/>
+      </w:pPr>
+    </w:p>
+    <w:p>
+      <w:pPr>
+        <w:pStyle w:val="Standard"/>
+      </w:pPr>
+      <w:r>
+        <w:t>UC 2.4 Mostrar saídas</w:t>
+      </w:r>
+    </w:p>
+    <w:p>
+      <w:pPr>
+        <w:pStyle w:val="Standard"/>
+      </w:pPr>
+      <w:r>
+        <w:rPr>
+          <w:noProof/>
+          <w:lang w:eastAsia="pt-BR" w:bidi="ar-SA"/>
+        </w:rPr>
+        <w:drawing>
+          <wp:anchor distT="0" distB="0" distL="114300" distR="114300" simplePos="0" relativeHeight="251665408" behindDoc="0" locked="0" layoutInCell="1" allowOverlap="1">
+            <wp:simplePos x="0" y="0"/>
+            <wp:positionH relativeFrom="column">
+              <wp:align>center</wp:align>
+            </wp:positionH>
+            <wp:positionV relativeFrom="paragraph">
+              <wp:align>top</wp:align>
+            </wp:positionV>
+            <wp:extent cx="6120130" cy="3210560"/>
+            <wp:effectExtent l="0" t="0" r="0" b="0"/>
+            <wp:wrapSquare wrapText="bothSides"/>
+            <wp:docPr id="20" name="Imagem 20"/>
+            <wp:cNvGraphicFramePr>
+              <a:graphicFrameLocks xmlns:a="http://schemas.openxmlformats.org/drawingml/2006/main" noChangeAspect="1"/>
+            </wp:cNvGraphicFramePr>
+            <a:graphic xmlns:a="http://schemas.openxmlformats.org/drawingml/2006/main">
+              <a:graphicData uri="http://schemas.openxmlformats.org/drawingml/2006/picture">
+                <pic:pic xmlns:pic="http://schemas.openxmlformats.org/drawingml/2006/picture">
+                  <pic:nvPicPr>
+                    <pic:cNvPr id="0" name="Imagem8"/>
+                    <pic:cNvPicPr>
+                      <a:picLocks noChangeAspect="1" noChangeArrowheads="1"/>
+                    </pic:cNvPicPr>
+                  </pic:nvPicPr>
+                  <pic:blipFill>
+                    <a:blip r:embed="rId13">
+                      <a:extLst>
+                        <a:ext uri="{28A0092B-C50C-407E-A947-70E740481C1C}">
+                          <a14:useLocalDpi xmlns:a14="http://schemas.microsoft.com/office/drawing/2010/main" val="0"/>
+                        </a:ext>
+                      </a:extLst>
+                    </a:blip>
+                    <a:srcRect/>
+                    <a:stretch>
+                      <a:fillRect/>
+                    </a:stretch>
+                  </pic:blipFill>
+                  <pic:spPr bwMode="auto">
+                    <a:xfrm>
+                      <a:off x="0" y="0"/>
+                      <a:ext cx="6120130" cy="3210560"/>
+                    </a:xfrm>
+                    <a:prstGeom prst="rect">
+                      <a:avLst/>
+                    </a:prstGeom>
+                    <a:noFill/>
+                  </pic:spPr>
+                </pic:pic>
+              </a:graphicData>
+            </a:graphic>
+            <wp14:sizeRelH relativeFrom="page">
+              <wp14:pctWidth>0</wp14:pctWidth>
+            </wp14:sizeRelH>
+            <wp14:sizeRelV relativeFrom="page">
+              <wp14:pctHeight>0</wp14:pctHeight>
+            </wp14:sizeRelV>
+          </wp:anchor>
+        </w:drawing>
+      </w:r>
+      <w:r>
+        <w:t>UC 2.5 Efetuar pagamento</w:t>
+      </w:r>
+    </w:p>
+    <w:p>
+      <w:pPr>
+        <w:pStyle w:val="Standard"/>
+      </w:pPr>
+      <w:r>
+        <w:rPr>
+          <w:noProof/>
+          <w:lang w:eastAsia="pt-BR" w:bidi="ar-SA"/>
+        </w:rPr>
+        <w:drawing>
+          <wp:anchor distT="0" distB="0" distL="114300" distR="114300" simplePos="0" relativeHeight="251667456" behindDoc="0" locked="0" layoutInCell="1" allowOverlap="1">
+            <wp:simplePos x="0" y="0"/>
+            <wp:positionH relativeFrom="column">
+              <wp:align>center</wp:align>
+            </wp:positionH>
+            <wp:positionV relativeFrom="paragraph">
+              <wp:align>top</wp:align>
+            </wp:positionV>
+            <wp:extent cx="6120130" cy="2802255"/>
+            <wp:effectExtent l="0" t="0" r="0" b="0"/>
+            <wp:wrapSquare wrapText="bothSides"/>
+            <wp:docPr id="19" name="Imagem 19"/>
+            <wp:cNvGraphicFramePr>
+              <a:graphicFrameLocks xmlns:a="http://schemas.openxmlformats.org/drawingml/2006/main" noChangeAspect="1"/>
+            </wp:cNvGraphicFramePr>
+            <a:graphic xmlns:a="http://schemas.openxmlformats.org/drawingml/2006/main">
+              <a:graphicData uri="http://schemas.openxmlformats.org/drawingml/2006/picture">
+                <pic:pic xmlns:pic="http://schemas.openxmlformats.org/drawingml/2006/picture">
+                  <pic:nvPicPr>
+                    <pic:cNvPr id="0" name="Imagem10"/>
+                    <pic:cNvPicPr>
+                      <a:picLocks noChangeAspect="1" noChangeArrowheads="1"/>
+                    </pic:cNvPicPr>
+                  </pic:nvPicPr>
+                  <pic:blipFill>
+                    <a:blip r:embed="rId14">
+                      <a:extLst>
+                        <a:ext uri="{28A0092B-C50C-407E-A947-70E740481C1C}">
+                          <a14:useLocalDpi xmlns:a14="http://schemas.microsoft.com/office/drawing/2010/main" val="0"/>
+                        </a:ext>
+                      </a:extLst>
+                    </a:blip>
+                    <a:srcRect/>
+                    <a:stretch>
+                      <a:fillRect/>
+                    </a:stretch>
+                  </pic:blipFill>
+                  <pic:spPr bwMode="auto">
+                    <a:xfrm>
+                      <a:off x="0" y="0"/>
+                      <a:ext cx="6120130" cy="2802255"/>
+                    </a:xfrm>
+                    <a:prstGeom prst="rect">
+                      <a:avLst/>
+                    </a:prstGeom>
+                    <a:noFill/>
+                  </pic:spPr>
+                </pic:pic>
+              </a:graphicData>
+            </a:graphic>
+            <wp14:sizeRelH relativeFrom="page">
+              <wp14:pctWidth>0</wp14:pctWidth>
+            </wp14:sizeRelH>
+            <wp14:sizeRelV relativeFrom="page">
+              <wp14:pctHeight>0</wp14:pctHeight>
+            </wp14:sizeRelV>
+          </wp:anchor>
+        </w:drawing>
+      </w:r>
+    </w:p>
+    <w:p>
+      <w:pPr>
+        <w:pStyle w:val="Standard"/>
+      </w:pPr>
+    </w:p>
+    <w:p>
+      <w:pPr>
+        <w:pStyle w:val="Standard"/>
+      </w:pPr>
+    </w:p>
+    <w:p>
+      <w:pPr>
+        <w:pStyle w:val="Standard"/>
+      </w:pPr>
+    </w:p>
+    <w:p>
+      <w:pPr>
+        <w:pStyle w:val="Standard"/>
+      </w:pPr>
+    </w:p>
+    <w:p>
+      <w:pPr>
+        <w:pStyle w:val="Standard"/>
+      </w:pPr>
+    </w:p>
+    <w:p>
+      <w:pPr>
+        <w:pStyle w:val="Standard"/>
+      </w:pPr>
+    </w:p>
+    <w:p>
+      <w:pPr>
+        <w:pStyle w:val="Standard"/>
+      </w:pPr>
+    </w:p>
+    <w:p>
+      <w:pPr>
+        <w:pStyle w:val="Standard"/>
+      </w:pPr>
+    </w:p>
+    <w:p>
+      <w:pPr>
+        <w:pStyle w:val="Standard"/>
+      </w:pPr>
+    </w:p>
+    <w:p>
+      <w:pPr>
+        <w:pStyle w:val="Standard"/>
+      </w:pPr>
+    </w:p>
+    <w:p>
+      <w:pPr>
+        <w:pStyle w:val="Standard"/>
+      </w:pPr>
+    </w:p>
+    <w:p>
+      <w:pPr>
+        <w:pStyle w:val="Standard"/>
+      </w:pPr>
+    </w:p>
+    <w:p>
+      <w:pPr>
+        <w:pStyle w:val="Standard"/>
+      </w:pPr>
+    </w:p>
+    <w:p>
+      <w:pPr>
+        <w:pStyle w:val="Standard"/>
+      </w:pPr>
+    </w:p>
+    <w:p>
+      <w:pPr>
+        <w:pStyle w:val="Standard"/>
+      </w:pPr>
+    </w:p>
+    <w:p>
+      <w:pPr>
+        <w:pStyle w:val="Standard"/>
+      </w:pPr>
+    </w:p>
+    <w:p>
+      <w:pPr>
+        <w:pStyle w:val="Standard"/>
+      </w:pPr>
+      <w:r>
+        <w:t>UC 3 Gerenciador de dependências</w:t>
+      </w:r>
+    </w:p>
+    <w:p>
+      <w:pPr>
+        <w:pStyle w:val="Standard"/>
+      </w:pPr>
+      <w:r>
+        <w:t>UC 3.1 Cadastrar dependência</w:t>
+      </w:r>
+    </w:p>
+    <w:p>
+      <w:pPr>
+        <w:pStyle w:val="Standard"/>
+      </w:pPr>
+      <w:r>
+        <w:rPr>
+          <w:noProof/>
+          <w:lang w:eastAsia="pt-BR" w:bidi="ar-SA"/>
+        </w:rPr>
+        <w:drawing>
+          <wp:anchor distT="0" distB="0" distL="114300" distR="114300" simplePos="0" relativeHeight="251668480" behindDoc="0" locked="0" layoutInCell="1" allowOverlap="1">
+            <wp:simplePos x="0" y="0"/>
+            <wp:positionH relativeFrom="column">
+              <wp:align>center</wp:align>
+            </wp:positionH>
+            <wp:positionV relativeFrom="paragraph">
+              <wp:align>top</wp:align>
+            </wp:positionV>
+            <wp:extent cx="5734050" cy="3295650"/>
+            <wp:effectExtent l="0" t="0" r="0" b="0"/>
+            <wp:wrapSquare wrapText="bothSides"/>
+            <wp:docPr id="18" name="Imagem 18"/>
+            <wp:cNvGraphicFramePr>
+              <a:graphicFrameLocks xmlns:a="http://schemas.openxmlformats.org/drawingml/2006/main" noChangeAspect="1"/>
+            </wp:cNvGraphicFramePr>
+            <a:graphic xmlns:a="http://schemas.openxmlformats.org/drawingml/2006/main">
+              <a:graphicData uri="http://schemas.openxmlformats.org/drawingml/2006/picture">
+                <pic:pic xmlns:pic="http://schemas.openxmlformats.org/drawingml/2006/picture">
+                  <pic:nvPicPr>
+                    <pic:cNvPr id="0" name="Imagem11"/>
+                    <pic:cNvPicPr>
+                      <a:picLocks noChangeAspect="1" noChangeArrowheads="1"/>
+                    </pic:cNvPicPr>
+                  </pic:nvPicPr>
+                  <pic:blipFill>
+                    <a:blip r:embed="rId15">
+                      <a:extLst>
+                        <a:ext uri="{28A0092B-C50C-407E-A947-70E740481C1C}">
+                          <a14:useLocalDpi xmlns:a14="http://schemas.microsoft.com/office/drawing/2010/main" val="0"/>
+                        </a:ext>
+                      </a:extLst>
+                    </a:blip>
+                    <a:srcRect/>
+                    <a:stretch>
+                      <a:fillRect/>
+                    </a:stretch>
+                  </pic:blipFill>
+                  <pic:spPr bwMode="auto">
+                    <a:xfrm>
+                      <a:off x="0" y="0"/>
+                      <a:ext cx="5734050" cy="3295650"/>
+                    </a:xfrm>
+                    <a:prstGeom prst="rect">
+                      <a:avLst/>
+                    </a:prstGeom>
+                    <a:noFill/>
+                  </pic:spPr>
+                </pic:pic>
+              </a:graphicData>
+            </a:graphic>
+            <wp14:sizeRelH relativeFrom="page">
+              <wp14:pctWidth>0</wp14:pctWidth>
+            </wp14:sizeRelH>
+            <wp14:sizeRelV relativeFrom="page">
+              <wp14:pctHeight>0</wp14:pctHeight>
+            </wp14:sizeRelV>
+          </wp:anchor>
+        </w:drawing>
+      </w:r>
+      <w:r>
+        <w:t>UC 3.2 Verificar disponibilidade</w:t>
+      </w:r>
+    </w:p>
+    <w:p>
+      <w:pPr>
+        <w:pStyle w:val="Standard"/>
+      </w:pPr>
+      <w:r>
+        <w:rPr>
+          <w:noProof/>
+          <w:lang w:eastAsia="pt-BR" w:bidi="ar-SA"/>
+        </w:rPr>
+        <w:drawing>
+          <wp:anchor distT="0" distB="0" distL="114300" distR="114300" simplePos="0" relativeHeight="251669504" behindDoc="0" locked="0" layoutInCell="1" allowOverlap="1">
+            <wp:simplePos x="0" y="0"/>
+            <wp:positionH relativeFrom="column">
+              <wp:align>center</wp:align>
+            </wp:positionH>
+            <wp:positionV relativeFrom="paragraph">
+              <wp:align>top</wp:align>
+            </wp:positionV>
+            <wp:extent cx="5705475" cy="2724150"/>
+            <wp:effectExtent l="0" t="0" r="0" b="0"/>
+            <wp:wrapSquare wrapText="bothSides"/>
+            <wp:docPr id="17" name="Imagem 17"/>
+            <wp:cNvGraphicFramePr>
+              <a:graphicFrameLocks xmlns:a="http://schemas.openxmlformats.org/drawingml/2006/main" noChangeAspect="1"/>
+            </wp:cNvGraphicFramePr>
+            <a:graphic xmlns:a="http://schemas.openxmlformats.org/drawingml/2006/main">
+              <a:graphicData uri="http://schemas.openxmlformats.org/drawingml/2006/picture">
+                <pic:pic xmlns:pic="http://schemas.openxmlformats.org/drawingml/2006/picture">
+                  <pic:nvPicPr>
+                    <pic:cNvPr id="0" name="Imagem12"/>
+                    <pic:cNvPicPr>
+                      <a:picLocks noChangeAspect="1" noChangeArrowheads="1"/>
+                    </pic:cNvPicPr>
+                  </pic:nvPicPr>
+                  <pic:blipFill>
+                    <a:blip r:embed="rId16">
+                      <a:extLst>
+                        <a:ext uri="{28A0092B-C50C-407E-A947-70E740481C1C}">
+                          <a14:useLocalDpi xmlns:a14="http://schemas.microsoft.com/office/drawing/2010/main" val="0"/>
+                        </a:ext>
+                      </a:extLst>
+                    </a:blip>
+                    <a:srcRect/>
+                    <a:stretch>
+                      <a:fillRect/>
+                    </a:stretch>
+                  </pic:blipFill>
+                  <pic:spPr bwMode="auto">
+                    <a:xfrm>
+                      <a:off x="0" y="0"/>
+                      <a:ext cx="5705475" cy="2724150"/>
+                    </a:xfrm>
+                    <a:prstGeom prst="rect">
+                      <a:avLst/>
+                    </a:prstGeom>
+                    <a:noFill/>
+                  </pic:spPr>
+                </pic:pic>
+              </a:graphicData>
+            </a:graphic>
+            <wp14:sizeRelH relativeFrom="page">
+              <wp14:pctWidth>0</wp14:pctWidth>
+            </wp14:sizeRelH>
+            <wp14:sizeRelV relativeFrom="page">
+              <wp14:pctHeight>0</wp14:pctHeight>
+            </wp14:sizeRelV>
+          </wp:anchor>
+        </w:drawing>
+      </w:r>
+    </w:p>
+    <w:p>
+      <w:pPr>
+        <w:pStyle w:val="Standard"/>
+      </w:pPr>
+    </w:p>
+    <w:p>
+      <w:pPr>
+        <w:pStyle w:val="Standard"/>
+      </w:pPr>
+    </w:p>
+    <w:p>
+      <w:pPr>
+        <w:pStyle w:val="Standard"/>
+      </w:pPr>
+    </w:p>
+    <w:p>
+      <w:pPr>
+        <w:pStyle w:val="Standard"/>
+      </w:pPr>
+    </w:p>
+    <w:p>
+      <w:pPr>
+        <w:pStyle w:val="Standard"/>
+      </w:pPr>
+    </w:p>
+    <w:p>
+      <w:pPr>
+        <w:pStyle w:val="Standard"/>
+      </w:pPr>
+    </w:p>
+    <w:p>
+      <w:pPr>
+        <w:pStyle w:val="Standard"/>
+      </w:pPr>
+    </w:p>
+    <w:p>
+      <w:pPr>
+        <w:pStyle w:val="Standard"/>
+      </w:pPr>
+    </w:p>
+    <w:p>
+      <w:pPr>
+        <w:pStyle w:val="Standard"/>
+      </w:pPr>
+    </w:p>
+    <w:p>
+      <w:pPr>
+        <w:pStyle w:val="Standard"/>
+      </w:pPr>
+    </w:p>
+    <w:p>
+      <w:pPr>
+        <w:pStyle w:val="Standard"/>
+      </w:pPr>
+    </w:p>
+    <w:p>
+      <w:pPr>
+        <w:pStyle w:val="Standard"/>
+      </w:pPr>
+    </w:p>
+    <w:p>
+      <w:pPr>
+        <w:pStyle w:val="Standard"/>
+      </w:pPr>
+    </w:p>
+    <w:p>
+      <w:pPr>
+        <w:pStyle w:val="Standard"/>
+      </w:pPr>
+    </w:p>
+    <w:p>
+      <w:pPr>
+        <w:pStyle w:val="Standard"/>
+      </w:pPr>
+    </w:p>
+    <w:p>
+      <w:pPr>
+        <w:pStyle w:val="Standard"/>
+      </w:pPr>
+    </w:p>
+    <w:p>
+      <w:pPr>
+        <w:pStyle w:val="Standard"/>
+      </w:pPr>
+      <w:r>
+        <w:t>UC 3.3 Realizar aluguel</w:t>
+      </w:r>
+    </w:p>
+    <w:p>
+      <w:pPr>
+        <w:pStyle w:val="Standard"/>
+      </w:pPr>
+      <w:r>
+        <w:rPr>
+          <w:noProof/>
+          <w:lang w:eastAsia="pt-BR" w:bidi="ar-SA"/>
+        </w:rPr>
+        <w:drawing>
+          <wp:anchor distT="0" distB="0" distL="114300" distR="114300" simplePos="0" relativeHeight="251670528" behindDoc="0" locked="0" layoutInCell="1" allowOverlap="1">
+            <wp:simplePos x="0" y="0"/>
+            <wp:positionH relativeFrom="column">
+              <wp:align>center</wp:align>
+            </wp:positionH>
+            <wp:positionV relativeFrom="paragraph">
+              <wp:align>top</wp:align>
+            </wp:positionV>
+            <wp:extent cx="6086475" cy="3028950"/>
+            <wp:effectExtent l="0" t="0" r="0" b="0"/>
+            <wp:wrapSquare wrapText="bothSides"/>
+            <wp:docPr id="16" name="Imagem 16"/>
+            <wp:cNvGraphicFramePr>
+              <a:graphicFrameLocks xmlns:a="http://schemas.openxmlformats.org/drawingml/2006/main" noChangeAspect="1"/>
+            </wp:cNvGraphicFramePr>
+            <a:graphic xmlns:a="http://schemas.openxmlformats.org/drawingml/2006/main">
+              <a:graphicData uri="http://schemas.openxmlformats.org/drawingml/2006/picture">
+                <pic:pic xmlns:pic="http://schemas.openxmlformats.org/drawingml/2006/picture">
+                  <pic:nvPicPr>
+                    <pic:cNvPr id="0" name="Imagem13"/>
+                    <pic:cNvPicPr>
+                      <a:picLocks noChangeAspect="1" noChangeArrowheads="1"/>
+                    </pic:cNvPicPr>
+                  </pic:nvPicPr>
+                  <pic:blipFill>
+                    <a:blip r:embed="rId17">
+                      <a:extLst>
+                        <a:ext uri="{28A0092B-C50C-407E-A947-70E740481C1C}">
+                          <a14:useLocalDpi xmlns:a14="http://schemas.microsoft.com/office/drawing/2010/main" val="0"/>
+                        </a:ext>
+                      </a:extLst>
+                    </a:blip>
+                    <a:srcRect/>
+                    <a:stretch>
+                      <a:fillRect/>
+                    </a:stretch>
+                  </pic:blipFill>
+                  <pic:spPr bwMode="auto">
+                    <a:xfrm>
+                      <a:off x="0" y="0"/>
+                      <a:ext cx="6086475" cy="3028950"/>
+                    </a:xfrm>
+                    <a:prstGeom prst="rect">
+                      <a:avLst/>
+                    </a:prstGeom>
+                    <a:noFill/>
+                  </pic:spPr>
+                </pic:pic>
+              </a:graphicData>
+            </a:graphic>
+            <wp14:sizeRelH relativeFrom="page">
+              <wp14:pctWidth>0</wp14:pctWidth>
+            </wp14:sizeRelH>
+            <wp14:sizeRelV relativeFrom="page">
+              <wp14:pctHeight>0</wp14:pctHeight>
+            </wp14:sizeRelV>
+          </wp:anchor>
+        </w:drawing>
+      </w:r>
+      <w:r>
+        <w:t>UC 3.4 Liberar para campeonato</w:t>
+      </w:r>
+    </w:p>
+    <w:p>
+      <w:pPr>
+        <w:pStyle w:val="Standard"/>
+      </w:pPr>
+      <w:r>
+        <w:rPr>
+          <w:noProof/>
+          <w:lang w:eastAsia="pt-BR" w:bidi="ar-SA"/>
+        </w:rPr>
+        <w:drawing>
+          <wp:anchor distT="0" distB="0" distL="114300" distR="114300" simplePos="0" relativeHeight="251671552" behindDoc="0" locked="0" layoutInCell="1" allowOverlap="1">
+            <wp:simplePos x="0" y="0"/>
+            <wp:positionH relativeFrom="column">
+              <wp:align>center</wp:align>
+            </wp:positionH>
+            <wp:positionV relativeFrom="paragraph">
+              <wp:align>top</wp:align>
+            </wp:positionV>
+            <wp:extent cx="6010275" cy="3790950"/>
+            <wp:effectExtent l="0" t="0" r="0" b="0"/>
+            <wp:wrapSquare wrapText="bothSides"/>
+            <wp:docPr id="15" name="Imagem 15"/>
+            <wp:cNvGraphicFramePr>
+              <a:graphicFrameLocks xmlns:a="http://schemas.openxmlformats.org/drawingml/2006/main" noChangeAspect="1"/>
+            </wp:cNvGraphicFramePr>
+            <a:graphic xmlns:a="http://schemas.openxmlformats.org/drawingml/2006/main">
+              <a:graphicData uri="http://schemas.openxmlformats.org/drawingml/2006/picture">
+                <pic:pic xmlns:pic="http://schemas.openxmlformats.org/drawingml/2006/picture">
+                  <pic:nvPicPr>
+                    <pic:cNvPr id="0" name="Imagem14"/>
+                    <pic:cNvPicPr>
+                      <a:picLocks noChangeAspect="1" noChangeArrowheads="1"/>
+                    </pic:cNvPicPr>
+                  </pic:nvPicPr>
+                  <pic:blipFill>
+                    <a:blip r:embed="rId18">
+                      <a:extLst>
+                        <a:ext uri="{28A0092B-C50C-407E-A947-70E740481C1C}">
+                          <a14:useLocalDpi xmlns:a14="http://schemas.microsoft.com/office/drawing/2010/main" val="0"/>
+                        </a:ext>
+                      </a:extLst>
+                    </a:blip>
+                    <a:srcRect/>
+                    <a:stretch>
+                      <a:fillRect/>
+                    </a:stretch>
+                  </pic:blipFill>
+                  <pic:spPr bwMode="auto">
+                    <a:xfrm>
+                      <a:off x="0" y="0"/>
+                      <a:ext cx="6010275" cy="3790950"/>
+                    </a:xfrm>
+                    <a:prstGeom prst="rect">
+                      <a:avLst/>
+                    </a:prstGeom>
+                    <a:noFill/>
+                  </pic:spPr>
+                </pic:pic>
+              </a:graphicData>
+            </a:graphic>
+            <wp14:sizeRelH relativeFrom="page">
+              <wp14:pctWidth>0</wp14:pctWidth>
+            </wp14:sizeRelH>
+            <wp14:sizeRelV relativeFrom="page">
+              <wp14:pctHeight>0</wp14:pctHeight>
+            </wp14:sizeRelV>
+          </wp:anchor>
+        </w:drawing>
+      </w:r>
+    </w:p>
+    <w:p>
+      <w:pPr>
+        <w:pStyle w:val="Standard"/>
+      </w:pPr>
+    </w:p>
+    <w:p>
+      <w:pPr>
+        <w:pStyle w:val="Standard"/>
+      </w:pPr>
+    </w:p>
+    <w:p>
+      <w:pPr>
+        <w:pStyle w:val="Standard"/>
+      </w:pPr>
+    </w:p>
+    <w:p>
+      <w:pPr>
+        <w:pStyle w:val="Standard"/>
+      </w:pPr>
+    </w:p>
+    <w:p>
+      <w:pPr>
+        <w:pStyle w:val="Standard"/>
+      </w:pPr>
+    </w:p>
+    <w:p>
+      <w:pPr>
+        <w:pStyle w:val="Standard"/>
+      </w:pPr>
+    </w:p>
+    <w:p>
+      <w:pPr>
+        <w:pStyle w:val="Standard"/>
+      </w:pPr>
+    </w:p>
+    <w:p>
+      <w:pPr>
+        <w:pStyle w:val="Standard"/>
+      </w:pPr>
+    </w:p>
+    <w:p>
+      <w:pPr>
+        <w:pStyle w:val="Standard"/>
+      </w:pPr>
+    </w:p>
+    <w:p>
+      <w:pPr>
+        <w:pStyle w:val="Standard"/>
+      </w:pPr>
+    </w:p>
+    <w:p>
+      <w:pPr>
+        <w:pStyle w:val="Standard"/>
+      </w:pPr>
+      <w:r>
+        <w:t>UC 4 Administrar equipes</w:t>
+      </w:r>
+    </w:p>
+    <w:p>
+      <w:pPr>
+        <w:pStyle w:val="Standard"/>
+      </w:pPr>
+      <w:r>
+        <w:t>UC 4.1 Cadastrar equipe</w:t>
+      </w:r>
+    </w:p>
+    <w:p>
+      <w:pPr>
+        <w:pStyle w:val="Standard"/>
+      </w:pPr>
+      <w:r>
+        <w:rPr>
+          <w:noProof/>
+          <w:lang w:eastAsia="pt-BR" w:bidi="ar-SA"/>
+        </w:rPr>
+        <w:drawing>
+          <wp:anchor distT="0" distB="0" distL="114300" distR="114300" simplePos="0" relativeHeight="251672576" behindDoc="0" locked="0" layoutInCell="1" allowOverlap="1">
+            <wp:simplePos x="0" y="0"/>
+            <wp:positionH relativeFrom="column">
+              <wp:align>center</wp:align>
+            </wp:positionH>
+            <wp:positionV relativeFrom="paragraph">
+              <wp:align>top</wp:align>
+            </wp:positionV>
+            <wp:extent cx="6120130" cy="3398520"/>
+            <wp:effectExtent l="0" t="0" r="0" b="0"/>
+            <wp:wrapSquare wrapText="bothSides"/>
+            <wp:docPr id="14" name="Imagem 14"/>
+            <wp:cNvGraphicFramePr>
+              <a:graphicFrameLocks xmlns:a="http://schemas.openxmlformats.org/drawingml/2006/main" noChangeAspect="1"/>
+            </wp:cNvGraphicFramePr>
+            <a:graphic xmlns:a="http://schemas.openxmlformats.org/drawingml/2006/main">
+              <a:graphicData uri="http://schemas.openxmlformats.org/drawingml/2006/picture">
+                <pic:pic xmlns:pic="http://schemas.openxmlformats.org/drawingml/2006/picture">
+                  <pic:nvPicPr>
+                    <pic:cNvPr id="0" name="Imagem15"/>
+                    <pic:cNvPicPr>
+                      <a:picLocks noChangeAspect="1" noChangeArrowheads="1"/>
+                    </pic:cNvPicPr>
+                  </pic:nvPicPr>
+                  <pic:blipFill>
+                    <a:blip r:embed="rId19">
+                      <a:extLst>
+                        <a:ext uri="{28A0092B-C50C-407E-A947-70E740481C1C}">
+                          <a14:useLocalDpi xmlns:a14="http://schemas.microsoft.com/office/drawing/2010/main" val="0"/>
+                        </a:ext>
+                      </a:extLst>
+                    </a:blip>
+                    <a:srcRect/>
+                    <a:stretch>
+                      <a:fillRect/>
+                    </a:stretch>
+                  </pic:blipFill>
+                  <pic:spPr bwMode="auto">
+                    <a:xfrm>
+                      <a:off x="0" y="0"/>
+                      <a:ext cx="6120130" cy="3398520"/>
+                    </a:xfrm>
+                    <a:prstGeom prst="rect">
+                      <a:avLst/>
+                    </a:prstGeom>
+                    <a:noFill/>
+                  </pic:spPr>
+                </pic:pic>
+              </a:graphicData>
+            </a:graphic>
+            <wp14:sizeRelH relativeFrom="page">
+              <wp14:pctWidth>0</wp14:pctWidth>
+            </wp14:sizeRelH>
+            <wp14:sizeRelV relativeFrom="page">
+              <wp14:pctHeight>0</wp14:pctHeight>
+            </wp14:sizeRelV>
+          </wp:anchor>
+        </w:drawing>
+      </w:r>
+      <w:r>
+        <w:t>UC 4.2 Alugar dependência</w:t>
+      </w:r>
+    </w:p>
+    <w:p>
+      <w:pPr>
+        <w:pStyle w:val="Standard"/>
+      </w:pPr>
+      <w:r>
+        <w:rPr>
+          <w:noProof/>
+          <w:lang w:eastAsia="pt-BR" w:bidi="ar-SA"/>
+        </w:rPr>
+        <w:drawing>
+          <wp:anchor distT="0" distB="0" distL="114300" distR="114300" simplePos="0" relativeHeight="251673600" behindDoc="0" locked="0" layoutInCell="1" allowOverlap="1">
+            <wp:simplePos x="0" y="0"/>
+            <wp:positionH relativeFrom="column">
+              <wp:align>center</wp:align>
+            </wp:positionH>
+            <wp:positionV relativeFrom="paragraph">
+              <wp:align>top</wp:align>
+            </wp:positionV>
+            <wp:extent cx="5705475" cy="2705100"/>
+            <wp:effectExtent l="0" t="0" r="0" b="0"/>
+            <wp:wrapSquare wrapText="bothSides"/>
+            <wp:docPr id="13" name="Imagem 13"/>
+            <wp:cNvGraphicFramePr>
+              <a:graphicFrameLocks xmlns:a="http://schemas.openxmlformats.org/drawingml/2006/main" noChangeAspect="1"/>
+            </wp:cNvGraphicFramePr>
+            <a:graphic xmlns:a="http://schemas.openxmlformats.org/drawingml/2006/main">
+              <a:graphicData uri="http://schemas.openxmlformats.org/drawingml/2006/picture">
+                <pic:pic xmlns:pic="http://schemas.openxmlformats.org/drawingml/2006/picture">
+                  <pic:nvPicPr>
+                    <pic:cNvPr id="0" name="Imagem16"/>
+                    <pic:cNvPicPr>
+                      <a:picLocks noChangeAspect="1" noChangeArrowheads="1"/>
+                    </pic:cNvPicPr>
+                  </pic:nvPicPr>
+                  <pic:blipFill>
+                    <a:blip r:embed="rId20">
+                      <a:extLst>
+                        <a:ext uri="{28A0092B-C50C-407E-A947-70E740481C1C}">
+                          <a14:useLocalDpi xmlns:a14="http://schemas.microsoft.com/office/drawing/2010/main" val="0"/>
+                        </a:ext>
+                      </a:extLst>
+                    </a:blip>
+                    <a:srcRect/>
+                    <a:stretch>
+                      <a:fillRect/>
+                    </a:stretch>
+                  </pic:blipFill>
+                  <pic:spPr bwMode="auto">
+                    <a:xfrm>
+                      <a:off x="0" y="0"/>
+                      <a:ext cx="5705475" cy="2705100"/>
+                    </a:xfrm>
+                    <a:prstGeom prst="rect">
+                      <a:avLst/>
+                    </a:prstGeom>
+                    <a:noFill/>
+                  </pic:spPr>
+                </pic:pic>
+              </a:graphicData>
+            </a:graphic>
+            <wp14:sizeRelH relativeFrom="page">
+              <wp14:pctWidth>0</wp14:pctWidth>
+            </wp14:sizeRelH>
+            <wp14:sizeRelV relativeFrom="page">
+              <wp14:pctHeight>0</wp14:pctHeight>
+            </wp14:sizeRelV>
+          </wp:anchor>
+        </w:drawing>
+      </w:r>
+    </w:p>
+    <w:p>
+      <w:pPr>
+        <w:pStyle w:val="Standard"/>
+      </w:pPr>
+    </w:p>
+    <w:p>
+      <w:pPr>
+        <w:pStyle w:val="Standard"/>
+      </w:pPr>
+    </w:p>
+    <w:p>
+      <w:pPr>
+        <w:pStyle w:val="Standard"/>
+      </w:pPr>
+    </w:p>
+    <w:p>
+      <w:pPr>
+        <w:pStyle w:val="Standard"/>
+      </w:pPr>
+    </w:p>
+    <w:p>
+      <w:pPr>
+        <w:pStyle w:val="Standard"/>
+      </w:pPr>
+    </w:p>
+    <w:p>
+      <w:pPr>
+        <w:pStyle w:val="Standard"/>
+      </w:pPr>
+    </w:p>
+    <w:p>
+      <w:pPr>
+        <w:pStyle w:val="Standard"/>
+      </w:pPr>
+    </w:p>
+    <w:p>
+      <w:pPr>
+        <w:pStyle w:val="Standard"/>
+      </w:pPr>
+    </w:p>
+    <w:p>
+      <w:pPr>
+        <w:pStyle w:val="Standard"/>
+      </w:pPr>
+    </w:p>
+    <w:p>
+      <w:pPr>
+        <w:pStyle w:val="Standard"/>
+      </w:pPr>
+    </w:p>
+    <w:p>
+      <w:pPr>
+        <w:pStyle w:val="Standard"/>
+      </w:pPr>
+    </w:p>
+    <w:p>
+      <w:pPr>
+        <w:pStyle w:val="Standard"/>
+      </w:pPr>
+      <w:r>
+        <w:t>UC 4.3 Cadastrar atletas</w:t>
+      </w:r>
+    </w:p>
+    <w:p>
+      <w:pPr>
+        <w:pStyle w:val="Standard"/>
+      </w:pPr>
+      <w:r>
+        <w:rPr>
+          <w:noProof/>
+          <w:lang w:eastAsia="pt-BR" w:bidi="ar-SA"/>
+        </w:rPr>
+        <w:drawing>
+          <wp:anchor distT="0" distB="0" distL="114300" distR="114300" simplePos="0" relativeHeight="251674624" behindDoc="0" locked="0" layoutInCell="1" allowOverlap="1">
+            <wp:simplePos x="0" y="0"/>
+            <wp:positionH relativeFrom="column">
+              <wp:posOffset>516890</wp:posOffset>
+            </wp:positionH>
+            <wp:positionV relativeFrom="paragraph">
+              <wp:posOffset>0</wp:posOffset>
+            </wp:positionV>
+            <wp:extent cx="5086350" cy="2838450"/>
+            <wp:effectExtent l="0" t="0" r="0" b="0"/>
+            <wp:wrapSquare wrapText="bothSides"/>
+            <wp:docPr id="12" name="Imagem 12"/>
+            <wp:cNvGraphicFramePr>
+              <a:graphicFrameLocks xmlns:a="http://schemas.openxmlformats.org/drawingml/2006/main" noChangeAspect="1"/>
+            </wp:cNvGraphicFramePr>
+            <a:graphic xmlns:a="http://schemas.openxmlformats.org/drawingml/2006/main">
+              <a:graphicData uri="http://schemas.openxmlformats.org/drawingml/2006/picture">
+                <pic:pic xmlns:pic="http://schemas.openxmlformats.org/drawingml/2006/picture">
+                  <pic:nvPicPr>
+                    <pic:cNvPr id="0" name="Imagem17"/>
+                    <pic:cNvPicPr>
+                      <a:picLocks noChangeAspect="1" noChangeArrowheads="1"/>
+                    </pic:cNvPicPr>
+                  </pic:nvPicPr>
+                  <pic:blipFill>
+                    <a:blip r:embed="rId21">
+                      <a:extLst>
+                        <a:ext uri="{28A0092B-C50C-407E-A947-70E740481C1C}">
+                          <a14:useLocalDpi xmlns:a14="http://schemas.microsoft.com/office/drawing/2010/main" val="0"/>
+                        </a:ext>
+                      </a:extLst>
+                    </a:blip>
+                    <a:srcRect/>
+                    <a:stretch>
+                      <a:fillRect/>
+                    </a:stretch>
+                  </pic:blipFill>
+                  <pic:spPr bwMode="auto">
+                    <a:xfrm>
+                      <a:off x="0" y="0"/>
+                      <a:ext cx="5086350" cy="2838450"/>
+                    </a:xfrm>
+                    <a:prstGeom prst="rect">
+                      <a:avLst/>
+                    </a:prstGeom>
+                    <a:noFill/>
+                  </pic:spPr>
+                </pic:pic>
+              </a:graphicData>
+            </a:graphic>
+            <wp14:sizeRelH relativeFrom="page">
+              <wp14:pctWidth>0</wp14:pctWidth>
+            </wp14:sizeRelH>
+            <wp14:sizeRelV relativeFrom="page">
+              <wp14:pctHeight>0</wp14:pctHeight>
+            </wp14:sizeRelV>
+          </wp:anchor>
+        </w:drawing>
+      </w:r>
+      <w:r>
+        <w:t>UC 4.4 Cadastrar patrocinadores</w:t>
+      </w:r>
+    </w:p>
+    <w:p>
+      <w:pPr>
+        <w:pStyle w:val="Standard"/>
+      </w:pPr>
+      <w:r>
+        <w:rPr>
+          <w:noProof/>
+          <w:lang w:eastAsia="pt-BR" w:bidi="ar-SA"/>
+        </w:rPr>
+        <w:drawing>
+          <wp:anchor distT="0" distB="0" distL="114300" distR="114300" simplePos="0" relativeHeight="251675648" behindDoc="0" locked="0" layoutInCell="1" allowOverlap="1">
+            <wp:simplePos x="0" y="0"/>
+            <wp:positionH relativeFrom="column">
+              <wp:align>center</wp:align>
+            </wp:positionH>
+            <wp:positionV relativeFrom="paragraph">
+              <wp:align>top</wp:align>
+            </wp:positionV>
+            <wp:extent cx="5800725" cy="2343150"/>
+            <wp:effectExtent l="0" t="0" r="0" b="0"/>
+            <wp:wrapSquare wrapText="bothSides"/>
+            <wp:docPr id="11" name="Imagem 11"/>
+            <wp:cNvGraphicFramePr>
+              <a:graphicFrameLocks xmlns:a="http://schemas.openxmlformats.org/drawingml/2006/main" noChangeAspect="1"/>
+            </wp:cNvGraphicFramePr>
+            <a:graphic xmlns:a="http://schemas.openxmlformats.org/drawingml/2006/main">
+              <a:graphicData uri="http://schemas.openxmlformats.org/drawingml/2006/picture">
+                <pic:pic xmlns:pic="http://schemas.openxmlformats.org/drawingml/2006/picture">
+                  <pic:nvPicPr>
+                    <pic:cNvPr id="0" name="Imagem18"/>
+                    <pic:cNvPicPr>
+                      <a:picLocks noChangeAspect="1" noChangeArrowheads="1"/>
+                    </pic:cNvPicPr>
+                  </pic:nvPicPr>
+                  <pic:blipFill>
+                    <a:blip r:embed="rId22">
+                      <a:extLst>
+                        <a:ext uri="{28A0092B-C50C-407E-A947-70E740481C1C}">
+                          <a14:useLocalDpi xmlns:a14="http://schemas.microsoft.com/office/drawing/2010/main" val="0"/>
+                        </a:ext>
+                      </a:extLst>
+                    </a:blip>
+                    <a:srcRect/>
+                    <a:stretch>
+                      <a:fillRect/>
+                    </a:stretch>
+                  </pic:blipFill>
+                  <pic:spPr bwMode="auto">
+                    <a:xfrm>
+                      <a:off x="0" y="0"/>
+                      <a:ext cx="5800725" cy="2343150"/>
+                    </a:xfrm>
+                    <a:prstGeom prst="rect">
+                      <a:avLst/>
+                    </a:prstGeom>
+                    <a:noFill/>
+                  </pic:spPr>
+                </pic:pic>
+              </a:graphicData>
+            </a:graphic>
+            <wp14:sizeRelH relativeFrom="page">
+              <wp14:pctWidth>0</wp14:pctWidth>
+            </wp14:sizeRelH>
+            <wp14:sizeRelV relativeFrom="page">
+              <wp14:pctHeight>0</wp14:pctHeight>
+            </wp14:sizeRelV>
+          </wp:anchor>
+        </w:drawing>
+      </w:r>
+    </w:p>
+    <w:p>
+      <w:pPr>
+        <w:pStyle w:val="Standard"/>
+      </w:pPr>
+    </w:p>
+    <w:p>
+      <w:pPr>
+        <w:pStyle w:val="Standard"/>
+      </w:pPr>
+    </w:p>
+    <w:p>
+      <w:pPr>
+        <w:pStyle w:val="Standard"/>
+      </w:pPr>
+    </w:p>
+    <w:p>
+      <w:pPr>
+        <w:pStyle w:val="Standard"/>
+      </w:pPr>
+    </w:p>
+    <w:p>
+      <w:pPr>
+        <w:pStyle w:val="Standard"/>
+      </w:pPr>
+    </w:p>
+    <w:p>
+      <w:pPr>
+        <w:pStyle w:val="Standard"/>
+      </w:pPr>
+    </w:p>
+    <w:p>
+      <w:pPr>
+        <w:pStyle w:val="Standard"/>
+      </w:pPr>
+    </w:p>
+    <w:p>
+      <w:pPr>
+        <w:pStyle w:val="Standard"/>
+      </w:pPr>
+    </w:p>
+    <w:p>
+      <w:pPr>
+        <w:pStyle w:val="Standard"/>
+      </w:pPr>
+    </w:p>
+    <w:p>
+      <w:pPr>
+        <w:pStyle w:val="Standard"/>
+      </w:pPr>
+    </w:p>
+    <w:p>
+      <w:pPr>
+        <w:pStyle w:val="Standard"/>
+      </w:pPr>
+    </w:p>
+    <w:p>
+      <w:pPr>
+        <w:pStyle w:val="Standard"/>
+      </w:pPr>
+    </w:p>
+    <w:p>
+      <w:pPr>
+        <w:pStyle w:val="Standard"/>
+      </w:pPr>
+    </w:p>
+    <w:p>
+      <w:pPr>
+        <w:pStyle w:val="Standard"/>
+      </w:pPr>
+    </w:p>
+    <w:p>
+      <w:pPr>
+        <w:pStyle w:val="Standard"/>
+      </w:pPr>
+    </w:p>
+    <w:p>
+      <w:pPr>
+        <w:pStyle w:val="Standard"/>
+      </w:pPr>
+    </w:p>
+    <w:p>
+      <w:pPr>
+        <w:pStyle w:val="Standard"/>
+      </w:pPr>
+    </w:p>
+    <w:p>
+      <w:pPr>
+        <w:pStyle w:val="Standard"/>
+      </w:pPr>
+    </w:p>
+    <w:p>
+      <w:pPr>
+        <w:pStyle w:val="Standard"/>
+      </w:pPr>
+    </w:p>
+    <w:p>
+      <w:pPr>
+        <w:pStyle w:val="Standard"/>
+      </w:pPr>
+    </w:p>
+    <w:p>
+      <w:pPr>
+        <w:pStyle w:val="Standard"/>
+      </w:pPr>
+      <w:r>
+        <w:t>UC 5 Controle de modalidade</w:t>
+      </w:r>
+    </w:p>
+    <w:p>
+      <w:pPr>
+        <w:pStyle w:val="Standard"/>
+      </w:pPr>
+      <w:r>
+        <w:t>UC 5.1 Cadastrar modalidade</w:t>
+      </w:r>
+    </w:p>
+    <w:p>
+      <w:pPr>
+        <w:pStyle w:val="Standard"/>
+      </w:pPr>
+      <w:r>
+        <w:rPr>
+          <w:noProof/>
+          <w:lang w:eastAsia="pt-BR" w:bidi="ar-SA"/>
+        </w:rPr>
+        <w:drawing>
+          <wp:anchor distT="0" distB="0" distL="114300" distR="114300" simplePos="0" relativeHeight="251676672" behindDoc="0" locked="0" layoutInCell="1" allowOverlap="1">
+            <wp:simplePos x="0" y="0"/>
+            <wp:positionH relativeFrom="column">
+              <wp:align>center</wp:align>
+            </wp:positionH>
+            <wp:positionV relativeFrom="paragraph">
+              <wp:align>top</wp:align>
+            </wp:positionV>
+            <wp:extent cx="6120130" cy="3228340"/>
+            <wp:effectExtent l="0" t="0" r="0" b="0"/>
+            <wp:wrapSquare wrapText="bothSides"/>
+            <wp:docPr id="10" name="Imagem 10"/>
+            <wp:cNvGraphicFramePr>
+              <a:graphicFrameLocks xmlns:a="http://schemas.openxmlformats.org/drawingml/2006/main" noChangeAspect="1"/>
+            </wp:cNvGraphicFramePr>
+            <a:graphic xmlns:a="http://schemas.openxmlformats.org/drawingml/2006/main">
+              <a:graphicData uri="http://schemas.openxmlformats.org/drawingml/2006/picture">
+                <pic:pic xmlns:pic="http://schemas.openxmlformats.org/drawingml/2006/picture">
+                  <pic:nvPicPr>
+                    <pic:cNvPr id="0" name="Imagem19"/>
+                    <pic:cNvPicPr>
+                      <a:picLocks noChangeAspect="1" noChangeArrowheads="1"/>
+                    </pic:cNvPicPr>
+                  </pic:nvPicPr>
+                  <pic:blipFill>
+                    <a:blip r:embed="rId23">
+                      <a:extLst>
+                        <a:ext uri="{28A0092B-C50C-407E-A947-70E740481C1C}">
+                          <a14:useLocalDpi xmlns:a14="http://schemas.microsoft.com/office/drawing/2010/main" val="0"/>
+                        </a:ext>
+                      </a:extLst>
+                    </a:blip>
+                    <a:srcRect/>
+                    <a:stretch>
+                      <a:fillRect/>
+                    </a:stretch>
+                  </pic:blipFill>
+                  <pic:spPr bwMode="auto">
+                    <a:xfrm>
+                      <a:off x="0" y="0"/>
+                      <a:ext cx="6120130" cy="3228340"/>
+                    </a:xfrm>
+                    <a:prstGeom prst="rect">
+                      <a:avLst/>
+                    </a:prstGeom>
+                    <a:noFill/>
+                  </pic:spPr>
+                </pic:pic>
+              </a:graphicData>
+            </a:graphic>
+            <wp14:sizeRelH relativeFrom="page">
+              <wp14:pctWidth>0</wp14:pctWidth>
+            </wp14:sizeRelH>
+            <wp14:sizeRelV relativeFrom="page">
+              <wp14:pctHeight>0</wp14:pctHeight>
+            </wp14:sizeRelV>
+          </wp:anchor>
+        </w:drawing>
+      </w:r>
+    </w:p>
+    <w:p>
+      <w:pPr>
+        <w:pStyle w:val="Standard"/>
+      </w:pPr>
+      <w:r>
+        <w:t>UC 5.2 Verificar média de idade dos atletas</w:t>
+      </w:r>
+    </w:p>
+    <w:p>
+      <w:pPr>
+        <w:pStyle w:val="Standard"/>
+      </w:pPr>
+      <w:r>
+        <w:rPr>
+          <w:noProof/>
+          <w:lang w:eastAsia="pt-BR" w:bidi="ar-SA"/>
+        </w:rPr>
+        <w:drawing>
+          <wp:anchor distT="0" distB="0" distL="114300" distR="114300" simplePos="0" relativeHeight="251677696" behindDoc="0" locked="0" layoutInCell="1" allowOverlap="1">
+            <wp:simplePos x="0" y="0"/>
+            <wp:positionH relativeFrom="column">
+              <wp:align>center</wp:align>
+            </wp:positionH>
+            <wp:positionV relativeFrom="paragraph">
+              <wp:align>top</wp:align>
+            </wp:positionV>
+            <wp:extent cx="6120130" cy="3175000"/>
+            <wp:effectExtent l="0" t="0" r="0" b="0"/>
+            <wp:wrapSquare wrapText="bothSides"/>
+            <wp:docPr id="9" name="Imagem 9"/>
+            <wp:cNvGraphicFramePr>
+              <a:graphicFrameLocks xmlns:a="http://schemas.openxmlformats.org/drawingml/2006/main" noChangeAspect="1"/>
+            </wp:cNvGraphicFramePr>
+            <a:graphic xmlns:a="http://schemas.openxmlformats.org/drawingml/2006/main">
+              <a:graphicData uri="http://schemas.openxmlformats.org/drawingml/2006/picture">
+                <pic:pic xmlns:pic="http://schemas.openxmlformats.org/drawingml/2006/picture">
+                  <pic:nvPicPr>
+                    <pic:cNvPr id="0" name="Imagem20"/>
+                    <pic:cNvPicPr>
+                      <a:picLocks noChangeAspect="1" noChangeArrowheads="1"/>
+                    </pic:cNvPicPr>
+                  </pic:nvPicPr>
+                  <pic:blipFill>
+                    <a:blip r:embed="rId24">
+                      <a:extLst>
+                        <a:ext uri="{28A0092B-C50C-407E-A947-70E740481C1C}">
+                          <a14:useLocalDpi xmlns:a14="http://schemas.microsoft.com/office/drawing/2010/main" val="0"/>
+                        </a:ext>
+                      </a:extLst>
+                    </a:blip>
+                    <a:srcRect/>
+                    <a:stretch>
+                      <a:fillRect/>
+                    </a:stretch>
+                  </pic:blipFill>
+                  <pic:spPr bwMode="auto">
+                    <a:xfrm>
+                      <a:off x="0" y="0"/>
+                      <a:ext cx="6120130" cy="3175000"/>
+                    </a:xfrm>
+                    <a:prstGeom prst="rect">
+                      <a:avLst/>
+                    </a:prstGeom>
+                    <a:noFill/>
+                  </pic:spPr>
+                </pic:pic>
+              </a:graphicData>
+            </a:graphic>
+            <wp14:sizeRelH relativeFrom="page">
+              <wp14:pctWidth>0</wp14:pctWidth>
+            </wp14:sizeRelH>
+            <wp14:sizeRelV relativeFrom="page">
+              <wp14:pctHeight>0</wp14:pctHeight>
+            </wp14:sizeRelV>
+          </wp:anchor>
+        </w:drawing>
+      </w:r>
+    </w:p>
+    <w:p>
+      <w:pPr>
+        <w:pStyle w:val="Standard"/>
+      </w:pPr>
+    </w:p>
+    <w:p>
+      <w:pPr>
+        <w:pStyle w:val="Standard"/>
+      </w:pPr>
+    </w:p>
+    <w:p>
+      <w:pPr>
+        <w:pStyle w:val="Standard"/>
+      </w:pPr>
+    </w:p>
+    <w:p>
+      <w:pPr>
+        <w:pStyle w:val="Standard"/>
+      </w:pPr>
+    </w:p>
+    <w:p>
+      <w:pPr>
+        <w:pStyle w:val="Standard"/>
+      </w:pPr>
+    </w:p>
+    <w:p>
+      <w:pPr>
+        <w:pStyle w:val="Standard"/>
+      </w:pPr>
+    </w:p>
+    <w:p>
+      <w:pPr>
+        <w:pStyle w:val="Standard"/>
+      </w:pPr>
+    </w:p>
+    <w:p>
+      <w:pPr>
+        <w:pStyle w:val="Standard"/>
+      </w:pPr>
+    </w:p>
+    <w:p>
+      <w:pPr>
+        <w:pStyle w:val="Standard"/>
+      </w:pPr>
+    </w:p>
+    <w:p>
+      <w:pPr>
+        <w:pStyle w:val="Standard"/>
+      </w:pPr>
+    </w:p>
+    <w:p>
+      <w:pPr>
+        <w:pStyle w:val="Standard"/>
+      </w:pPr>
+    </w:p>
+    <w:p>
+      <w:pPr>
+        <w:pStyle w:val="Standard"/>
+      </w:pPr>
+      <w:r>
+        <w:t>UC 5.3 Verificar esporte da equipe</w:t>
+      </w:r>
+    </w:p>
+    <w:p>
+      <w:pPr>
+        <w:pStyle w:val="Standard"/>
+      </w:pPr>
+      <w:r>
+        <w:rPr>
+          <w:noProof/>
+          <w:lang w:eastAsia="pt-BR" w:bidi="ar-SA"/>
+        </w:rPr>
+        <w:drawing>
+          <wp:anchor distT="0" distB="0" distL="114300" distR="114300" simplePos="0" relativeHeight="251678720" behindDoc="0" locked="0" layoutInCell="1" allowOverlap="1">
+            <wp:simplePos x="0" y="0"/>
+            <wp:positionH relativeFrom="column">
+              <wp:align>center</wp:align>
+            </wp:positionH>
+            <wp:positionV relativeFrom="paragraph">
+              <wp:align>top</wp:align>
+            </wp:positionV>
+            <wp:extent cx="6086475" cy="2914650"/>
+            <wp:effectExtent l="0" t="0" r="0" b="0"/>
+            <wp:wrapSquare wrapText="bothSides"/>
+            <wp:docPr id="8" name="Imagem 8"/>
+            <wp:cNvGraphicFramePr>
+              <a:graphicFrameLocks xmlns:a="http://schemas.openxmlformats.org/drawingml/2006/main" noChangeAspect="1"/>
+            </wp:cNvGraphicFramePr>
+            <a:graphic xmlns:a="http://schemas.openxmlformats.org/drawingml/2006/main">
+              <a:graphicData uri="http://schemas.openxmlformats.org/drawingml/2006/picture">
+                <pic:pic xmlns:pic="http://schemas.openxmlformats.org/drawingml/2006/picture">
+                  <pic:nvPicPr>
+                    <pic:cNvPr id="0" name="Imagem21"/>
+                    <pic:cNvPicPr>
+                      <a:picLocks noChangeAspect="1" noChangeArrowheads="1"/>
+                    </pic:cNvPicPr>
+                  </pic:nvPicPr>
+                  <pic:blipFill>
+                    <a:blip r:embed="rId25">
+                      <a:extLst>
+                        <a:ext uri="{28A0092B-C50C-407E-A947-70E740481C1C}">
+                          <a14:useLocalDpi xmlns:a14="http://schemas.microsoft.com/office/drawing/2010/main" val="0"/>
+                        </a:ext>
+                      </a:extLst>
+                    </a:blip>
+                    <a:srcRect/>
+                    <a:stretch>
+                      <a:fillRect/>
+                    </a:stretch>
+                  </pic:blipFill>
+                  <pic:spPr bwMode="auto">
+                    <a:xfrm>
+                      <a:off x="0" y="0"/>
+                      <a:ext cx="6086475" cy="2914650"/>
+                    </a:xfrm>
+                    <a:prstGeom prst="rect">
+                      <a:avLst/>
+                    </a:prstGeom>
+                    <a:noFill/>
+                  </pic:spPr>
+                </pic:pic>
+              </a:graphicData>
+            </a:graphic>
+            <wp14:sizeRelH relativeFrom="page">
+              <wp14:pctWidth>0</wp14:pctWidth>
+            </wp14:sizeRelH>
+            <wp14:sizeRelV relativeFrom="page">
+              <wp14:pctHeight>0</wp14:pctHeight>
+            </wp14:sizeRelV>
+          </wp:anchor>
+        </w:drawing>
+      </w:r>
+      <w:r>
+        <w:t>UC 6 Gerenciar atletas</w:t>
+      </w:r>
+    </w:p>
+    <w:p>
+      <w:pPr>
+        <w:pStyle w:val="Standard"/>
+      </w:pPr>
+      <w:r>
+        <w:t>UC 6.1 Cadastrar atleta</w:t>
+      </w:r>
+    </w:p>
+    <w:p>
+      <w:pPr>
+        <w:pStyle w:val="Standard"/>
+      </w:pPr>
+      <w:r>
+        <w:rPr>
+          <w:noProof/>
+          <w:lang w:eastAsia="pt-BR" w:bidi="ar-SA"/>
+        </w:rPr>
+        <w:drawing>
+          <wp:anchor distT="0" distB="0" distL="114300" distR="114300" simplePos="0" relativeHeight="251679744" behindDoc="0" locked="0" layoutInCell="1" allowOverlap="1">
+            <wp:simplePos x="0" y="0"/>
+            <wp:positionH relativeFrom="column">
+              <wp:align>center</wp:align>
+            </wp:positionH>
+            <wp:positionV relativeFrom="paragraph">
+              <wp:align>top</wp:align>
+            </wp:positionV>
+            <wp:extent cx="5553075" cy="2228850"/>
+            <wp:effectExtent l="0" t="0" r="0" b="0"/>
+            <wp:wrapSquare wrapText="bothSides"/>
+            <wp:docPr id="7" name="Imagem 7"/>
+            <wp:cNvGraphicFramePr>
+              <a:graphicFrameLocks xmlns:a="http://schemas.openxmlformats.org/drawingml/2006/main" noChangeAspect="1"/>
+            </wp:cNvGraphicFramePr>
+            <a:graphic xmlns:a="http://schemas.openxmlformats.org/drawingml/2006/main">
+              <a:graphicData uri="http://schemas.openxmlformats.org/drawingml/2006/picture">
+                <pic:pic xmlns:pic="http://schemas.openxmlformats.org/drawingml/2006/picture">
+                  <pic:nvPicPr>
+                    <pic:cNvPr id="0" name="Imagem22"/>
+                    <pic:cNvPicPr>
+                      <a:picLocks noChangeAspect="1" noChangeArrowheads="1"/>
+                    </pic:cNvPicPr>
+                  </pic:nvPicPr>
+                  <pic:blipFill>
+                    <a:blip r:embed="rId26">
+                      <a:extLst>
+                        <a:ext uri="{28A0092B-C50C-407E-A947-70E740481C1C}">
+                          <a14:useLocalDpi xmlns:a14="http://schemas.microsoft.com/office/drawing/2010/main" val="0"/>
+                        </a:ext>
+                      </a:extLst>
+                    </a:blip>
+                    <a:srcRect/>
+                    <a:stretch>
+                      <a:fillRect/>
+                    </a:stretch>
+                  </pic:blipFill>
+                  <pic:spPr bwMode="auto">
+                    <a:xfrm>
+                      <a:off x="0" y="0"/>
+                      <a:ext cx="5553075" cy="2228850"/>
+                    </a:xfrm>
+                    <a:prstGeom prst="rect">
+                      <a:avLst/>
+                    </a:prstGeom>
+                    <a:noFill/>
+                  </pic:spPr>
+                </pic:pic>
+              </a:graphicData>
+            </a:graphic>
+            <wp14:sizeRelH relativeFrom="page">
+              <wp14:pctWidth>0</wp14:pctWidth>
+            </wp14:sizeRelH>
+            <wp14:sizeRelV relativeFrom="page">
+              <wp14:pctHeight>0</wp14:pctHeight>
+            </wp14:sizeRelV>
+          </wp:anchor>
+        </w:drawing>
+      </w:r>
+    </w:p>
+    <w:p>
+      <w:pPr>
+        <w:pStyle w:val="Standard"/>
+      </w:pPr>
+      <w:r>
+        <w:t>UC 6.2 Modificar atleta</w:t>
+      </w:r>
+    </w:p>
+    <w:p>
+      <w:pPr>
+        <w:pStyle w:val="Standard"/>
+      </w:pPr>
+      <w:r>
+        <w:rPr>
+          <w:noProof/>
+          <w:lang w:eastAsia="pt-BR" w:bidi="ar-SA"/>
+        </w:rPr>
+        <w:drawing>
+          <wp:anchor distT="0" distB="0" distL="114300" distR="114300" simplePos="0" relativeHeight="251680768" behindDoc="0" locked="0" layoutInCell="1" allowOverlap="1">
+            <wp:simplePos x="0" y="0"/>
+            <wp:positionH relativeFrom="column">
+              <wp:align>center</wp:align>
+            </wp:positionH>
+            <wp:positionV relativeFrom="paragraph">
+              <wp:align>top</wp:align>
+            </wp:positionV>
+            <wp:extent cx="5400675" cy="2571750"/>
+            <wp:effectExtent l="0" t="0" r="0" b="0"/>
+            <wp:wrapSquare wrapText="bothSides"/>
+            <wp:docPr id="6" name="Imagem 6"/>
+            <wp:cNvGraphicFramePr>
+              <a:graphicFrameLocks xmlns:a="http://schemas.openxmlformats.org/drawingml/2006/main" noChangeAspect="1"/>
+            </wp:cNvGraphicFramePr>
+            <a:graphic xmlns:a="http://schemas.openxmlformats.org/drawingml/2006/main">
+              <a:graphicData uri="http://schemas.openxmlformats.org/drawingml/2006/picture">
+                <pic:pic xmlns:pic="http://schemas.openxmlformats.org/drawingml/2006/picture">
+                  <pic:nvPicPr>
+                    <pic:cNvPr id="0" name="Imagem23"/>
+                    <pic:cNvPicPr>
+                      <a:picLocks noChangeAspect="1" noChangeArrowheads="1"/>
+                    </pic:cNvPicPr>
+                  </pic:nvPicPr>
+                  <pic:blipFill>
+                    <a:blip r:embed="rId27">
+                      <a:extLst>
+                        <a:ext uri="{28A0092B-C50C-407E-A947-70E740481C1C}">
+                          <a14:useLocalDpi xmlns:a14="http://schemas.microsoft.com/office/drawing/2010/main" val="0"/>
+                        </a:ext>
+                      </a:extLst>
+                    </a:blip>
+                    <a:srcRect/>
+                    <a:stretch>
+                      <a:fillRect/>
+                    </a:stretch>
+                  </pic:blipFill>
+                  <pic:spPr bwMode="auto">
+                    <a:xfrm>
+                      <a:off x="0" y="0"/>
+                      <a:ext cx="5400675" cy="2571750"/>
+                    </a:xfrm>
+                    <a:prstGeom prst="rect">
+                      <a:avLst/>
+                    </a:prstGeom>
+                    <a:noFill/>
+                  </pic:spPr>
+                </pic:pic>
+              </a:graphicData>
+            </a:graphic>
+            <wp14:sizeRelH relativeFrom="page">
+              <wp14:pctWidth>0</wp14:pctWidth>
+            </wp14:sizeRelH>
+            <wp14:sizeRelV relativeFrom="page">
+              <wp14:pctHeight>0</wp14:pctHeight>
+            </wp14:sizeRelV>
+          </wp:anchor>
+        </w:drawing>
+      </w:r>
+    </w:p>
+    <w:p>
+      <w:pPr>
+        <w:pStyle w:val="Standard"/>
+      </w:pPr>
+    </w:p>
+    <w:p>
+      <w:pPr>
+        <w:pStyle w:val="Standard"/>
+      </w:pPr>
+    </w:p>
+    <w:p>
+      <w:pPr>
+        <w:pStyle w:val="Standard"/>
+      </w:pPr>
+      <w:r>
+        <w:t xml:space="preserve">UC 6.3 </w:t>
+      </w:r>
+      <w:r>
+        <w:lastRenderedPageBreak/>
+        <w:t>Deletar atleta</w:t>
+      </w:r>
+    </w:p>
+    <w:p>
+      <w:pPr>
+        <w:pStyle w:val="Standard"/>
+      </w:pPr>
+      <w:r>
+        <w:rPr>
+          <w:noProof/>
+          <w:lang w:eastAsia="pt-BR" w:bidi="ar-SA"/>
+        </w:rPr>
+        <w:drawing>
+          <wp:anchor distT="0" distB="0" distL="114300" distR="114300" simplePos="0" relativeHeight="251681792" behindDoc="0" locked="0" layoutInCell="1" allowOverlap="1">
+            <wp:simplePos x="0" y="0"/>
+            <wp:positionH relativeFrom="column">
+              <wp:align>center</wp:align>
+            </wp:positionH>
+            <wp:positionV relativeFrom="paragraph">
+              <wp:align>top</wp:align>
+            </wp:positionV>
+            <wp:extent cx="5019675" cy="1885950"/>
+            <wp:effectExtent l="0" t="0" r="0" b="0"/>
+            <wp:wrapSquare wrapText="bothSides"/>
+            <wp:docPr id="5" name="Imagem 5"/>
+            <wp:cNvGraphicFramePr>
+              <a:graphicFrameLocks xmlns:a="http://schemas.openxmlformats.org/drawingml/2006/main" noChangeAspect="1"/>
+            </wp:cNvGraphicFramePr>
+            <a:graphic xmlns:a="http://schemas.openxmlformats.org/drawingml/2006/main">
+              <a:graphicData uri="http://schemas.openxmlformats.org/drawingml/2006/picture">
+                <pic:pic xmlns:pic="http://schemas.openxmlformats.org/drawingml/2006/picture">
+                  <pic:nvPicPr>
+                    <pic:cNvPr id="0" name="Imagem24"/>
+                    <pic:cNvPicPr>
+                      <a:picLocks noChangeAspect="1" noChangeArrowheads="1"/>
+                    </pic:cNvPicPr>
+                  </pic:nvPicPr>
+                  <pic:blipFill>
+                    <a:blip r:embed="rId28">
+                      <a:extLst>
+                        <a:ext uri="{28A0092B-C50C-407E-A947-70E740481C1C}">
+                          <a14:useLocalDpi xmlns:a14="http://schemas.microsoft.com/office/drawing/2010/main" val="0"/>
+                        </a:ext>
+                      </a:extLst>
+                    </a:blip>
+                    <a:srcRect/>
+                    <a:stretch>
+                      <a:fillRect/>
+                    </a:stretch>
+                  </pic:blipFill>
+                  <pic:spPr bwMode="auto">
+                    <a:xfrm>
+                      <a:off x="0" y="0"/>
+                      <a:ext cx="5019675" cy="1885950"/>
+                    </a:xfrm>
+                    <a:prstGeom prst="rect">
+                      <a:avLst/>
+                    </a:prstGeom>
+                    <a:noFill/>
+                  </pic:spPr>
+                </pic:pic>
+              </a:graphicData>
+            </a:graphic>
+            <wp14:sizeRelH relativeFrom="page">
+              <wp14:pctWidth>0</wp14:pctWidth>
+            </wp14:sizeRelH>
+            <wp14:sizeRelV relativeFrom="page">
+              <wp14:pctHeight>0</wp14:pctHeight>
+            </wp14:sizeRelV>
+          </wp:anchor>
+        </w:drawing>
+      </w:r>
+      <w:r>
+        <w:t>UC 7 Gerenciar patrocinadores</w:t>
+      </w:r>
+    </w:p>
+    <w:p>
+      <w:pPr>
+        <w:pStyle w:val="Standard"/>
+      </w:pPr>
+      <w:r>
+        <w:t>UC 7.1 Cadastrar patrocinador</w:t>
+      </w:r>
+    </w:p>
+    <w:p>
+      <w:pPr>
+        <w:pStyle w:val="Standard"/>
+      </w:pPr>
+      <w:r>
+        <w:rPr>
+          <w:noProof/>
+          <w:lang w:eastAsia="pt-BR" w:bidi="ar-SA"/>
+        </w:rPr>
+        <w:drawing>
+          <wp:anchor distT="0" distB="0" distL="114300" distR="114300" simplePos="0" relativeHeight="251682816" behindDoc="0" locked="0" layoutInCell="1" allowOverlap="1">
+            <wp:simplePos x="0" y="0"/>
+            <wp:positionH relativeFrom="column">
+              <wp:align>center</wp:align>
+            </wp:positionH>
+            <wp:positionV relativeFrom="paragraph">
+              <wp:align>top</wp:align>
+            </wp:positionV>
+            <wp:extent cx="6105525" cy="2609850"/>
+            <wp:effectExtent l="0" t="0" r="0" b="0"/>
+            <wp:wrapSquare wrapText="bothSides"/>
+            <wp:docPr id="4" name="Imagem 4"/>
+            <wp:cNvGraphicFramePr>
+              <a:graphicFrameLocks xmlns:a="http://schemas.openxmlformats.org/drawingml/2006/main" noChangeAspect="1"/>
+            </wp:cNvGraphicFramePr>
+            <a:graphic xmlns:a="http://schemas.openxmlformats.org/drawingml/2006/main">
+              <a:graphicData uri="http://schemas.openxmlformats.org/drawingml/2006/picture">
+                <pic:pic xmlns:pic="http://schemas.openxmlformats.org/drawingml/2006/picture">
+                  <pic:nvPicPr>
+                    <pic:cNvPr id="0" name="Imagem25"/>
+                    <pic:cNvPicPr>
+                      <a:picLocks noChangeAspect="1" noChangeArrowheads="1"/>
+                    </pic:cNvPicPr>
+                  </pic:nvPicPr>
+                  <pic:blipFill>
+                    <a:blip r:embed="rId29">
+                      <a:extLst>
+                        <a:ext uri="{28A0092B-C50C-407E-A947-70E740481C1C}">
+                          <a14:useLocalDpi xmlns:a14="http://schemas.microsoft.com/office/drawing/2010/main" val="0"/>
+                        </a:ext>
+                      </a:extLst>
+                    </a:blip>
+                    <a:srcRect/>
+                    <a:stretch>
+                      <a:fillRect/>
+                    </a:stretch>
+                  </pic:blipFill>
+                  <pic:spPr bwMode="auto">
+                    <a:xfrm>
+                      <a:off x="0" y="0"/>
+                      <a:ext cx="6105525" cy="2609850"/>
+                    </a:xfrm>
+                    <a:prstGeom prst="rect">
+                      <a:avLst/>
+                    </a:prstGeom>
+                    <a:noFill/>
+                  </pic:spPr>
+                </pic:pic>
+              </a:graphicData>
+            </a:graphic>
+            <wp14:sizeRelH relativeFrom="page">
+              <wp14:pctWidth>0</wp14:pctWidth>
+            </wp14:sizeRelH>
+            <wp14:sizeRelV relativeFrom="page">
+              <wp14:pctHeight>0</wp14:pctHeight>
+            </wp14:sizeRelV>
+          </wp:anchor>
+        </w:drawing>
+      </w:r>
+    </w:p>
+    <w:p>
+      <w:pPr>
+        <w:pStyle w:val="Standard"/>
+      </w:pPr>
+      <w:r>
+        <w:t>UC 7.2 Modificar patrocinador</w:t>
+      </w:r>
+    </w:p>
+    <w:p>
+      <w:pPr>
+        <w:pStyle w:val="Standard"/>
+      </w:pPr>
+      <w:r>
+        <w:rPr>
+          <w:noProof/>
+          <w:lang w:eastAsia="pt-BR" w:bidi="ar-SA"/>
+        </w:rPr>
+        <w:drawing>
+          <wp:anchor distT="0" distB="0" distL="114300" distR="114300" simplePos="0" relativeHeight="251683840" behindDoc="0" locked="0" layoutInCell="1" allowOverlap="1">
+            <wp:simplePos x="0" y="0"/>
+            <wp:positionH relativeFrom="column">
+              <wp:align>center</wp:align>
+            </wp:positionH>
+            <wp:positionV relativeFrom="paragraph">
+              <wp:align>top</wp:align>
+            </wp:positionV>
+            <wp:extent cx="5191125" cy="1295400"/>
+            <wp:effectExtent l="0" t="0" r="0" b="0"/>
+            <wp:wrapSquare wrapText="bothSides"/>
+            <wp:docPr id="3" name="Imagem 3"/>
+            <wp:cNvGraphicFramePr>
+              <a:graphicFrameLocks xmlns:a="http://schemas.openxmlformats.org/drawingml/2006/main" noChangeAspect="1"/>
+            </wp:cNvGraphicFramePr>
+            <a:graphic xmlns:a="http://schemas.openxmlformats.org/drawingml/2006/main">
+              <a:graphicData uri="http://schemas.openxmlformats.org/drawingml/2006/picture">
+                <pic:pic xmlns:pic="http://schemas.openxmlformats.org/drawingml/2006/picture">
+                  <pic:nvPicPr>
+                    <pic:cNvPr id="0" name="Imagem26"/>
+                    <pic:cNvPicPr>
+                      <a:picLocks noChangeAspect="1" noChangeArrowheads="1"/>
+                    </pic:cNvPicPr>
+                  </pic:nvPicPr>
+                  <pic:blipFill>
+                    <a:blip r:embed="rId30">
+                      <a:extLst>
+                        <a:ext uri="{28A0092B-C50C-407E-A947-70E740481C1C}">
+                          <a14:useLocalDpi xmlns:a14="http://schemas.microsoft.com/office/drawing/2010/main" val="0"/>
+                        </a:ext>
+                      </a:extLst>
+                    </a:blip>
+                    <a:srcRect/>
+                    <a:stretch>
+                      <a:fillRect/>
+                    </a:stretch>
+                  </pic:blipFill>
+                  <pic:spPr bwMode="auto">
+                    <a:xfrm>
+                      <a:off x="0" y="0"/>
+                      <a:ext cx="5191125" cy="1295400"/>
+                    </a:xfrm>
+                    <a:prstGeom prst="rect">
+                      <a:avLst/>
+                    </a:prstGeom>
+                    <a:noFill/>
+                  </pic:spPr>
+                </pic:pic>
+              </a:graphicData>
+            </a:graphic>
+            <wp14:sizeRelH relativeFrom="page">
+              <wp14:pctWidth>0</wp14:pctWidth>
+            </wp14:sizeRelH>
+            <wp14:sizeRelV relativeFrom="page">
+              <wp14:pctHeight>0</wp14:pctHeight>
+            </wp14:sizeRelV>
+          </wp:anchor>
+        </w:drawing>
+      </w:r>
+    </w:p>
+    <w:p>
+      <w:pPr>
+        <w:pStyle w:val="Normal1"/>
+        <w:rPr>
+          <w:rFonts w:ascii="Times New Roman" w:hAnsi="Times New Roman" w:cs="Times New Roman"/>
+        </w:rPr>
+      </w:pPr>
+      <w:r>
+        <w:rPr>
+          <w:rFonts w:ascii="Times New Roman" w:hAnsi="Times New Roman" w:cs="Times New Roman"/>
+          <w:noProof/>
+          <w:lang w:eastAsia="pt-BR" w:bidi="ar-SA"/>
+        </w:rPr>
+        <w:drawing>
+          <wp:anchor distT="0" distB="0" distL="114300" distR="114300" simplePos="0" relativeHeight="251684864" behindDoc="0" locked="0" layoutInCell="1" allowOverlap="1">
+            <wp:simplePos x="0" y="0"/>
+            <wp:positionH relativeFrom="column">
+              <wp:posOffset>213995</wp:posOffset>
+            </wp:positionH>
+            <wp:positionV relativeFrom="paragraph">
+              <wp:posOffset>250825</wp:posOffset>
+            </wp:positionV>
+            <wp:extent cx="5343525" cy="2057400"/>
+            <wp:effectExtent l="0" t="0" r="0" b="0"/>
+            <wp:wrapSquare wrapText="bothSides"/>
+            <wp:docPr id="2" name="Imagem 2"/>
+            <wp:cNvGraphicFramePr>
+              <a:graphicFrameLocks xmlns:a="http://schemas.openxmlformats.org/drawingml/2006/main" noChangeAspect="1"/>
+            </wp:cNvGraphicFramePr>
+            <a:graphic xmlns:a="http://schemas.openxmlformats.org/drawingml/2006/main">
+              <a:graphicData uri="http://schemas.openxmlformats.org/drawingml/2006/picture">
+                <pic:pic xmlns:pic="http://schemas.openxmlformats.org/drawingml/2006/picture">
+                  <pic:nvPicPr>
+                    <pic:cNvPr id="0" name="Imagem27"/>
+                    <pic:cNvPicPr>
+                      <a:picLocks noChangeAspect="1" noChangeArrowheads="1"/>
+                    </pic:cNvPicPr>
+                  </pic:nvPicPr>
+                  <pic:blipFill>
+                    <a:blip r:embed="rId31">
+                      <a:extLst>
+                        <a:ext uri="{28A0092B-C50C-407E-A947-70E740481C1C}">
+                          <a14:useLocalDpi xmlns:a14="http://schemas.microsoft.com/office/drawing/2010/main" val="0"/>
+                        </a:ext>
+                      </a:extLst>
+                    </a:blip>
+                    <a:srcRect/>
+                    <a:stretch>
+                      <a:fillRect/>
+                    </a:stretch>
+                  </pic:blipFill>
+                  <pic:spPr bwMode="auto">
+                    <a:xfrm>
+                      <a:off x="0" y="0"/>
+                      <a:ext cx="5343525" cy="2057400"/>
+                    </a:xfrm>
+                    <a:prstGeom prst="rect">
+                      <a:avLst/>
+                    </a:prstGeom>
+                    <a:noFill/>
+                  </pic:spPr>
+                </pic:pic>
+              </a:graphicData>
+            </a:graphic>
+            <wp14:sizeRelH relativeFrom="page">
+              <wp14:pctWidth>0</wp14:pctWidth>
+            </wp14:sizeRelH>
+            <wp14:sizeRelV relativeFrom="page">
+              <wp14:pctHeight>0</wp14:pctHeight>
+            </wp14:sizeRelV>
+          </wp:anchor>
+        </w:drawing>
+      </w:r>
+      <w:r>
+        <w:t>UC 7.3</w:t>
+      </w:r>
     </w:p>
     <w:p>
       <w:pPr>
@@ -4720,6 +7472,22 @@
     <w:name w:val="Conteúdo da tabela"/>
     <w:basedOn w:val="Normal1"/>
   </w:style>
+  <w:style w:type="paragraph" w:customStyle="1" w:styleId="Standard">
+    <w:name w:val="Standard"/>
+    <w:rsid w:val="00E44581"/>
+    <w:pPr>
+      <w:suppressAutoHyphens/>
+      <w:autoSpaceDN w:val="0"/>
+      <w:spacing w:line="240" w:lineRule="auto"/>
+    </w:pPr>
+    <w:rPr>
+      <w:rFonts w:ascii="Liberation Serif" w:eastAsia="Noto Sans CJK SC Regular" w:hAnsi="Liberation Serif" w:cs="FreeSans"/>
+      <w:kern w:val="3"/>
+      <w:sz w:val="24"/>
+      <w:szCs w:val="24"/>
+      <w:lang w:eastAsia="zh-CN" w:bidi="hi-IN"/>
+    </w:rPr>
+  </w:style>
 </w:styles>
 </file>
 

</xml_diff>

<commit_message>
Alterando organização, colocando os tópicos a serem preenchidos
</commit_message>
<xml_diff>
--- a/documentos/Trabalho 2 - Especificação de Software.docx
+++ b/documentos/Trabalho 2 - Especificação de Software.docx
@@ -1498,7 +1498,6 @@
           <w:noProof/>
           <w:lang w:eastAsia="pt-BR" w:bidi="ar-SA"/>
         </w:rPr>
-        <w:lastRenderedPageBreak/>
         <w:drawing>
           <wp:anchor distT="0" distB="0" distL="114300" distR="114300" simplePos="0" relativeHeight="251658240" behindDoc="0" locked="0" layoutInCell="1" allowOverlap="1">
             <wp:simplePos x="0" y="0"/>
@@ -1900,8 +1899,6 @@
         </w:rPr>
         <w:t>-  Gerenciamento do clube, por completo.</w:t>
       </w:r>
-      <w:bookmarkStart w:id="0" w:name="_GoBack"/>
-      <w:bookmarkEnd w:id="0"/>
       <w:r>
         <w:rPr>
           <w:rFonts w:ascii="Times New Roman" w:hAnsi="Times New Roman" w:cs="Times New Roman"/>
@@ -1912,57 +1909,15 @@
     <w:p>
       <w:pPr>
         <w:pStyle w:val="Normal1"/>
-        <w:ind w:firstLine="720"/>
-        <w:jc w:val="both"/>
-        <w:rPr>
-          <w:rFonts w:ascii="Times New Roman" w:hAnsi="Times New Roman" w:cs="Times New Roman"/>
-        </w:rPr>
-      </w:pPr>
-    </w:p>
-    <w:p>
-      <w:pPr>
-        <w:pStyle w:val="Normal1"/>
-        <w:ind w:firstLine="720"/>
-        <w:jc w:val="both"/>
-        <w:rPr>
-          <w:rFonts w:ascii="Times New Roman" w:hAnsi="Times New Roman" w:cs="Times New Roman"/>
-        </w:rPr>
-      </w:pPr>
-    </w:p>
-    <w:p>
-      <w:pPr>
-        <w:pStyle w:val="Normal1"/>
-        <w:ind w:firstLine="720"/>
-        <w:jc w:val="both"/>
-        <w:rPr>
-          <w:rFonts w:ascii="Times New Roman" w:hAnsi="Times New Roman" w:cs="Times New Roman"/>
-        </w:rPr>
-      </w:pPr>
-    </w:p>
-    <w:p>
-      <w:pPr>
-        <w:pStyle w:val="Normal1"/>
-        <w:ind w:firstLine="720"/>
-        <w:jc w:val="both"/>
-        <w:rPr>
-          <w:rFonts w:ascii="Times New Roman" w:hAnsi="Times New Roman" w:cs="Times New Roman"/>
-        </w:rPr>
-      </w:pPr>
-    </w:p>
-    <w:p>
-      <w:pPr>
-        <w:pStyle w:val="Normal1"/>
-        <w:ind w:firstLine="720"/>
-        <w:jc w:val="both"/>
-        <w:rPr>
-          <w:rFonts w:ascii="Times New Roman" w:hAnsi="Times New Roman" w:cs="Times New Roman"/>
-        </w:rPr>
-      </w:pPr>
-    </w:p>
-    <w:p>
-      <w:pPr>
-        <w:pStyle w:val="Normal1"/>
-        <w:ind w:firstLine="720"/>
+        <w:jc w:val="both"/>
+        <w:rPr>
+          <w:rFonts w:ascii="Times New Roman" w:hAnsi="Times New Roman" w:cs="Times New Roman"/>
+        </w:rPr>
+      </w:pPr>
+    </w:p>
+    <w:p>
+      <w:pPr>
+        <w:pStyle w:val="Normal1"/>
         <w:jc w:val="both"/>
         <w:rPr>
           <w:rFonts w:ascii="Times New Roman" w:hAnsi="Times New Roman" w:cs="Times New Roman"/>
@@ -3098,11 +3053,7 @@
             </w:r>
             <w:proofErr w:type="spellEnd"/>
             <w:r>
-              <w:t xml:space="preserve"> não podem ficar em branco ( se isso </w:t>
-            </w:r>
-            <w:r>
-              <w:lastRenderedPageBreak/>
-              <w:t>ocorrer o usuário deverá receber uma mensagem mostrando que os campos estão em branco e que para continuar ele necessita de preenche-los).</w:t>
+              <w:t xml:space="preserve"> não podem ficar em branco ( se isso ocorrer o usuário deverá receber uma mensagem mostrando que os campos estão em branco e que para continuar ele necessita de preenche-los).</w:t>
             </w:r>
           </w:p>
         </w:tc>
@@ -3983,6 +3934,100 @@
           <w:rFonts w:ascii="Times New Roman" w:hAnsi="Times New Roman" w:cs="Times New Roman"/>
         </w:rPr>
       </w:pPr>
+      <w:r>
+        <w:rPr>
+          <w:rFonts w:ascii="Times New Roman" w:hAnsi="Times New Roman" w:cs="Times New Roman"/>
+        </w:rPr>
+        <w:t>4. MODELAGEM CONCEITUAL (DER)</w:t>
+      </w:r>
+    </w:p>
+    <w:p>
+      <w:pPr>
+        <w:pStyle w:val="Normal1"/>
+        <w:jc w:val="both"/>
+        <w:rPr>
+          <w:rFonts w:ascii="Times New Roman" w:hAnsi="Times New Roman" w:cs="Times New Roman"/>
+        </w:rPr>
+      </w:pPr>
+    </w:p>
+    <w:p>
+      <w:pPr>
+        <w:pStyle w:val="Normal1"/>
+        <w:jc w:val="both"/>
+        <w:rPr>
+          <w:rFonts w:ascii="Times New Roman" w:hAnsi="Times New Roman" w:cs="Times New Roman"/>
+        </w:rPr>
+      </w:pPr>
+    </w:p>
+    <w:p>
+      <w:pPr>
+        <w:pStyle w:val="Normal1"/>
+        <w:jc w:val="both"/>
+        <w:rPr>
+          <w:rFonts w:ascii="Times New Roman" w:hAnsi="Times New Roman" w:cs="Times New Roman"/>
+        </w:rPr>
+      </w:pPr>
+    </w:p>
+    <w:p>
+      <w:pPr>
+        <w:pStyle w:val="Normal1"/>
+        <w:jc w:val="both"/>
+        <w:rPr>
+          <w:rFonts w:ascii="Times New Roman" w:hAnsi="Times New Roman" w:cs="Times New Roman"/>
+        </w:rPr>
+      </w:pPr>
+    </w:p>
+    <w:p>
+      <w:pPr>
+        <w:pStyle w:val="Normal1"/>
+        <w:jc w:val="both"/>
+        <w:rPr>
+          <w:rFonts w:ascii="Times New Roman" w:hAnsi="Times New Roman" w:cs="Times New Roman"/>
+        </w:rPr>
+      </w:pPr>
+    </w:p>
+    <w:p>
+      <w:pPr>
+        <w:pStyle w:val="Normal1"/>
+        <w:jc w:val="both"/>
+        <w:rPr>
+          <w:rFonts w:ascii="Times New Roman" w:hAnsi="Times New Roman" w:cs="Times New Roman"/>
+        </w:rPr>
+      </w:pPr>
+      <w:r>
+        <w:rPr>
+          <w:rFonts w:ascii="Times New Roman" w:hAnsi="Times New Roman" w:cs="Times New Roman"/>
+        </w:rPr>
+        <w:t xml:space="preserve">5. DIAGRAMA DE PACOTES UML </w:t>
+      </w:r>
+      <w:proofErr w:type="gramStart"/>
+      <w:r>
+        <w:rPr>
+          <w:rFonts w:ascii="Times New Roman" w:hAnsi="Times New Roman" w:cs="Times New Roman"/>
+        </w:rPr>
+        <w:t>( )</w:t>
+      </w:r>
+      <w:proofErr w:type="gramEnd"/>
+    </w:p>
+    <w:p>
+      <w:pPr>
+        <w:pStyle w:val="Normal1"/>
+        <w:jc w:val="both"/>
+        <w:rPr>
+          <w:rFonts w:ascii="Times New Roman" w:hAnsi="Times New Roman" w:cs="Times New Roman"/>
+          <w:u w:val="single"/>
+        </w:rPr>
+      </w:pPr>
+    </w:p>
+    <w:p>
+      <w:pPr>
+        <w:pStyle w:val="Normal1"/>
+        <w:jc w:val="both"/>
+        <w:rPr>
+          <w:rFonts w:ascii="Times New Roman" w:hAnsi="Times New Roman" w:cs="Times New Roman"/>
+          <w:u w:val="single"/>
+        </w:rPr>
+      </w:pPr>
     </w:p>
     <w:p>
       <w:pPr>
@@ -4448,11 +4493,7 @@
         </w:drawing>
       </w:r>
       <w:r>
-        <w:t>UC 1.4 Informações do func</w:t>
-      </w:r>
-      <w:r>
-        <w:lastRenderedPageBreak/>
-        <w:t>ionário</w:t>
+        <w:t>UC 1.4 Informações do funcionário</w:t>
       </w:r>
     </w:p>
     <w:p>
@@ -6394,11 +6435,7 @@
         <w:pStyle w:val="Standard"/>
       </w:pPr>
       <w:r>
-        <w:t xml:space="preserve">UC 6.3 </w:t>
-      </w:r>
-      <w:r>
-        <w:lastRenderedPageBreak/>
-        <w:t>Deletar atleta</w:t>
+        <w:t>UC 6.3 Deletar atleta</w:t>
       </w:r>
     </w:p>
     <w:p>
@@ -6721,6 +6758,423 @@
         <w:pStyle w:val="Normal1"/>
       </w:pPr>
     </w:p>
+    <w:p>
+      <w:pPr>
+        <w:pStyle w:val="Normal1"/>
+      </w:pPr>
+    </w:p>
+    <w:p>
+      <w:pPr>
+        <w:pStyle w:val="Normal1"/>
+      </w:pPr>
+    </w:p>
+    <w:p>
+      <w:pPr>
+        <w:pStyle w:val="Normal1"/>
+      </w:pPr>
+    </w:p>
+    <w:p>
+      <w:pPr>
+        <w:pStyle w:val="Normal1"/>
+      </w:pPr>
+    </w:p>
+    <w:p>
+      <w:pPr>
+        <w:pStyle w:val="Normal1"/>
+      </w:pPr>
+    </w:p>
+    <w:p>
+      <w:pPr>
+        <w:pStyle w:val="Normal1"/>
+      </w:pPr>
+    </w:p>
+    <w:p>
+      <w:pPr>
+        <w:pStyle w:val="Normal1"/>
+      </w:pPr>
+    </w:p>
+    <w:p>
+      <w:pPr>
+        <w:pStyle w:val="Normal1"/>
+      </w:pPr>
+    </w:p>
+    <w:p>
+      <w:pPr>
+        <w:pStyle w:val="Normal1"/>
+      </w:pPr>
+    </w:p>
+    <w:p>
+      <w:pPr>
+        <w:pStyle w:val="Normal1"/>
+      </w:pPr>
+    </w:p>
+    <w:p>
+      <w:pPr>
+        <w:pStyle w:val="Normal1"/>
+      </w:pPr>
+    </w:p>
+    <w:p>
+      <w:pPr>
+        <w:pStyle w:val="NormalWeb"/>
+        <w:numPr>
+          <w:ilvl w:val="0"/>
+          <w:numId w:val="4"/>
+        </w:numPr>
+        <w:shd w:val="clear" w:color="auto" w:fill="FFFFFF"/>
+        <w:spacing w:before="120" w:beforeAutospacing="0" w:after="120" w:afterAutospacing="0" w:line="300" w:lineRule="atLeast"/>
+        <w:ind w:left="0" w:firstLine="0"/>
+        <w:rPr>
+          <w:color w:val="333333"/>
+        </w:rPr>
+      </w:pPr>
+      <w:r>
+        <w:rPr>
+          <w:color w:val="333333"/>
+        </w:rPr>
+        <w:t>MODELO LÓGICO DO BANCO DE DADOS (NA 3FN)</w:t>
+      </w:r>
+    </w:p>
+    <w:p>
+      <w:pPr>
+        <w:pStyle w:val="NormalWeb"/>
+        <w:shd w:val="clear" w:color="auto" w:fill="FFFFFF"/>
+        <w:spacing w:before="120" w:beforeAutospacing="0" w:after="120" w:afterAutospacing="0" w:line="300" w:lineRule="atLeast"/>
+        <w:rPr>
+          <w:color w:val="333333"/>
+        </w:rPr>
+      </w:pPr>
+    </w:p>
+    <w:p>
+      <w:pPr>
+        <w:pStyle w:val="NormalWeb"/>
+        <w:shd w:val="clear" w:color="auto" w:fill="FFFFFF"/>
+        <w:spacing w:before="120" w:beforeAutospacing="0" w:after="120" w:afterAutospacing="0" w:line="300" w:lineRule="atLeast"/>
+        <w:rPr>
+          <w:color w:val="333333"/>
+        </w:rPr>
+      </w:pPr>
+    </w:p>
+    <w:p>
+      <w:pPr>
+        <w:pStyle w:val="NormalWeb"/>
+        <w:numPr>
+          <w:ilvl w:val="0"/>
+          <w:numId w:val="4"/>
+        </w:numPr>
+        <w:shd w:val="clear" w:color="auto" w:fill="FFFFFF"/>
+        <w:spacing w:before="120" w:beforeAutospacing="0" w:after="120" w:afterAutospacing="0" w:line="300" w:lineRule="atLeast"/>
+        <w:ind w:left="0" w:firstLine="0"/>
+        <w:rPr>
+          <w:color w:val="333333"/>
+        </w:rPr>
+      </w:pPr>
+      <w:r>
+        <w:rPr>
+          <w:color w:val="333333"/>
+        </w:rPr>
+        <w:t>DIAGRAMA LÓGICO ORIENTADO À OBJETOS (DIAGRAMA DE CLASSES UML) DA CAMADA DE LÓGICA DO NEGÓCIO (DOMAIN MODEL)</w:t>
+      </w:r>
+    </w:p>
+    <w:p>
+      <w:pPr>
+        <w:pStyle w:val="NormalWeb"/>
+        <w:shd w:val="clear" w:color="auto" w:fill="FFFFFF"/>
+        <w:spacing w:before="120" w:beforeAutospacing="0" w:after="120" w:afterAutospacing="0" w:line="300" w:lineRule="atLeast"/>
+        <w:rPr>
+          <w:color w:val="333333"/>
+        </w:rPr>
+      </w:pPr>
+    </w:p>
+    <w:p>
+      <w:pPr>
+        <w:pStyle w:val="NormalWeb"/>
+        <w:shd w:val="clear" w:color="auto" w:fill="FFFFFF"/>
+        <w:spacing w:before="120" w:beforeAutospacing="0" w:after="120" w:afterAutospacing="0" w:line="300" w:lineRule="atLeast"/>
+        <w:rPr>
+          <w:color w:val="333333"/>
+        </w:rPr>
+      </w:pPr>
+    </w:p>
+    <w:p>
+      <w:pPr>
+        <w:pStyle w:val="NormalWeb"/>
+        <w:numPr>
+          <w:ilvl w:val="0"/>
+          <w:numId w:val="4"/>
+        </w:numPr>
+        <w:shd w:val="clear" w:color="auto" w:fill="FFFFFF"/>
+        <w:spacing w:before="120" w:beforeAutospacing="0" w:after="120" w:afterAutospacing="0" w:line="300" w:lineRule="atLeast"/>
+        <w:ind w:left="0" w:firstLine="0"/>
+        <w:rPr>
+          <w:color w:val="333333"/>
+        </w:rPr>
+      </w:pPr>
+      <w:r>
+        <w:rPr>
+          <w:color w:val="333333"/>
+        </w:rPr>
+        <w:t>DESCRIÇÃO DA ARQUIT</w:t>
+      </w:r>
+      <w:bookmarkStart w:id="0" w:name="_GoBack"/>
+      <w:bookmarkEnd w:id="0"/>
+      <w:r>
+        <w:rPr>
+          <w:color w:val="333333"/>
+        </w:rPr>
+        <w:t>ETURA DE SOFTWARE</w:t>
+      </w:r>
+    </w:p>
+    <w:p>
+      <w:pPr>
+        <w:pStyle w:val="NormalWeb"/>
+        <w:shd w:val="clear" w:color="auto" w:fill="FFFFFF"/>
+        <w:spacing w:before="120" w:beforeAutospacing="0" w:after="120" w:afterAutospacing="0" w:line="300" w:lineRule="atLeast"/>
+        <w:rPr>
+          <w:color w:val="333333"/>
+        </w:rPr>
+      </w:pPr>
+    </w:p>
+    <w:p>
+      <w:pPr>
+        <w:pStyle w:val="NormalWeb"/>
+        <w:shd w:val="clear" w:color="auto" w:fill="FFFFFF"/>
+        <w:spacing w:before="120" w:beforeAutospacing="0" w:after="120" w:afterAutospacing="0" w:line="300" w:lineRule="atLeast"/>
+        <w:rPr>
+          <w:color w:val="333333"/>
+        </w:rPr>
+      </w:pPr>
+    </w:p>
+    <w:p>
+      <w:pPr>
+        <w:pStyle w:val="NormalWeb"/>
+        <w:numPr>
+          <w:ilvl w:val="0"/>
+          <w:numId w:val="4"/>
+        </w:numPr>
+        <w:shd w:val="clear" w:color="auto" w:fill="FFFFFF"/>
+        <w:spacing w:before="120" w:beforeAutospacing="0" w:after="120" w:afterAutospacing="0" w:line="300" w:lineRule="atLeast"/>
+        <w:ind w:left="0" w:firstLine="0"/>
+        <w:rPr>
+          <w:color w:val="333333"/>
+        </w:rPr>
+      </w:pPr>
+      <w:r>
+        <w:rPr>
+          <w:color w:val="333333"/>
+        </w:rPr>
+        <w:t>DIAGRAMA DE PACOTES</w:t>
+      </w:r>
+    </w:p>
+    <w:p>
+      <w:pPr>
+        <w:pStyle w:val="NormalWeb"/>
+        <w:shd w:val="clear" w:color="auto" w:fill="FFFFFF"/>
+        <w:spacing w:before="120" w:beforeAutospacing="0" w:after="120" w:afterAutospacing="0" w:line="300" w:lineRule="atLeast"/>
+        <w:rPr>
+          <w:color w:val="333333"/>
+        </w:rPr>
+      </w:pPr>
+    </w:p>
+    <w:p>
+      <w:pPr>
+        <w:pStyle w:val="NormalWeb"/>
+        <w:numPr>
+          <w:ilvl w:val="0"/>
+          <w:numId w:val="4"/>
+        </w:numPr>
+        <w:shd w:val="clear" w:color="auto" w:fill="FFFFFF"/>
+        <w:spacing w:before="120" w:beforeAutospacing="0" w:after="120" w:afterAutospacing="0" w:line="300" w:lineRule="atLeast"/>
+        <w:ind w:left="0" w:firstLine="0"/>
+        <w:rPr>
+          <w:color w:val="333333"/>
+        </w:rPr>
+      </w:pPr>
+      <w:r>
+        <w:rPr>
+          <w:color w:val="333333"/>
+        </w:rPr>
+        <w:t>DIAGRAMA DE SEQUÊNCIA</w:t>
+      </w:r>
+    </w:p>
+    <w:p>
+      <w:pPr>
+        <w:pStyle w:val="PargrafodaLista"/>
+        <w:ind w:left="0"/>
+        <w:rPr>
+          <w:color w:val="333333"/>
+        </w:rPr>
+      </w:pPr>
+    </w:p>
+    <w:p>
+      <w:pPr>
+        <w:pStyle w:val="NormalWeb"/>
+        <w:shd w:val="clear" w:color="auto" w:fill="FFFFFF"/>
+        <w:spacing w:before="120" w:beforeAutospacing="0" w:after="120" w:afterAutospacing="0" w:line="300" w:lineRule="atLeast"/>
+        <w:rPr>
+          <w:color w:val="333333"/>
+        </w:rPr>
+      </w:pPr>
+    </w:p>
+    <w:p>
+      <w:pPr>
+        <w:pStyle w:val="NormalWeb"/>
+        <w:numPr>
+          <w:ilvl w:val="0"/>
+          <w:numId w:val="4"/>
+        </w:numPr>
+        <w:shd w:val="clear" w:color="auto" w:fill="FFFFFF"/>
+        <w:spacing w:before="120" w:beforeAutospacing="0" w:after="120" w:afterAutospacing="0" w:line="300" w:lineRule="atLeast"/>
+        <w:ind w:left="0" w:firstLine="0"/>
+        <w:rPr>
+          <w:color w:val="333333"/>
+        </w:rPr>
+      </w:pPr>
+      <w:r>
+        <w:rPr>
+          <w:color w:val="333333"/>
+        </w:rPr>
+        <w:t>DEFINIÇÃO DAS TECNOLOGIAS QUE SER</w:t>
+      </w:r>
+      <w:r>
+        <w:rPr>
+          <w:color w:val="333333"/>
+        </w:rPr>
+        <w:t xml:space="preserve">ÃO UTILIZADAS NA IMPLEMENTAÇÃO </w:t>
+      </w:r>
+    </w:p>
+    <w:p>
+      <w:pPr>
+        <w:pStyle w:val="NormalWeb"/>
+        <w:shd w:val="clear" w:color="auto" w:fill="FFFFFF"/>
+        <w:spacing w:before="120" w:beforeAutospacing="0" w:after="120" w:afterAutospacing="0" w:line="300" w:lineRule="atLeast"/>
+        <w:rPr>
+          <w:color w:val="333333"/>
+        </w:rPr>
+      </w:pPr>
+    </w:p>
+    <w:p>
+      <w:pPr>
+        <w:pStyle w:val="NormalWeb"/>
+        <w:shd w:val="clear" w:color="auto" w:fill="FFFFFF"/>
+        <w:spacing w:before="120" w:beforeAutospacing="0" w:after="120" w:afterAutospacing="0" w:line="300" w:lineRule="atLeast"/>
+        <w:rPr>
+          <w:color w:val="333333"/>
+        </w:rPr>
+      </w:pPr>
+    </w:p>
+    <w:p>
+      <w:pPr>
+        <w:pStyle w:val="NormalWeb"/>
+        <w:shd w:val="clear" w:color="auto" w:fill="FFFFFF"/>
+        <w:spacing w:before="120" w:beforeAutospacing="0" w:after="120" w:afterAutospacing="0" w:line="300" w:lineRule="atLeast"/>
+        <w:rPr>
+          <w:color w:val="333333"/>
+        </w:rPr>
+      </w:pPr>
+    </w:p>
+    <w:p>
+      <w:pPr>
+        <w:pStyle w:val="NormalWeb"/>
+        <w:numPr>
+          <w:ilvl w:val="0"/>
+          <w:numId w:val="4"/>
+        </w:numPr>
+        <w:shd w:val="clear" w:color="auto" w:fill="FFFFFF"/>
+        <w:spacing w:before="120" w:beforeAutospacing="0" w:after="120" w:afterAutospacing="0" w:line="300" w:lineRule="atLeast"/>
+        <w:ind w:left="0" w:firstLine="0"/>
+        <w:rPr>
+          <w:color w:val="333333"/>
+        </w:rPr>
+      </w:pPr>
+      <w:r>
+        <w:rPr>
+          <w:color w:val="333333"/>
+        </w:rPr>
+        <w:t>DEFINIÇÃO DO AMBIENTE ALM (IDE, CONTROLE DE VERSÃO, GERENCIAMENTO DE PRO</w:t>
+      </w:r>
+      <w:r>
+        <w:rPr>
+          <w:color w:val="333333"/>
+        </w:rPr>
+        <w:t>JETOS, BUGS, FERRAMENTAS CASE</w:t>
+      </w:r>
+    </w:p>
+    <w:p>
+      <w:pPr>
+        <w:pStyle w:val="NormalWeb"/>
+        <w:shd w:val="clear" w:color="auto" w:fill="FFFFFF"/>
+        <w:spacing w:before="120" w:beforeAutospacing="0" w:after="120" w:afterAutospacing="0" w:line="300" w:lineRule="atLeast"/>
+        <w:rPr>
+          <w:color w:val="333333"/>
+        </w:rPr>
+      </w:pPr>
+    </w:p>
+    <w:p>
+      <w:pPr>
+        <w:pStyle w:val="NormalWeb"/>
+        <w:numPr>
+          <w:ilvl w:val="0"/>
+          <w:numId w:val="4"/>
+        </w:numPr>
+        <w:shd w:val="clear" w:color="auto" w:fill="FFFFFF"/>
+        <w:spacing w:before="120" w:beforeAutospacing="0" w:after="120" w:afterAutospacing="0" w:line="300" w:lineRule="atLeast"/>
+        <w:ind w:left="0" w:firstLine="0"/>
+        <w:rPr>
+          <w:color w:val="333333"/>
+        </w:rPr>
+      </w:pPr>
+      <w:r>
+        <w:rPr>
+          <w:color w:val="333333"/>
+        </w:rPr>
+        <w:t>DIAGRAMA DE COMPONENTES</w:t>
+      </w:r>
+    </w:p>
+    <w:p>
+      <w:pPr>
+        <w:pStyle w:val="PargrafodaLista"/>
+        <w:ind w:left="0"/>
+        <w:rPr>
+          <w:color w:val="333333"/>
+        </w:rPr>
+      </w:pPr>
+    </w:p>
+    <w:p>
+      <w:pPr>
+        <w:pStyle w:val="NormalWeb"/>
+        <w:shd w:val="clear" w:color="auto" w:fill="FFFFFF"/>
+        <w:spacing w:before="120" w:beforeAutospacing="0" w:after="120" w:afterAutospacing="0" w:line="300" w:lineRule="atLeast"/>
+        <w:rPr>
+          <w:color w:val="333333"/>
+        </w:rPr>
+      </w:pPr>
+    </w:p>
+    <w:p>
+      <w:pPr>
+        <w:pStyle w:val="NormalWeb"/>
+        <w:numPr>
+          <w:ilvl w:val="0"/>
+          <w:numId w:val="4"/>
+        </w:numPr>
+        <w:shd w:val="clear" w:color="auto" w:fill="FFFFFF"/>
+        <w:spacing w:before="120" w:beforeAutospacing="0" w:after="120" w:afterAutospacing="0" w:line="300" w:lineRule="atLeast"/>
+        <w:ind w:left="0" w:firstLine="0"/>
+        <w:rPr>
+          <w:color w:val="333333"/>
+        </w:rPr>
+      </w:pPr>
+      <w:r>
+        <w:rPr>
+          <w:color w:val="333333"/>
+        </w:rPr>
+        <w:t>DIAGRAMA DE IMPLANTAÇÃO</w:t>
+      </w:r>
+    </w:p>
+    <w:p>
+      <w:pPr>
+        <w:pStyle w:val="Normal1"/>
+      </w:pPr>
+    </w:p>
     <w:sectPr>
       <w:pgSz w:w="11906" w:h="16838"/>
       <w:pgMar w:top="1134" w:right="1134" w:bottom="1134" w:left="1134" w:header="0" w:footer="0" w:gutter="0"/>
@@ -6857,6 +7311,119 @@
     </w:lvl>
   </w:abstractNum>
   <w:abstractNum w:abstractNumId="1" w15:restartNumberingAfterBreak="0">
+    <w:nsid w:val="0F2E027D"/>
+    <w:multiLevelType w:val="multilevel"/>
+    <w:tmpl w:val="36EA32AA"/>
+    <w:lvl w:ilvl="0">
+      <w:start w:val="1"/>
+      <w:numFmt w:val="decimal"/>
+      <w:lvlText w:val="%1."/>
+      <w:lvlJc w:val="left"/>
+      <w:pPr>
+        <w:tabs>
+          <w:tab w:val="num" w:pos="720"/>
+        </w:tabs>
+        <w:ind w:left="720" w:hanging="360"/>
+      </w:pPr>
+    </w:lvl>
+    <w:lvl w:ilvl="1" w:tentative="1">
+      <w:start w:val="1"/>
+      <w:numFmt w:val="decimal"/>
+      <w:lvlText w:val="%2."/>
+      <w:lvlJc w:val="left"/>
+      <w:pPr>
+        <w:tabs>
+          <w:tab w:val="num" w:pos="1440"/>
+        </w:tabs>
+        <w:ind w:left="1440" w:hanging="360"/>
+      </w:pPr>
+    </w:lvl>
+    <w:lvl w:ilvl="2" w:tentative="1">
+      <w:start w:val="1"/>
+      <w:numFmt w:val="decimal"/>
+      <w:lvlText w:val="%3."/>
+      <w:lvlJc w:val="left"/>
+      <w:pPr>
+        <w:tabs>
+          <w:tab w:val="num" w:pos="2160"/>
+        </w:tabs>
+        <w:ind w:left="2160" w:hanging="360"/>
+      </w:pPr>
+    </w:lvl>
+    <w:lvl w:ilvl="3" w:tentative="1">
+      <w:start w:val="1"/>
+      <w:numFmt w:val="decimal"/>
+      <w:lvlText w:val="%4."/>
+      <w:lvlJc w:val="left"/>
+      <w:pPr>
+        <w:tabs>
+          <w:tab w:val="num" w:pos="2880"/>
+        </w:tabs>
+        <w:ind w:left="2880" w:hanging="360"/>
+      </w:pPr>
+    </w:lvl>
+    <w:lvl w:ilvl="4" w:tentative="1">
+      <w:start w:val="1"/>
+      <w:numFmt w:val="decimal"/>
+      <w:lvlText w:val="%5."/>
+      <w:lvlJc w:val="left"/>
+      <w:pPr>
+        <w:tabs>
+          <w:tab w:val="num" w:pos="3600"/>
+        </w:tabs>
+        <w:ind w:left="3600" w:hanging="360"/>
+      </w:pPr>
+    </w:lvl>
+    <w:lvl w:ilvl="5" w:tentative="1">
+      <w:start w:val="1"/>
+      <w:numFmt w:val="decimal"/>
+      <w:lvlText w:val="%6."/>
+      <w:lvlJc w:val="left"/>
+      <w:pPr>
+        <w:tabs>
+          <w:tab w:val="num" w:pos="4320"/>
+        </w:tabs>
+        <w:ind w:left="4320" w:hanging="360"/>
+      </w:pPr>
+    </w:lvl>
+    <w:lvl w:ilvl="6" w:tentative="1">
+      <w:start w:val="1"/>
+      <w:numFmt w:val="decimal"/>
+      <w:lvlText w:val="%7."/>
+      <w:lvlJc w:val="left"/>
+      <w:pPr>
+        <w:tabs>
+          <w:tab w:val="num" w:pos="5040"/>
+        </w:tabs>
+        <w:ind w:left="5040" w:hanging="360"/>
+      </w:pPr>
+    </w:lvl>
+    <w:lvl w:ilvl="7" w:tentative="1">
+      <w:start w:val="1"/>
+      <w:numFmt w:val="decimal"/>
+      <w:lvlText w:val="%8."/>
+      <w:lvlJc w:val="left"/>
+      <w:pPr>
+        <w:tabs>
+          <w:tab w:val="num" w:pos="5760"/>
+        </w:tabs>
+        <w:ind w:left="5760" w:hanging="360"/>
+      </w:pPr>
+    </w:lvl>
+    <w:lvl w:ilvl="8" w:tentative="1">
+      <w:start w:val="1"/>
+      <w:numFmt w:val="decimal"/>
+      <w:lvlText w:val="%9."/>
+      <w:lvlJc w:val="left"/>
+      <w:pPr>
+        <w:tabs>
+          <w:tab w:val="num" w:pos="6480"/>
+        </w:tabs>
+        <w:ind w:left="6480" w:hanging="360"/>
+      </w:pPr>
+    </w:lvl>
+  </w:abstractNum>
+  <w:abstractNum w:abstractNumId="2" w15:restartNumberingAfterBreak="0">
     <w:nsid w:val="26EF69BA"/>
     <w:multiLevelType w:val="multilevel"/>
     <w:tmpl w:val="A7B68C7C"/>
@@ -6996,11 +7563,106 @@
       </w:rPr>
     </w:lvl>
   </w:abstractNum>
+  <w:abstractNum w:abstractNumId="3" w15:restartNumberingAfterBreak="0">
+    <w:nsid w:val="29D46774"/>
+    <w:multiLevelType w:val="hybridMultilevel"/>
+    <w:tmpl w:val="9CB692B0"/>
+    <w:lvl w:ilvl="0" w:tplc="0416000F">
+      <w:start w:val="7"/>
+      <w:numFmt w:val="decimal"/>
+      <w:lvlText w:val="%1."/>
+      <w:lvlJc w:val="left"/>
+      <w:pPr>
+        <w:ind w:left="720" w:hanging="360"/>
+      </w:pPr>
+      <w:rPr>
+        <w:rFonts w:hint="default"/>
+      </w:rPr>
+    </w:lvl>
+    <w:lvl w:ilvl="1" w:tplc="04160019" w:tentative="1">
+      <w:start w:val="1"/>
+      <w:numFmt w:val="lowerLetter"/>
+      <w:lvlText w:val="%2."/>
+      <w:lvlJc w:val="left"/>
+      <w:pPr>
+        <w:ind w:left="1440" w:hanging="360"/>
+      </w:pPr>
+    </w:lvl>
+    <w:lvl w:ilvl="2" w:tplc="0416001B" w:tentative="1">
+      <w:start w:val="1"/>
+      <w:numFmt w:val="lowerRoman"/>
+      <w:lvlText w:val="%3."/>
+      <w:lvlJc w:val="right"/>
+      <w:pPr>
+        <w:ind w:left="2160" w:hanging="180"/>
+      </w:pPr>
+    </w:lvl>
+    <w:lvl w:ilvl="3" w:tplc="0416000F" w:tentative="1">
+      <w:start w:val="1"/>
+      <w:numFmt w:val="decimal"/>
+      <w:lvlText w:val="%4."/>
+      <w:lvlJc w:val="left"/>
+      <w:pPr>
+        <w:ind w:left="2880" w:hanging="360"/>
+      </w:pPr>
+    </w:lvl>
+    <w:lvl w:ilvl="4" w:tplc="04160019" w:tentative="1">
+      <w:start w:val="1"/>
+      <w:numFmt w:val="lowerLetter"/>
+      <w:lvlText w:val="%5."/>
+      <w:lvlJc w:val="left"/>
+      <w:pPr>
+        <w:ind w:left="3600" w:hanging="360"/>
+      </w:pPr>
+    </w:lvl>
+    <w:lvl w:ilvl="5" w:tplc="0416001B" w:tentative="1">
+      <w:start w:val="1"/>
+      <w:numFmt w:val="lowerRoman"/>
+      <w:lvlText w:val="%6."/>
+      <w:lvlJc w:val="right"/>
+      <w:pPr>
+        <w:ind w:left="4320" w:hanging="180"/>
+      </w:pPr>
+    </w:lvl>
+    <w:lvl w:ilvl="6" w:tplc="0416000F" w:tentative="1">
+      <w:start w:val="1"/>
+      <w:numFmt w:val="decimal"/>
+      <w:lvlText w:val="%7."/>
+      <w:lvlJc w:val="left"/>
+      <w:pPr>
+        <w:ind w:left="5040" w:hanging="360"/>
+      </w:pPr>
+    </w:lvl>
+    <w:lvl w:ilvl="7" w:tplc="04160019" w:tentative="1">
+      <w:start w:val="1"/>
+      <w:numFmt w:val="lowerLetter"/>
+      <w:lvlText w:val="%8."/>
+      <w:lvlJc w:val="left"/>
+      <w:pPr>
+        <w:ind w:left="5760" w:hanging="360"/>
+      </w:pPr>
+    </w:lvl>
+    <w:lvl w:ilvl="8" w:tplc="0416001B" w:tentative="1">
+      <w:start w:val="1"/>
+      <w:numFmt w:val="lowerRoman"/>
+      <w:lvlText w:val="%9."/>
+      <w:lvlJc w:val="right"/>
+      <w:pPr>
+        <w:ind w:left="6480" w:hanging="180"/>
+      </w:pPr>
+    </w:lvl>
+  </w:abstractNum>
   <w:num w:numId="1">
-    <w:abstractNumId w:val="1"/>
+    <w:abstractNumId w:val="2"/>
   </w:num>
   <w:num w:numId="2">
     <w:abstractNumId w:val="0"/>
+  </w:num>
+  <w:num w:numId="3">
+    <w:abstractNumId w:val="1"/>
+  </w:num>
+  <w:num w:numId="4">
+    <w:abstractNumId w:val="3"/>
   </w:num>
 </w:numbering>
 </file>
@@ -7514,6 +8176,34 @@
       <w:lang w:eastAsia="zh-CN" w:bidi="hi-IN"/>
     </w:rPr>
   </w:style>
+  <w:style w:type="paragraph" w:styleId="NormalWeb">
+    <w:name w:val="Normal (Web)"/>
+    <w:basedOn w:val="Normal"/>
+    <w:uiPriority w:val="99"/>
+    <w:semiHidden/>
+    <w:unhideWhenUsed/>
+    <w:rsid w:val="00A41DBE"/>
+    <w:pPr>
+      <w:spacing w:before="100" w:beforeAutospacing="1" w:after="100" w:afterAutospacing="1" w:line="240" w:lineRule="auto"/>
+    </w:pPr>
+    <w:rPr>
+      <w:rFonts w:ascii="Times New Roman" w:eastAsia="Times New Roman" w:hAnsi="Times New Roman"/>
+      <w:sz w:val="24"/>
+      <w:szCs w:val="24"/>
+      <w:lang w:eastAsia="pt-BR"/>
+    </w:rPr>
+  </w:style>
+  <w:style w:type="paragraph" w:styleId="PargrafodaLista">
+    <w:name w:val="List Paragraph"/>
+    <w:basedOn w:val="Normal"/>
+    <w:uiPriority w:val="34"/>
+    <w:qFormat/>
+    <w:rsid w:val="00A41DBE"/>
+    <w:pPr>
+      <w:ind w:left="720"/>
+      <w:contextualSpacing/>
+    </w:pPr>
+  </w:style>
 </w:styles>
 </file>
 

</xml_diff>

<commit_message>
Inserindo dados da descrição de arquitetura e definição de tecnologias
</commit_message>
<xml_diff>
--- a/documentos/Trabalho 2 - Especificação de Software.docx
+++ b/documentos/Trabalho 2 - Especificação de Software.docx
@@ -3932,11 +3932,13 @@
         <w:jc w:val="both"/>
         <w:rPr>
           <w:rFonts w:ascii="Times New Roman" w:hAnsi="Times New Roman" w:cs="Times New Roman"/>
-        </w:rPr>
-      </w:pPr>
-      <w:r>
-        <w:rPr>
-          <w:rFonts w:ascii="Times New Roman" w:hAnsi="Times New Roman" w:cs="Times New Roman"/>
+          <w:b/>
+        </w:rPr>
+      </w:pPr>
+      <w:r>
+        <w:rPr>
+          <w:rFonts w:ascii="Times New Roman" w:hAnsi="Times New Roman" w:cs="Times New Roman"/>
+          <w:b/>
         </w:rPr>
         <w:t>4. MODELAGEM CONCEITUAL (DER)</w:t>
       </w:r>
@@ -3947,56 +3949,63 @@
         <w:jc w:val="both"/>
         <w:rPr>
           <w:rFonts w:ascii="Times New Roman" w:hAnsi="Times New Roman" w:cs="Times New Roman"/>
-        </w:rPr>
-      </w:pPr>
-    </w:p>
-    <w:p>
-      <w:pPr>
-        <w:pStyle w:val="Normal1"/>
-        <w:jc w:val="both"/>
-        <w:rPr>
-          <w:rFonts w:ascii="Times New Roman" w:hAnsi="Times New Roman" w:cs="Times New Roman"/>
-        </w:rPr>
-      </w:pPr>
-    </w:p>
-    <w:p>
-      <w:pPr>
-        <w:pStyle w:val="Normal1"/>
-        <w:jc w:val="both"/>
-        <w:rPr>
-          <w:rFonts w:ascii="Times New Roman" w:hAnsi="Times New Roman" w:cs="Times New Roman"/>
-        </w:rPr>
-      </w:pPr>
-    </w:p>
-    <w:p>
-      <w:pPr>
-        <w:pStyle w:val="Normal1"/>
-        <w:jc w:val="both"/>
-        <w:rPr>
-          <w:rFonts w:ascii="Times New Roman" w:hAnsi="Times New Roman" w:cs="Times New Roman"/>
-        </w:rPr>
-      </w:pPr>
-    </w:p>
-    <w:p>
-      <w:pPr>
-        <w:pStyle w:val="Normal1"/>
-        <w:jc w:val="both"/>
-        <w:rPr>
-          <w:rFonts w:ascii="Times New Roman" w:hAnsi="Times New Roman" w:cs="Times New Roman"/>
-        </w:rPr>
-      </w:pPr>
-    </w:p>
-    <w:p>
-      <w:pPr>
-        <w:pStyle w:val="Normal1"/>
-        <w:jc w:val="both"/>
-        <w:rPr>
-          <w:rFonts w:ascii="Times New Roman" w:hAnsi="Times New Roman" w:cs="Times New Roman"/>
-        </w:rPr>
-      </w:pPr>
-      <w:r>
-        <w:rPr>
-          <w:rFonts w:ascii="Times New Roman" w:hAnsi="Times New Roman" w:cs="Times New Roman"/>
+          <w:b/>
+        </w:rPr>
+      </w:pPr>
+    </w:p>
+    <w:p>
+      <w:pPr>
+        <w:pStyle w:val="Normal1"/>
+        <w:jc w:val="both"/>
+        <w:rPr>
+          <w:rFonts w:ascii="Times New Roman" w:hAnsi="Times New Roman" w:cs="Times New Roman"/>
+          <w:b/>
+        </w:rPr>
+      </w:pPr>
+    </w:p>
+    <w:p>
+      <w:pPr>
+        <w:pStyle w:val="Normal1"/>
+        <w:jc w:val="both"/>
+        <w:rPr>
+          <w:rFonts w:ascii="Times New Roman" w:hAnsi="Times New Roman" w:cs="Times New Roman"/>
+          <w:b/>
+        </w:rPr>
+      </w:pPr>
+    </w:p>
+    <w:p>
+      <w:pPr>
+        <w:pStyle w:val="Normal1"/>
+        <w:jc w:val="both"/>
+        <w:rPr>
+          <w:rFonts w:ascii="Times New Roman" w:hAnsi="Times New Roman" w:cs="Times New Roman"/>
+          <w:b/>
+        </w:rPr>
+      </w:pPr>
+    </w:p>
+    <w:p>
+      <w:pPr>
+        <w:pStyle w:val="Normal1"/>
+        <w:jc w:val="both"/>
+        <w:rPr>
+          <w:rFonts w:ascii="Times New Roman" w:hAnsi="Times New Roman" w:cs="Times New Roman"/>
+          <w:b/>
+        </w:rPr>
+      </w:pPr>
+    </w:p>
+    <w:p>
+      <w:pPr>
+        <w:pStyle w:val="Normal1"/>
+        <w:jc w:val="both"/>
+        <w:rPr>
+          <w:rFonts w:ascii="Times New Roman" w:hAnsi="Times New Roman" w:cs="Times New Roman"/>
+          <w:b/>
+        </w:rPr>
+      </w:pPr>
+      <w:r>
+        <w:rPr>
+          <w:rFonts w:ascii="Times New Roman" w:hAnsi="Times New Roman" w:cs="Times New Roman"/>
+          <w:b/>
         </w:rPr>
         <w:t xml:space="preserve">5. DIAGRAMA DE PACOTES UML </w:t>
       </w:r>
@@ -4004,6 +4013,7 @@
       <w:r>
         <w:rPr>
           <w:rFonts w:ascii="Times New Roman" w:hAnsi="Times New Roman" w:cs="Times New Roman"/>
+          <w:b/>
         </w:rPr>
         <w:t>( )</w:t>
       </w:r>
@@ -6824,11 +6834,13 @@
         <w:spacing w:before="120" w:beforeAutospacing="0" w:after="120" w:afterAutospacing="0" w:line="300" w:lineRule="atLeast"/>
         <w:ind w:left="0" w:firstLine="0"/>
         <w:rPr>
+          <w:b/>
           <w:color w:val="333333"/>
         </w:rPr>
       </w:pPr>
       <w:r>
         <w:rPr>
+          <w:b/>
           <w:color w:val="333333"/>
         </w:rPr>
         <w:t>MODELO LÓGICO DO BANCO DE DADOS (NA 3FN)</w:t>
@@ -6840,6 +6852,7 @@
         <w:shd w:val="clear" w:color="auto" w:fill="FFFFFF"/>
         <w:spacing w:before="120" w:beforeAutospacing="0" w:after="120" w:afterAutospacing="0" w:line="300" w:lineRule="atLeast"/>
         <w:rPr>
+          <w:b/>
           <w:color w:val="333333"/>
         </w:rPr>
       </w:pPr>
@@ -6850,6 +6863,7 @@
         <w:shd w:val="clear" w:color="auto" w:fill="FFFFFF"/>
         <w:spacing w:before="120" w:beforeAutospacing="0" w:after="120" w:afterAutospacing="0" w:line="300" w:lineRule="atLeast"/>
         <w:rPr>
+          <w:b/>
           <w:color w:val="333333"/>
         </w:rPr>
       </w:pPr>
@@ -6865,11 +6879,13 @@
         <w:spacing w:before="120" w:beforeAutospacing="0" w:after="120" w:afterAutospacing="0" w:line="300" w:lineRule="atLeast"/>
         <w:ind w:left="0" w:firstLine="0"/>
         <w:rPr>
+          <w:b/>
           <w:color w:val="333333"/>
         </w:rPr>
       </w:pPr>
       <w:r>
         <w:rPr>
+          <w:b/>
           <w:color w:val="333333"/>
         </w:rPr>
         <w:t>DIAGRAMA LÓGICO ORIENTADO À OBJETOS (DIAGRAMA DE CLASSES UML) DA CAMADA DE LÓGICA DO NEGÓCIO (DOMAIN MODEL)</w:t>
@@ -6881,6 +6897,7 @@
         <w:shd w:val="clear" w:color="auto" w:fill="FFFFFF"/>
         <w:spacing w:before="120" w:beforeAutospacing="0" w:after="120" w:afterAutospacing="0" w:line="300" w:lineRule="atLeast"/>
         <w:rPr>
+          <w:b/>
           <w:color w:val="333333"/>
         </w:rPr>
       </w:pPr>
@@ -6891,6 +6908,7 @@
         <w:shd w:val="clear" w:color="auto" w:fill="FFFFFF"/>
         <w:spacing w:before="120" w:beforeAutospacing="0" w:after="120" w:afterAutospacing="0" w:line="300" w:lineRule="atLeast"/>
         <w:rPr>
+          <w:b/>
           <w:color w:val="333333"/>
         </w:rPr>
       </w:pPr>
@@ -6906,22 +6924,23 @@
         <w:spacing w:before="120" w:beforeAutospacing="0" w:after="120" w:afterAutospacing="0" w:line="300" w:lineRule="atLeast"/>
         <w:ind w:left="0" w:firstLine="0"/>
         <w:rPr>
+          <w:b/>
           <w:color w:val="333333"/>
         </w:rPr>
       </w:pPr>
       <w:r>
         <w:rPr>
+          <w:b/>
           <w:color w:val="333333"/>
         </w:rPr>
-        <w:t>DESCRIÇÃO DA ARQUIT</w:t>
-      </w:r>
-      <w:bookmarkStart w:id="0" w:name="_GoBack"/>
-      <w:bookmarkEnd w:id="0"/>
-      <w:r>
-        <w:rPr>
+        <w:t>DESCRIÇÃO DA ARQUITETURA DE SOFTWARE</w:t>
+      </w:r>
+      <w:r>
+        <w:rPr>
+          <w:b/>
           <w:color w:val="333333"/>
         </w:rPr>
-        <w:t>ETURA DE SOFTWARE</w:t>
+        <w:t>]</w:t>
       </w:r>
     </w:p>
     <w:p>
@@ -6929,10 +6948,58 @@
         <w:pStyle w:val="NormalWeb"/>
         <w:shd w:val="clear" w:color="auto" w:fill="FFFFFF"/>
         <w:spacing w:before="120" w:beforeAutospacing="0" w:after="120" w:afterAutospacing="0" w:line="300" w:lineRule="atLeast"/>
+        <w:ind w:firstLine="851"/>
         <w:rPr>
           <w:color w:val="333333"/>
         </w:rPr>
       </w:pPr>
+      <w:r>
+        <w:t>O método de arquitetura que será utilizado</w:t>
+      </w:r>
+      <w:r>
+        <w:t xml:space="preserve"> n</w:t>
+      </w:r>
+      <w:r>
+        <w:t>o desenvolvimento do software é modelo de</w:t>
+      </w:r>
+      <w:r>
+        <w:t xml:space="preserve"> arquitetura em três camadas. Esse </w:t>
+      </w:r>
+      <w:r>
+        <w:t>método aborda a forma</w:t>
+      </w:r>
+      <w:r>
+        <w:t xml:space="preserve"> q</w:t>
+      </w:r>
+      <w:r>
+        <w:t>ue o sistema será modularizado e suas</w:t>
+      </w:r>
+      <w:r>
+        <w:t xml:space="preserve"> camadas: Aplicação, que contém as regras do negócio, a camada de Acesso à Dados, que contém toda a lógica de interação com o SGBD e a camada de Apresentação, que contém toda a l</w:t>
+      </w:r>
+      <w:r>
+        <w:t>ógica de interface e interação com o usuário</w:t>
+      </w:r>
+      <w:r>
+        <w:t xml:space="preserve">. </w:t>
+      </w:r>
+      <w:r>
+        <w:t>Utilizar dessas camadas facilita</w:t>
+      </w:r>
+      <w:r>
+        <w:t xml:space="preserve"> no reaproveitamento do código, manutenção e edição dos recursos, teve melhor divisão das tarefas </w:t>
+      </w:r>
+      <w:r>
+        <w:t xml:space="preserve">e mantém o código sempre limpo, além de facilitar a organização de cada parte do sistema, facilitando os desenvolvedores </w:t>
+      </w:r>
+      <w:proofErr w:type="spellStart"/>
+      <w:r>
+        <w:t>aidentificarem</w:t>
+      </w:r>
+      <w:proofErr w:type="spellEnd"/>
+      <w:r>
+        <w:t xml:space="preserve"> erros nos locais em que os mesmos acontecem, pois, cada camada tem sua função, basta só identificar os eventos que ocorrem em cada uma.</w:t>
+      </w:r>
     </w:p>
     <w:p>
       <w:pPr>
@@ -6940,6 +7007,18 @@
         <w:shd w:val="clear" w:color="auto" w:fill="FFFFFF"/>
         <w:spacing w:before="120" w:beforeAutospacing="0" w:after="120" w:afterAutospacing="0" w:line="300" w:lineRule="atLeast"/>
         <w:rPr>
+          <w:b/>
+          <w:color w:val="333333"/>
+        </w:rPr>
+      </w:pPr>
+    </w:p>
+    <w:p>
+      <w:pPr>
+        <w:pStyle w:val="NormalWeb"/>
+        <w:shd w:val="clear" w:color="auto" w:fill="FFFFFF"/>
+        <w:spacing w:before="120" w:beforeAutospacing="0" w:after="120" w:afterAutospacing="0" w:line="300" w:lineRule="atLeast"/>
+        <w:rPr>
+          <w:b/>
           <w:color w:val="333333"/>
         </w:rPr>
       </w:pPr>
@@ -6955,11 +7034,13 @@
         <w:spacing w:before="120" w:beforeAutospacing="0" w:after="120" w:afterAutospacing="0" w:line="300" w:lineRule="atLeast"/>
         <w:ind w:left="0" w:firstLine="0"/>
         <w:rPr>
+          <w:b/>
           <w:color w:val="333333"/>
         </w:rPr>
       </w:pPr>
       <w:r>
         <w:rPr>
+          <w:b/>
           <w:color w:val="333333"/>
         </w:rPr>
         <w:t>DIAGRAMA DE PACOTES</w:t>
@@ -6971,6 +7052,7 @@
         <w:shd w:val="clear" w:color="auto" w:fill="FFFFFF"/>
         <w:spacing w:before="120" w:beforeAutospacing="0" w:after="120" w:afterAutospacing="0" w:line="300" w:lineRule="atLeast"/>
         <w:rPr>
+          <w:b/>
           <w:color w:val="333333"/>
         </w:rPr>
       </w:pPr>
@@ -6986,11 +7068,13 @@
         <w:spacing w:before="120" w:beforeAutospacing="0" w:after="120" w:afterAutospacing="0" w:line="300" w:lineRule="atLeast"/>
         <w:ind w:left="0" w:firstLine="0"/>
         <w:rPr>
+          <w:b/>
           <w:color w:val="333333"/>
         </w:rPr>
       </w:pPr>
       <w:r>
         <w:rPr>
+          <w:b/>
           <w:color w:val="333333"/>
         </w:rPr>
         <w:t>DIAGRAMA DE SEQUÊNCIA</w:t>
@@ -7001,6 +7085,7 @@
         <w:pStyle w:val="PargrafodaLista"/>
         <w:ind w:left="0"/>
         <w:rPr>
+          <w:b/>
           <w:color w:val="333333"/>
         </w:rPr>
       </w:pPr>
@@ -7011,6 +7096,7 @@
         <w:shd w:val="clear" w:color="auto" w:fill="FFFFFF"/>
         <w:spacing w:before="120" w:beforeAutospacing="0" w:after="120" w:afterAutospacing="0" w:line="300" w:lineRule="atLeast"/>
         <w:rPr>
+          <w:b/>
           <w:color w:val="333333"/>
         </w:rPr>
       </w:pPr>
@@ -7026,20 +7112,16 @@
         <w:spacing w:before="120" w:beforeAutospacing="0" w:after="120" w:afterAutospacing="0" w:line="300" w:lineRule="atLeast"/>
         <w:ind w:left="0" w:firstLine="0"/>
         <w:rPr>
+          <w:b/>
           <w:color w:val="333333"/>
         </w:rPr>
       </w:pPr>
       <w:r>
         <w:rPr>
+          <w:b/>
           <w:color w:val="333333"/>
         </w:rPr>
-        <w:t>DEFINIÇÃO DAS TECNOLOGIAS QUE SER</w:t>
-      </w:r>
-      <w:r>
-        <w:rPr>
-          <w:color w:val="333333"/>
-        </w:rPr>
-        <w:t xml:space="preserve">ÃO UTILIZADAS NA IMPLEMENTAÇÃO </w:t>
+        <w:t xml:space="preserve">DEFINIÇÃO DAS TECNOLOGIAS QUE SERÃO UTILIZADAS NA IMPLEMENTAÇÃO </w:t>
       </w:r>
     </w:p>
     <w:p>
@@ -7047,29 +7129,457 @@
         <w:pStyle w:val="NormalWeb"/>
         <w:shd w:val="clear" w:color="auto" w:fill="FFFFFF"/>
         <w:spacing w:before="120" w:beforeAutospacing="0" w:after="120" w:afterAutospacing="0" w:line="300" w:lineRule="atLeast"/>
-        <w:rPr>
-          <w:color w:val="333333"/>
-        </w:rPr>
-      </w:pPr>
+      </w:pPr>
+      <w:r>
+        <w:t xml:space="preserve">O </w:t>
+      </w:r>
+      <w:proofErr w:type="spellStart"/>
+      <w:r>
+        <w:t>java</w:t>
+      </w:r>
+      <w:proofErr w:type="spellEnd"/>
+      <w:r>
+        <w:t xml:space="preserve"> representa um modelo de linguagem simplificado</w:t>
+      </w:r>
+      <w:r>
+        <w:t xml:space="preserve">, orientada a objetos, </w:t>
+      </w:r>
+      <w:r>
+        <w:t>multitarefa</w:t>
+      </w:r>
+      <w:r>
+        <w:t xml:space="preserve">, interpretada, </w:t>
+      </w:r>
+      <w:r>
+        <w:t>arquitetura</w:t>
+      </w:r>
+      <w:r>
+        <w:t xml:space="preserve"> neutra</w:t>
+      </w:r>
+      <w:r>
+        <w:t>, port</w:t>
+      </w:r>
+      <w:r>
+        <w:t>átil</w:t>
+      </w:r>
+      <w:r>
+        <w:t xml:space="preserve">, robusta, </w:t>
+      </w:r>
+      <w:r>
+        <w:t>e de alto desempenho</w:t>
+      </w:r>
+      <w:r>
+        <w:t>. A tecnologia Java é composta de uma li</w:t>
+      </w:r>
+      <w:r>
+        <w:t xml:space="preserve">nguagem de programação e de uma plataforma que utiliza de máquina virtual </w:t>
+      </w:r>
+      <w:r>
+        <w:t xml:space="preserve">(SANDRE, 2010) </w:t>
+      </w:r>
     </w:p>
     <w:p>
       <w:pPr>
         <w:pStyle w:val="NormalWeb"/>
         <w:shd w:val="clear" w:color="auto" w:fill="FFFFFF"/>
         <w:spacing w:before="120" w:beforeAutospacing="0" w:after="120" w:afterAutospacing="0" w:line="300" w:lineRule="atLeast"/>
-        <w:rPr>
+        <w:jc w:val="both"/>
+        <w:rPr>
+          <w:b/>
           <w:color w:val="333333"/>
         </w:rPr>
       </w:pPr>
+      <w:r>
+        <w:t xml:space="preserve">Utilizar da plataforma </w:t>
+      </w:r>
+      <w:proofErr w:type="spellStart"/>
+      <w:r>
+        <w:t>java</w:t>
+      </w:r>
+      <w:proofErr w:type="spellEnd"/>
+      <w:r>
+        <w:t xml:space="preserve"> faz com que</w:t>
+      </w:r>
+      <w:r>
+        <w:t xml:space="preserve"> programas </w:t>
+      </w:r>
+      <w:r>
+        <w:t>possam ser executados</w:t>
+      </w:r>
+      <w:r>
+        <w:t xml:space="preserve"> em qualquer plataforma, </w:t>
+      </w:r>
+      <w:proofErr w:type="gramStart"/>
+      <w:r>
+        <w:t xml:space="preserve">ou  </w:t>
+      </w:r>
+      <w:proofErr w:type="spellStart"/>
+      <w:r>
+        <w:t>computador</w:t>
+      </w:r>
+      <w:proofErr w:type="gramEnd"/>
+      <w:r>
+        <w:t>.</w:t>
+      </w:r>
+      <w:r>
+        <w:t>É</w:t>
+      </w:r>
+      <w:proofErr w:type="spellEnd"/>
+      <w:r>
+        <w:t xml:space="preserve"> mais viável desenvolver um software que possa ser executado em “qualquer lugar”, independente da máquina do cliente. (FURGERI, Sérgio; 2012; p.18).</w:t>
+      </w:r>
     </w:p>
     <w:p>
       <w:pPr>
         <w:pStyle w:val="NormalWeb"/>
         <w:shd w:val="clear" w:color="auto" w:fill="FFFFFF"/>
         <w:spacing w:before="120" w:beforeAutospacing="0" w:after="120" w:afterAutospacing="0" w:line="300" w:lineRule="atLeast"/>
-        <w:rPr>
-          <w:color w:val="333333"/>
-        </w:rPr>
+        <w:jc w:val="both"/>
+      </w:pPr>
+      <w:r>
+        <w:rPr>
+          <w:b/>
+        </w:rPr>
+        <w:t xml:space="preserve">Implementação do código usando </w:t>
+      </w:r>
+      <w:proofErr w:type="spellStart"/>
+      <w:proofErr w:type="gramStart"/>
+      <w:r>
+        <w:rPr>
+          <w:b/>
+        </w:rPr>
+        <w:t>Netbeans</w:t>
+      </w:r>
+      <w:proofErr w:type="spellEnd"/>
+      <w:r>
+        <w:rPr>
+          <w:b/>
+        </w:rPr>
+        <w:t>(</w:t>
+      </w:r>
+      <w:proofErr w:type="spellStart"/>
+      <w:proofErr w:type="gramEnd"/>
+      <w:r>
+        <w:rPr>
+          <w:b/>
+        </w:rPr>
+        <w:t>java</w:t>
+      </w:r>
+      <w:proofErr w:type="spellEnd"/>
+      <w:r>
+        <w:rPr>
+          <w:b/>
+        </w:rPr>
+        <w:t>)</w:t>
+      </w:r>
+      <w:r>
+        <w:rPr>
+          <w:b/>
+        </w:rPr>
+        <w:t xml:space="preserve"> versão 8.1</w:t>
+      </w:r>
+      <w:r>
+        <w:t xml:space="preserve">: </w:t>
+      </w:r>
+      <w:r>
+        <w:t xml:space="preserve">O </w:t>
+      </w:r>
+      <w:proofErr w:type="spellStart"/>
+      <w:r>
+        <w:t>NetBeans</w:t>
+      </w:r>
+      <w:proofErr w:type="spellEnd"/>
+      <w:r>
+        <w:t xml:space="preserve"> é um ambiente de desenvolvimento integrado (IDE) Java desenvolvido pela empresa Sun Microsystems. O </w:t>
+      </w:r>
+      <w:proofErr w:type="spellStart"/>
+      <w:r>
+        <w:t>NetBeans</w:t>
+      </w:r>
+      <w:proofErr w:type="spellEnd"/>
+      <w:r>
+        <w:t xml:space="preserve"> IDE é um ambiente de desenvolvimento integrado gratuito e de código aberto para desenvolvedores de software. O IDE é executado em muitas plataformas, como Windows, Linux, Solaris e </w:t>
+      </w:r>
+      <w:proofErr w:type="spellStart"/>
+      <w:r>
+        <w:t>MacOS</w:t>
+      </w:r>
+      <w:proofErr w:type="spellEnd"/>
+      <w:r>
+        <w:t>.</w:t>
+      </w:r>
+    </w:p>
+    <w:p>
+      <w:pPr>
+        <w:pStyle w:val="NormalWeb"/>
+        <w:shd w:val="clear" w:color="auto" w:fill="FFFFFF"/>
+        <w:spacing w:before="120" w:beforeAutospacing="0" w:after="120" w:afterAutospacing="0" w:line="300" w:lineRule="atLeast"/>
+        <w:jc w:val="both"/>
+      </w:pPr>
+      <w:r>
+        <w:rPr>
+          <w:b/>
+        </w:rPr>
+        <w:t>GitHub</w:t>
+      </w:r>
+      <w:r>
+        <w:rPr>
+          <w:b/>
+        </w:rPr>
+        <w:t xml:space="preserve">: </w:t>
+      </w:r>
+      <w:r>
+        <w:t xml:space="preserve">O </w:t>
+      </w:r>
+      <w:proofErr w:type="spellStart"/>
+      <w:r>
+        <w:t>Git</w:t>
+      </w:r>
+      <w:proofErr w:type="spellEnd"/>
+      <w:r>
+        <w:t xml:space="preserve"> é um sistema de controle de versão, projetado basicamente para facilitar a vida de quem quer executar projetos em equipe, permitindo que um grupo de pessoas trabalhem juntas. Entretanto é muito utilizado por quem trabalha sozinho, devido a possibilidade de controlar as versões do projeto. O </w:t>
+      </w:r>
+      <w:proofErr w:type="spellStart"/>
+      <w:r>
+        <w:t>Git</w:t>
+      </w:r>
+      <w:proofErr w:type="spellEnd"/>
+      <w:r>
+        <w:t xml:space="preserve"> dá suporte aos projetos mantendo-os seguros não só no desenvolvimento, mas na manutenção após ele estar em produção como afirma LIMA (2012). </w:t>
+      </w:r>
+    </w:p>
+    <w:p>
+      <w:pPr>
+        <w:pStyle w:val="NormalWeb"/>
+        <w:shd w:val="clear" w:color="auto" w:fill="FFFFFF"/>
+        <w:spacing w:before="120" w:beforeAutospacing="0" w:after="120" w:afterAutospacing="0" w:line="300" w:lineRule="atLeast"/>
+        <w:ind w:firstLine="851"/>
+        <w:jc w:val="both"/>
+      </w:pPr>
+      <w:r>
+        <w:t xml:space="preserve">A atualização do projeto é feita com um único comando, e no caso de atualizações, este comando envia somente os arquivos modificados, economizando muito tempo na transferência de arquivos, e aumentando a segurança da atualização, já que não existe o risco de enviar arquivos desatualizados ou incompletos. </w:t>
+      </w:r>
+    </w:p>
+    <w:p>
+      <w:pPr>
+        <w:pStyle w:val="NormalWeb"/>
+        <w:shd w:val="clear" w:color="auto" w:fill="FFFFFF"/>
+        <w:spacing w:before="120" w:beforeAutospacing="0" w:after="120" w:afterAutospacing="0" w:line="300" w:lineRule="atLeast"/>
+        <w:ind w:firstLine="851"/>
+        <w:jc w:val="both"/>
+      </w:pPr>
+      <w:r>
+        <w:t xml:space="preserve">O GitHub é um repositório para softwares que usa o controle de versionamento </w:t>
+      </w:r>
+      <w:proofErr w:type="spellStart"/>
+      <w:r>
+        <w:t>Git</w:t>
+      </w:r>
+      <w:proofErr w:type="spellEnd"/>
+      <w:r>
+        <w:t>. Com ele é possível gerar projetos inovadores e envolver participantes melhorando a produtividade do software de forma simples e dinâmica.</w:t>
+      </w:r>
+    </w:p>
+    <w:p>
+      <w:pPr>
+        <w:pStyle w:val="NormalWeb"/>
+        <w:shd w:val="clear" w:color="auto" w:fill="FFFFFF"/>
+        <w:spacing w:before="120" w:beforeAutospacing="0" w:after="120" w:afterAutospacing="0" w:line="300" w:lineRule="atLeast"/>
+        <w:jc w:val="both"/>
+        <w:rPr>
+          <w:b/>
+        </w:rPr>
+      </w:pPr>
+      <w:r>
+        <w:rPr>
+          <w:b/>
+        </w:rPr>
+        <w:t>JDBC</w:t>
+      </w:r>
+      <w:r>
+        <w:rPr>
+          <w:b/>
+        </w:rPr>
+        <w:t>:</w:t>
+      </w:r>
+      <w:r>
+        <w:t xml:space="preserve"> Java </w:t>
+      </w:r>
+      <w:proofErr w:type="spellStart"/>
+      <w:r>
+        <w:t>Database</w:t>
+      </w:r>
+      <w:proofErr w:type="spellEnd"/>
+      <w:r>
+        <w:t xml:space="preserve"> </w:t>
+      </w:r>
+      <w:proofErr w:type="spellStart"/>
+      <w:r>
+        <w:t>Connectivity</w:t>
+      </w:r>
+      <w:proofErr w:type="spellEnd"/>
+      <w:r>
+        <w:t xml:space="preserve"> ou JDBC é um conjunto de classes e interfaces (API) escritas em Java que fazem o envio de instruções SQL para qualquer banco de dados </w:t>
+      </w:r>
+      <w:r>
+        <w:t>relacional, sendo o responsável por armazenar dados.</w:t>
+      </w:r>
+    </w:p>
+    <w:p>
+      <w:pPr>
+        <w:pStyle w:val="NormalWeb"/>
+        <w:shd w:val="clear" w:color="auto" w:fill="FFFFFF"/>
+        <w:spacing w:before="120" w:beforeAutospacing="0" w:after="120" w:afterAutospacing="0" w:line="300" w:lineRule="atLeast"/>
+        <w:jc w:val="both"/>
+      </w:pPr>
+      <w:r>
+        <w:rPr>
+          <w:b/>
+        </w:rPr>
+        <w:t>MySQL</w:t>
+      </w:r>
+      <w:r>
+        <w:t xml:space="preserve"> é um sistema gerenciador de banco de dados relacional de código aberto usado na maioria das aplicações gratuitas para gerir suas bases de dados. O serviço utiliza a linguagem SQL (</w:t>
+      </w:r>
+      <w:proofErr w:type="spellStart"/>
+      <w:r>
+        <w:t>Structure</w:t>
+      </w:r>
+      <w:proofErr w:type="spellEnd"/>
+      <w:r>
+        <w:t xml:space="preserve"> Query </w:t>
+      </w:r>
+      <w:proofErr w:type="spellStart"/>
+      <w:r>
+        <w:t>Language</w:t>
+      </w:r>
+      <w:proofErr w:type="spellEnd"/>
+      <w:r>
+        <w:t xml:space="preserve"> – Linguagem de Consulta Estruturada), que é a linguagem mais popular para inserir, acessar e gerenciar o conteúdo armazenado num banco de dados.</w:t>
+      </w:r>
+    </w:p>
+    <w:p>
+      <w:pPr>
+        <w:pStyle w:val="NormalWeb"/>
+        <w:shd w:val="clear" w:color="auto" w:fill="FFFFFF"/>
+        <w:spacing w:before="120" w:beforeAutospacing="0" w:after="120" w:afterAutospacing="0" w:line="300" w:lineRule="atLeast"/>
+        <w:jc w:val="both"/>
+        <w:rPr>
+          <w:b/>
+        </w:rPr>
+      </w:pPr>
+      <w:proofErr w:type="spellStart"/>
+      <w:r>
+        <w:rPr>
+          <w:b/>
+        </w:rPr>
+        <w:t>ArgoUML</w:t>
+      </w:r>
+      <w:proofErr w:type="spellEnd"/>
+      <w:r>
+        <w:t xml:space="preserve">: </w:t>
+      </w:r>
+      <w:r>
+        <w:t xml:space="preserve">O </w:t>
+      </w:r>
+      <w:proofErr w:type="spellStart"/>
+      <w:r>
+        <w:t>ArgoUML</w:t>
+      </w:r>
+      <w:proofErr w:type="spellEnd"/>
+      <w:r>
+        <w:t xml:space="preserve"> é uma aplicação open </w:t>
+      </w:r>
+      <w:proofErr w:type="spellStart"/>
+      <w:r>
+        <w:t>source</w:t>
+      </w:r>
+      <w:proofErr w:type="spellEnd"/>
+      <w:r>
+        <w:t xml:space="preserve"> que usa </w:t>
+      </w:r>
+      <w:proofErr w:type="gramStart"/>
+      <w:r>
+        <w:t>UML</w:t>
+      </w:r>
+      <w:r>
+        <w:t>(</w:t>
+      </w:r>
+      <w:proofErr w:type="spellStart"/>
+      <w:proofErr w:type="gramEnd"/>
+      <w:r>
+        <w:t>Unified</w:t>
+      </w:r>
+      <w:proofErr w:type="spellEnd"/>
+      <w:r>
+        <w:t xml:space="preserve"> </w:t>
+      </w:r>
+      <w:proofErr w:type="spellStart"/>
+      <w:r>
+        <w:t>Modeling</w:t>
+      </w:r>
+      <w:proofErr w:type="spellEnd"/>
+      <w:r>
+        <w:t xml:space="preserve"> </w:t>
+      </w:r>
+      <w:proofErr w:type="spellStart"/>
+      <w:r>
+        <w:t>Language</w:t>
+      </w:r>
+      <w:proofErr w:type="spellEnd"/>
+      <w:r>
+        <w:t>.</w:t>
+      </w:r>
+      <w:r>
+        <w:t>)</w:t>
+      </w:r>
+      <w:r>
+        <w:t xml:space="preserve"> </w:t>
+      </w:r>
+      <w:proofErr w:type="gramStart"/>
+      <w:r>
+        <w:t>para</w:t>
+      </w:r>
+      <w:proofErr w:type="gramEnd"/>
+      <w:r>
+        <w:t xml:space="preserve"> modelar o desenho de </w:t>
+      </w:r>
+      <w:r>
+        <w:rPr>
+          <w:u w:val="single"/>
+        </w:rPr>
+        <w:t>softwares</w:t>
+      </w:r>
+      <w:r>
+        <w:t>. Ele roda na maior parte das plataformas por ser implementado em Java. Ele dá suporte para todos os tipos de diagramas UML padrão</w:t>
+      </w:r>
+      <w:r>
+        <w:t xml:space="preserve"> e inclui suporte </w:t>
+      </w:r>
+      <w:r>
+        <w:rPr>
+          <w:u w:val="single"/>
+        </w:rPr>
+        <w:t>cognitiv</w:t>
+      </w:r>
+      <w:bookmarkStart w:id="0" w:name="_GoBack"/>
+      <w:bookmarkEnd w:id="0"/>
+      <w:r>
+        <w:rPr>
+          <w:u w:val="single"/>
+        </w:rPr>
+        <w:t>o</w:t>
+      </w:r>
+      <w:r>
+        <w:t>.</w:t>
+      </w:r>
+    </w:p>
+    <w:p>
+      <w:pPr>
+        <w:pStyle w:val="NormalWeb"/>
+        <w:shd w:val="clear" w:color="auto" w:fill="FFFFFF"/>
+        <w:spacing w:before="120" w:beforeAutospacing="0" w:after="120" w:afterAutospacing="0" w:line="300" w:lineRule="atLeast"/>
+        <w:jc w:val="both"/>
       </w:pPr>
     </w:p>
     <w:p>
@@ -7083,20 +7593,16 @@
         <w:spacing w:before="120" w:beforeAutospacing="0" w:after="120" w:afterAutospacing="0" w:line="300" w:lineRule="atLeast"/>
         <w:ind w:left="0" w:firstLine="0"/>
         <w:rPr>
+          <w:b/>
           <w:color w:val="333333"/>
         </w:rPr>
       </w:pPr>
       <w:r>
         <w:rPr>
+          <w:b/>
           <w:color w:val="333333"/>
         </w:rPr>
-        <w:t>DEFINIÇÃO DO AMBIENTE ALM (IDE, CONTROLE DE VERSÃO, GERENCIAMENTO DE PRO</w:t>
-      </w:r>
-      <w:r>
-        <w:rPr>
-          <w:color w:val="333333"/>
-        </w:rPr>
-        <w:t>JETOS, BUGS, FERRAMENTAS CASE</w:t>
+        <w:t>DEFINIÇÃO DO AMBIENTE ALM (IDE, CONTROLE DE VERSÃO, GERENCIAMENTO DE PROJETOS, BUGS, FERRAMENTAS CASE</w:t>
       </w:r>
     </w:p>
     <w:p>
@@ -7105,6 +7611,7 @@
         <w:shd w:val="clear" w:color="auto" w:fill="FFFFFF"/>
         <w:spacing w:before="120" w:beforeAutospacing="0" w:after="120" w:afterAutospacing="0" w:line="300" w:lineRule="atLeast"/>
         <w:rPr>
+          <w:b/>
           <w:color w:val="333333"/>
         </w:rPr>
       </w:pPr>
@@ -7120,11 +7627,13 @@
         <w:spacing w:before="120" w:beforeAutospacing="0" w:after="120" w:afterAutospacing="0" w:line="300" w:lineRule="atLeast"/>
         <w:ind w:left="0" w:firstLine="0"/>
         <w:rPr>
+          <w:b/>
           <w:color w:val="333333"/>
         </w:rPr>
       </w:pPr>
       <w:r>
         <w:rPr>
+          <w:b/>
           <w:color w:val="333333"/>
         </w:rPr>
         <w:t>DIAGRAMA DE COMPONENTES</w:t>
@@ -7135,6 +7644,7 @@
         <w:pStyle w:val="PargrafodaLista"/>
         <w:ind w:left="0"/>
         <w:rPr>
+          <w:b/>
           <w:color w:val="333333"/>
         </w:rPr>
       </w:pPr>
@@ -7145,6 +7655,7 @@
         <w:shd w:val="clear" w:color="auto" w:fill="FFFFFF"/>
         <w:spacing w:before="120" w:beforeAutospacing="0" w:after="120" w:afterAutospacing="0" w:line="300" w:lineRule="atLeast"/>
         <w:rPr>
+          <w:b/>
           <w:color w:val="333333"/>
         </w:rPr>
       </w:pPr>

</xml_diff>

<commit_message>
adicionando diagrama de requisitos de login
</commit_message>
<xml_diff>
--- a/documentos/Trabalho 2 - Especificação de Software.docx
+++ b/documentos/Trabalho 2 - Especificação de Software.docx
@@ -17498,6 +17498,77 @@
           <w:b/>
           <w:color w:val="333333"/>
         </w:rPr>
+        <w:tab/>
+        <w:t>11.1 Diagrama de sequência de login.</w:t>
+      </w:r>
+    </w:p>
+    <w:p>
+      <w:pPr>
+        <w:pStyle w:val="ListParagraph"/>
+        <w:ind w:left="0" w:right="0" w:hanging="0"/>
+        <w:jc w:val="center"/>
+        <w:rPr>
+          <w:b/>
+          <w:color w:val="333333"/>
+        </w:rPr>
+      </w:pPr>
+      <w:r>
+        <w:rPr>
+          <w:b/>
+          <w:color w:val="333333"/>
+        </w:rPr>
+        <w:drawing>
+          <wp:anchor behindDoc="0" distT="0" distB="0" distL="0" distR="0" simplePos="0" locked="0" layoutInCell="1" allowOverlap="1" relativeHeight="32">
+            <wp:simplePos x="0" y="0"/>
+            <wp:positionH relativeFrom="column">
+              <wp:align>center</wp:align>
+            </wp:positionH>
+            <wp:positionV relativeFrom="paragraph">
+              <wp:align>top</wp:align>
+            </wp:positionV>
+            <wp:extent cx="6120130" cy="3197860"/>
+            <wp:effectExtent l="0" t="0" r="0" b="0"/>
+            <wp:wrapSquare wrapText="largest"/>
+            <wp:docPr id="32" name="Picture" descr=""/>
+            <wp:cNvGraphicFramePr>
+              <a:graphicFrameLocks xmlns:a="http://schemas.openxmlformats.org/drawingml/2006/main" noChangeAspect="1"/>
+            </wp:cNvGraphicFramePr>
+            <a:graphic xmlns:a="http://schemas.openxmlformats.org/drawingml/2006/main">
+              <a:graphicData uri="http://schemas.openxmlformats.org/drawingml/2006/picture">
+                <pic:pic xmlns:pic="http://schemas.openxmlformats.org/drawingml/2006/picture">
+                  <pic:nvPicPr>
+                    <pic:cNvPr id="32" name="Picture" descr=""/>
+                    <pic:cNvPicPr>
+                      <a:picLocks noChangeAspect="1" noChangeArrowheads="1"/>
+                    </pic:cNvPicPr>
+                  </pic:nvPicPr>
+                  <pic:blipFill>
+                    <a:blip r:embed="rId34"/>
+                    <a:stretch>
+                      <a:fillRect/>
+                    </a:stretch>
+                  </pic:blipFill>
+                  <pic:spPr bwMode="auto">
+                    <a:xfrm>
+                      <a:off x="0" y="0"/>
+                      <a:ext cx="6120130" cy="3197860"/>
+                    </a:xfrm>
+                    <a:prstGeom prst="rect">
+                      <a:avLst/>
+                    </a:prstGeom>
+                    <a:noFill/>
+                    <a:ln w="9525">
+                      <a:noFill/>
+                      <a:miter lim="800000"/>
+                      <a:headEnd/>
+                      <a:tailEnd/>
+                    </a:ln>
+                  </pic:spPr>
+                </pic:pic>
+              </a:graphicData>
+            </a:graphic>
+          </wp:anchor>
+        </w:drawing>
       </w:r>
     </w:p>
     <w:p>

</xml_diff>